<commit_message>
define the message.java, revise the interface dox, remove poll command and let worker update automatically every 10s
</commit_message>
<xml_diff>
--- a/interface.docx
+++ b/interface.docx
@@ -31,64 +31,41 @@
       <w:pPr>
         <w:pStyle w:val="ListParagraph"/>
       </w:pPr>
-      <w:proofErr w:type="spellStart"/>
-      <w:proofErr w:type="gramStart"/>
       <w:r>
         <w:t>messageType:command</w:t>
       </w:r>
-      <w:proofErr w:type="spellEnd"/>
-      <w:proofErr w:type="gramEnd"/>
-    </w:p>
-    <w:p>
-      <w:pPr>
-        <w:pStyle w:val="ListParagraph"/>
-      </w:pPr>
-      <w:proofErr w:type="spellStart"/>
-      <w:proofErr w:type="gramStart"/>
-      <w:r>
-        <w:t>messageID</w:t>
-      </w:r>
-      <w:proofErr w:type="spellEnd"/>
-      <w:proofErr w:type="gramEnd"/>
-      <w:r>
-        <w:t>: start</w:t>
-      </w:r>
-    </w:p>
-    <w:p>
-      <w:pPr>
-        <w:pStyle w:val="ListParagraph"/>
-      </w:pPr>
-      <w:proofErr w:type="spellStart"/>
-      <w:proofErr w:type="gramStart"/>
+    </w:p>
+    <w:p>
+      <w:pPr>
+        <w:pStyle w:val="ListParagraph"/>
+      </w:pPr>
+      <w:r>
+        <w:t>messageID: start</w:t>
+      </w:r>
+    </w:p>
+    <w:p>
+      <w:pPr>
+        <w:pStyle w:val="ListParagraph"/>
+      </w:pPr>
       <w:r>
         <w:t>processName</w:t>
       </w:r>
-      <w:proofErr w:type="spellEnd"/>
-      <w:proofErr w:type="gramEnd"/>
-    </w:p>
-    <w:p>
-      <w:pPr>
-        <w:pStyle w:val="ListParagraph"/>
-      </w:pPr>
-      <w:proofErr w:type="spellStart"/>
-      <w:proofErr w:type="gramStart"/>
+    </w:p>
+    <w:p>
+      <w:pPr>
+        <w:pStyle w:val="ListParagraph"/>
+      </w:pPr>
       <w:r>
         <w:t>processID</w:t>
       </w:r>
-      <w:proofErr w:type="spellEnd"/>
-      <w:proofErr w:type="gramEnd"/>
-    </w:p>
-    <w:p>
-      <w:pPr>
-        <w:pStyle w:val="ListParagraph"/>
-      </w:pPr>
-      <w:proofErr w:type="spellStart"/>
-      <w:proofErr w:type="gramStart"/>
+    </w:p>
+    <w:p>
+      <w:pPr>
+        <w:pStyle w:val="ListParagraph"/>
+      </w:pPr>
       <w:r>
         <w:t>args</w:t>
       </w:r>
-      <w:proofErr w:type="spellEnd"/>
-      <w:proofErr w:type="gramEnd"/>
     </w:p>
     <w:p>
       <w:pPr>
@@ -98,67 +75,44 @@
           <w:numId w:val="1"/>
         </w:numPr>
       </w:pPr>
-      <w:proofErr w:type="spellStart"/>
-      <w:proofErr w:type="gramStart"/>
       <w:r>
         <w:t>migrate</w:t>
       </w:r>
       <w:r>
         <w:t>Source</w:t>
       </w:r>
-      <w:proofErr w:type="spellEnd"/>
-      <w:proofErr w:type="gramEnd"/>
-    </w:p>
-    <w:p>
-      <w:pPr>
-        <w:pStyle w:val="ListParagraph"/>
-      </w:pPr>
-      <w:proofErr w:type="spellStart"/>
-      <w:proofErr w:type="gramStart"/>
+    </w:p>
+    <w:p>
+      <w:pPr>
+        <w:pStyle w:val="ListParagraph"/>
+      </w:pPr>
       <w:r>
         <w:t>messageType:command</w:t>
       </w:r>
-      <w:proofErr w:type="spellEnd"/>
-      <w:proofErr w:type="gramEnd"/>
-    </w:p>
-    <w:p>
-      <w:pPr>
-        <w:pStyle w:val="ListParagraph"/>
-      </w:pPr>
-      <w:proofErr w:type="spellStart"/>
-      <w:proofErr w:type="gramStart"/>
-      <w:r>
-        <w:t>messageID</w:t>
-      </w:r>
-      <w:proofErr w:type="spellEnd"/>
-      <w:proofErr w:type="gramEnd"/>
-      <w:r>
-        <w:t>: MIGRATESOURCE</w:t>
-      </w:r>
-    </w:p>
-    <w:p>
-      <w:pPr>
-        <w:pStyle w:val="ListParagraph"/>
-      </w:pPr>
-      <w:proofErr w:type="spellStart"/>
-      <w:proofErr w:type="gramStart"/>
+    </w:p>
+    <w:p>
+      <w:pPr>
+        <w:pStyle w:val="ListParagraph"/>
+      </w:pPr>
+      <w:r>
+        <w:t>messageID: MIGRATESOURCE</w:t>
+      </w:r>
+    </w:p>
+    <w:p>
+      <w:pPr>
+        <w:pStyle w:val="ListParagraph"/>
+      </w:pPr>
       <w:r>
         <w:t>processID</w:t>
       </w:r>
-      <w:proofErr w:type="spellEnd"/>
-      <w:proofErr w:type="gramEnd"/>
-    </w:p>
-    <w:p>
-      <w:pPr>
-        <w:pStyle w:val="ListParagraph"/>
-      </w:pPr>
-      <w:proofErr w:type="spellStart"/>
-      <w:proofErr w:type="gramStart"/>
+    </w:p>
+    <w:p>
+      <w:pPr>
+        <w:pStyle w:val="ListParagraph"/>
+      </w:pPr>
       <w:r>
         <w:t>targetWorkerID</w:t>
       </w:r>
-      <w:proofErr w:type="spellEnd"/>
-      <w:proofErr w:type="gramEnd"/>
     </w:p>
     <w:p>
       <w:pPr>
@@ -173,55 +127,36 @@
           <w:numId w:val="1"/>
         </w:numPr>
       </w:pPr>
-      <w:proofErr w:type="spellStart"/>
-      <w:proofErr w:type="gramStart"/>
       <w:r>
         <w:t>migerate</w:t>
       </w:r>
       <w:r>
         <w:t>Target</w:t>
       </w:r>
-      <w:proofErr w:type="spellEnd"/>
-      <w:proofErr w:type="gramEnd"/>
-    </w:p>
-    <w:p>
-      <w:pPr>
-        <w:pStyle w:val="ListParagraph"/>
-      </w:pPr>
-      <w:proofErr w:type="spellStart"/>
-      <w:proofErr w:type="gramStart"/>
+    </w:p>
+    <w:p>
+      <w:pPr>
+        <w:pStyle w:val="ListParagraph"/>
+      </w:pPr>
       <w:r>
         <w:t>messageType:command</w:t>
       </w:r>
-      <w:proofErr w:type="spellEnd"/>
-      <w:proofErr w:type="gramEnd"/>
-    </w:p>
-    <w:p>
-      <w:pPr>
-        <w:pStyle w:val="ListParagraph"/>
-      </w:pPr>
-      <w:proofErr w:type="spellStart"/>
-      <w:proofErr w:type="gramStart"/>
-      <w:r>
-        <w:t>messageID</w:t>
-      </w:r>
-      <w:proofErr w:type="spellEnd"/>
-      <w:proofErr w:type="gramEnd"/>
-      <w:r>
-        <w:t>: MIGRATETARGET</w:t>
-      </w:r>
-    </w:p>
-    <w:p>
-      <w:pPr>
-        <w:pStyle w:val="ListParagraph"/>
-      </w:pPr>
-      <w:proofErr w:type="spellStart"/>
-      <w:proofErr w:type="gramStart"/>
+    </w:p>
+    <w:p>
+      <w:pPr>
+        <w:pStyle w:val="ListParagraph"/>
+      </w:pPr>
+      <w:r>
+        <w:t>messageID: MIGRATETARGET</w:t>
+      </w:r>
+    </w:p>
+    <w:p>
+      <w:pPr>
+        <w:pStyle w:val="ListParagraph"/>
+      </w:pPr>
       <w:r>
         <w:t>migratableProcess</w:t>
       </w:r>
-      <w:proofErr w:type="spellEnd"/>
-      <w:proofErr w:type="gramEnd"/>
     </w:p>
     <w:p>
       <w:pPr>
@@ -236,98 +171,38 @@
           <w:numId w:val="1"/>
         </w:numPr>
       </w:pPr>
-      <w:proofErr w:type="gramStart"/>
       <w:r>
         <w:t>kill</w:t>
       </w:r>
-      <w:proofErr w:type="gramEnd"/>
-    </w:p>
-    <w:p>
-      <w:pPr>
-        <w:pStyle w:val="ListParagraph"/>
-      </w:pPr>
-      <w:proofErr w:type="spellStart"/>
-      <w:proofErr w:type="gramStart"/>
+    </w:p>
+    <w:p>
+      <w:pPr>
+        <w:pStyle w:val="ListParagraph"/>
+      </w:pPr>
       <w:r>
         <w:t>messageType:command</w:t>
       </w:r>
-      <w:proofErr w:type="spellEnd"/>
-      <w:proofErr w:type="gramEnd"/>
-    </w:p>
-    <w:p>
-      <w:pPr>
-        <w:pStyle w:val="ListParagraph"/>
-      </w:pPr>
-      <w:proofErr w:type="spellStart"/>
-      <w:proofErr w:type="gramStart"/>
-      <w:r>
-        <w:t>messageID</w:t>
-      </w:r>
-      <w:proofErr w:type="spellEnd"/>
-      <w:proofErr w:type="gramEnd"/>
-      <w:r>
-        <w:t>: kill</w:t>
-      </w:r>
-    </w:p>
-    <w:p>
-      <w:pPr>
-        <w:pStyle w:val="ListParagraph"/>
-      </w:pPr>
-      <w:proofErr w:type="spellStart"/>
-      <w:proofErr w:type="gramStart"/>
+    </w:p>
+    <w:p>
+      <w:pPr>
+        <w:pStyle w:val="ListParagraph"/>
+      </w:pPr>
+      <w:r>
+        <w:t>messageID: kill</w:t>
+      </w:r>
+    </w:p>
+    <w:p>
+      <w:pPr>
+        <w:pStyle w:val="ListParagraph"/>
+      </w:pPr>
       <w:r>
         <w:t>processID</w:t>
       </w:r>
-      <w:proofErr w:type="spellEnd"/>
-      <w:proofErr w:type="gramEnd"/>
-    </w:p>
-    <w:p>
-      <w:pPr>
-        <w:pStyle w:val="ListParagraph"/>
-      </w:pPr>
-    </w:p>
-    <w:p>
-      <w:pPr>
-        <w:pStyle w:val="ListParagraph"/>
-        <w:numPr>
-          <w:ilvl w:val="0"/>
-          <w:numId w:val="1"/>
-        </w:numPr>
-      </w:pPr>
-      <w:proofErr w:type="spellStart"/>
-      <w:proofErr w:type="gramStart"/>
-      <w:r>
-        <w:t>pollinfo</w:t>
-      </w:r>
-      <w:proofErr w:type="spellEnd"/>
-      <w:proofErr w:type="gramEnd"/>
-    </w:p>
-    <w:p>
-      <w:pPr>
-        <w:pStyle w:val="ListParagraph"/>
-      </w:pPr>
-      <w:proofErr w:type="spellStart"/>
-      <w:proofErr w:type="gramStart"/>
-      <w:r>
-        <w:t>messageType:command</w:t>
-      </w:r>
-      <w:proofErr w:type="spellEnd"/>
-      <w:proofErr w:type="gramEnd"/>
-    </w:p>
-    <w:p>
-      <w:pPr>
-        <w:pStyle w:val="ListParagraph"/>
-      </w:pPr>
-      <w:proofErr w:type="spellStart"/>
-      <w:proofErr w:type="gramStart"/>
-      <w:r>
-        <w:t>messageID</w:t>
-      </w:r>
-      <w:proofErr w:type="spellEnd"/>
-      <w:proofErr w:type="gramEnd"/>
-      <w:r>
-        <w:t>: POLLINFO</w:t>
-      </w:r>
+    </w:p>
+    <w:p>
+      <w:pPr>
+        <w:pStyle w:val="ListParagraph"/>
+      </w:pPr>
     </w:p>
     <w:p/>
     <w:p>
@@ -352,45 +227,34 @@
         <w:pStyle w:val="ListParagraph"/>
         <w:ind w:left="1080"/>
       </w:pPr>
-      <w:proofErr w:type="spellStart"/>
-      <w:proofErr w:type="gramStart"/>
-      <w:r>
-        <w:t>messageType</w:t>
-      </w:r>
-      <w:proofErr w:type="spellEnd"/>
-      <w:proofErr w:type="gramEnd"/>
-      <w:r>
-        <w:t>:  response</w:t>
-      </w:r>
-    </w:p>
-    <w:p>
-      <w:pPr>
-        <w:pStyle w:val="ListParagraph"/>
-        <w:ind w:left="1080"/>
-      </w:pPr>
-      <w:proofErr w:type="spellStart"/>
-      <w:proofErr w:type="gramStart"/>
-      <w:r>
-        <w:t>messageID</w:t>
-      </w:r>
-      <w:proofErr w:type="spellEnd"/>
-      <w:proofErr w:type="gramEnd"/>
-      <w:r>
-        <w:t>:   START</w:t>
-      </w:r>
-    </w:p>
-    <w:p>
-      <w:pPr>
-        <w:pStyle w:val="ListParagraph"/>
-        <w:ind w:left="1080"/>
-      </w:pPr>
-      <w:proofErr w:type="gramStart"/>
-      <w:r>
-        <w:t>Result :</w:t>
-      </w:r>
-      <w:proofErr w:type="gramEnd"/>
-      <w:r>
-        <w:t xml:space="preserve"> SUCCESS|FAIL</w:t>
+      <w:r>
+        <w:t>messageType:  response</w:t>
+      </w:r>
+    </w:p>
+    <w:p>
+      <w:pPr>
+        <w:pStyle w:val="ListParagraph"/>
+        <w:ind w:left="1080"/>
+      </w:pPr>
+      <w:r>
+        <w:t>messageID:   START</w:t>
+      </w:r>
+    </w:p>
+    <w:p>
+      <w:pPr>
+        <w:pStyle w:val="ListParagraph"/>
+        <w:ind w:left="1080"/>
+      </w:pPr>
+      <w:r>
+        <w:t>Result : SUCCESS|FAIL</w:t>
+      </w:r>
+      <w:r>
+        <w:t>(SUCCESS:0,FAIL:-1</w:t>
+      </w:r>
+      <w:bookmarkStart w:id="0" w:name="_GoBack"/>
+      <w:bookmarkEnd w:id="0"/>
+      <w:r>
+        <w:t>)</w:t>
       </w:r>
     </w:p>
     <w:p>
@@ -415,87 +279,45 @@
           <w:numId w:val="2"/>
         </w:numPr>
       </w:pPr>
-      <w:proofErr w:type="spellStart"/>
-      <w:proofErr w:type="gramStart"/>
       <w:r>
         <w:t>migarateSource</w:t>
       </w:r>
-      <w:proofErr w:type="spellEnd"/>
-      <w:proofErr w:type="gramEnd"/>
-    </w:p>
-    <w:p>
-      <w:pPr>
-        <w:pStyle w:val="ListParagraph"/>
-        <w:ind w:left="1080"/>
-      </w:pPr>
-      <w:proofErr w:type="spellStart"/>
-      <w:proofErr w:type="gramStart"/>
-      <w:r>
-        <w:t>messageType</w:t>
-      </w:r>
-      <w:proofErr w:type="spellEnd"/>
-      <w:proofErr w:type="gramEnd"/>
-      <w:r>
-        <w:t>:   response</w:t>
-      </w:r>
-    </w:p>
-    <w:p>
-      <w:pPr>
-        <w:pStyle w:val="ListParagraph"/>
-        <w:ind w:left="1080"/>
-      </w:pPr>
-      <w:proofErr w:type="spellStart"/>
-      <w:proofErr w:type="gramStart"/>
-      <w:r>
-        <w:t>messiageID</w:t>
-      </w:r>
-      <w:proofErr w:type="spellEnd"/>
-      <w:proofErr w:type="gramEnd"/>
-      <w:r>
-        <w:t xml:space="preserve">:  </w:t>
-      </w:r>
-      <w:proofErr w:type="spellStart"/>
-      <w:r>
-        <w:t>migarateSource</w:t>
-      </w:r>
-      <w:proofErr w:type="spellEnd"/>
-    </w:p>
-    <w:p>
-      <w:pPr>
-        <w:pStyle w:val="ListParagraph"/>
-        <w:ind w:left="1080"/>
-      </w:pPr>
-      <w:proofErr w:type="spellStart"/>
-      <w:proofErr w:type="gramStart"/>
-      <w:r>
-        <w:t>migatarableProcess</w:t>
-      </w:r>
-      <w:proofErr w:type="spellEnd"/>
-      <w:proofErr w:type="gramEnd"/>
-      <w:r>
-        <w:t>: process</w:t>
-      </w:r>
-    </w:p>
-    <w:p>
-      <w:pPr>
-        <w:pStyle w:val="ListParagraph"/>
-        <w:ind w:left="1080"/>
-      </w:pPr>
-      <w:proofErr w:type="spellStart"/>
-      <w:proofErr w:type="gramStart"/>
-      <w:r>
-        <w:t>int</w:t>
-      </w:r>
-      <w:proofErr w:type="spellEnd"/>
-      <w:proofErr w:type="gramEnd"/>
-      <w:r>
-        <w:t xml:space="preserve"> </w:t>
-      </w:r>
-      <w:proofErr w:type="spellStart"/>
-      <w:r>
-        <w:t>targetWorkID</w:t>
-      </w:r>
-      <w:proofErr w:type="spellEnd"/>
+    </w:p>
+    <w:p>
+      <w:pPr>
+        <w:pStyle w:val="ListParagraph"/>
+        <w:ind w:left="1080"/>
+      </w:pPr>
+      <w:r>
+        <w:t>messageType:   response</w:t>
+      </w:r>
+    </w:p>
+    <w:p>
+      <w:pPr>
+        <w:pStyle w:val="ListParagraph"/>
+        <w:ind w:left="1080"/>
+      </w:pPr>
+      <w:r>
+        <w:t>messiageID:  migarateSource</w:t>
+      </w:r>
+    </w:p>
+    <w:p>
+      <w:pPr>
+        <w:pStyle w:val="ListParagraph"/>
+        <w:ind w:left="1080"/>
+      </w:pPr>
+      <w:r>
+        <w:t>migatarableProcess: process</w:t>
+      </w:r>
+    </w:p>
+    <w:p>
+      <w:pPr>
+        <w:pStyle w:val="ListParagraph"/>
+        <w:ind w:left="1080"/>
+      </w:pPr>
+      <w:r>
+        <w:t>int targetWorkID</w:t>
+      </w:r>
     </w:p>
     <w:p>
       <w:pPr>
@@ -524,58 +346,34 @@
           <w:numId w:val="2"/>
         </w:numPr>
       </w:pPr>
-      <w:proofErr w:type="spellStart"/>
-      <w:proofErr w:type="gramStart"/>
       <w:r>
         <w:t>migarateTarget</w:t>
       </w:r>
-      <w:proofErr w:type="spellEnd"/>
-      <w:proofErr w:type="gramEnd"/>
-    </w:p>
-    <w:p>
-      <w:pPr>
-        <w:pStyle w:val="ListParagraph"/>
-        <w:ind w:left="1080"/>
-      </w:pPr>
-      <w:proofErr w:type="spellStart"/>
-      <w:proofErr w:type="gramStart"/>
-      <w:r>
-        <w:t>messageType</w:t>
-      </w:r>
-      <w:proofErr w:type="spellEnd"/>
-      <w:proofErr w:type="gramEnd"/>
-      <w:r>
-        <w:t>: response</w:t>
-      </w:r>
-    </w:p>
-    <w:p>
-      <w:pPr>
-        <w:pStyle w:val="ListParagraph"/>
-        <w:ind w:left="1080"/>
-      </w:pPr>
-      <w:proofErr w:type="spellStart"/>
-      <w:proofErr w:type="gramStart"/>
-      <w:r>
-        <w:t>messageID</w:t>
-      </w:r>
-      <w:proofErr w:type="spellEnd"/>
-      <w:proofErr w:type="gramEnd"/>
-      <w:r>
-        <w:t xml:space="preserve">:  </w:t>
-      </w:r>
-      <w:proofErr w:type="spellStart"/>
-      <w:r>
-        <w:t>migarateTarget</w:t>
-      </w:r>
-      <w:proofErr w:type="spellEnd"/>
-    </w:p>
-    <w:p>
-      <w:pPr>
-        <w:pStyle w:val="ListParagraph"/>
-        <w:ind w:left="1080"/>
-      </w:pPr>
-      <w:r>
-        <w:lastRenderedPageBreak/>
+    </w:p>
+    <w:p>
+      <w:pPr>
+        <w:pStyle w:val="ListParagraph"/>
+        <w:ind w:left="1080"/>
+      </w:pPr>
+      <w:r>
+        <w:t>messageType: response</w:t>
+      </w:r>
+    </w:p>
+    <w:p>
+      <w:pPr>
+        <w:pStyle w:val="ListParagraph"/>
+        <w:ind w:left="1080"/>
+      </w:pPr>
+      <w:r>
+        <w:t>messageID:  migarateTarget</w:t>
+      </w:r>
+    </w:p>
+    <w:p>
+      <w:pPr>
+        <w:pStyle w:val="ListParagraph"/>
+        <w:ind w:left="1080"/>
+      </w:pPr>
+      <w:r>
         <w:t>Result</w:t>
       </w:r>
     </w:p>
@@ -601,42 +399,27 @@
           <w:numId w:val="2"/>
         </w:numPr>
       </w:pPr>
-      <w:proofErr w:type="gramStart"/>
-      <w:r>
+      <w:r>
+        <w:lastRenderedPageBreak/>
         <w:t>kill</w:t>
       </w:r>
-      <w:proofErr w:type="gramEnd"/>
-    </w:p>
-    <w:p>
-      <w:pPr>
-        <w:pStyle w:val="ListParagraph"/>
-        <w:ind w:left="1080"/>
-      </w:pPr>
-      <w:proofErr w:type="spellStart"/>
-      <w:proofErr w:type="gramStart"/>
-      <w:r>
-        <w:t>messageType</w:t>
-      </w:r>
-      <w:proofErr w:type="spellEnd"/>
-      <w:proofErr w:type="gramEnd"/>
-      <w:r>
-        <w:t>:  response</w:t>
-      </w:r>
-    </w:p>
-    <w:p>
-      <w:pPr>
-        <w:pStyle w:val="ListParagraph"/>
-        <w:ind w:left="1080"/>
-      </w:pPr>
-      <w:proofErr w:type="spellStart"/>
-      <w:proofErr w:type="gramStart"/>
-      <w:r>
-        <w:t>messageID</w:t>
-      </w:r>
-      <w:proofErr w:type="spellEnd"/>
-      <w:proofErr w:type="gramEnd"/>
-      <w:r>
-        <w:t>:   kill</w:t>
+    </w:p>
+    <w:p>
+      <w:pPr>
+        <w:pStyle w:val="ListParagraph"/>
+        <w:ind w:left="1080"/>
+      </w:pPr>
+      <w:r>
+        <w:t>messageType:  response</w:t>
+      </w:r>
+    </w:p>
+    <w:p>
+      <w:pPr>
+        <w:pStyle w:val="ListParagraph"/>
+        <w:ind w:left="1080"/>
+      </w:pPr>
+      <w:r>
+        <w:t>messageID:   kill</w:t>
       </w:r>
     </w:p>
     <w:p>
@@ -667,93 +450,45 @@
           <w:numId w:val="2"/>
         </w:numPr>
       </w:pPr>
-      <w:proofErr w:type="spellStart"/>
-      <w:proofErr w:type="gramStart"/>
       <w:r>
         <w:t>pollinfo</w:t>
       </w:r>
-      <w:proofErr w:type="spellEnd"/>
-      <w:proofErr w:type="gramEnd"/>
-    </w:p>
-    <w:p>
-      <w:pPr>
-        <w:pStyle w:val="ListParagraph"/>
-        <w:ind w:left="1080"/>
-      </w:pPr>
-      <w:proofErr w:type="spellStart"/>
-      <w:proofErr w:type="gramStart"/>
-      <w:r>
-        <w:t>messageType</w:t>
-      </w:r>
-      <w:proofErr w:type="spellEnd"/>
-      <w:proofErr w:type="gramEnd"/>
-      <w:r>
-        <w:t>:  response</w:t>
-      </w:r>
-    </w:p>
-    <w:p>
-      <w:pPr>
-        <w:pStyle w:val="ListParagraph"/>
-        <w:ind w:left="1080"/>
-      </w:pPr>
-      <w:proofErr w:type="spellStart"/>
-      <w:proofErr w:type="gramStart"/>
-      <w:r>
-        <w:t>messageID</w:t>
-      </w:r>
-      <w:proofErr w:type="spellEnd"/>
-      <w:proofErr w:type="gramEnd"/>
-      <w:r>
-        <w:t xml:space="preserve">: </w:t>
-      </w:r>
-      <w:proofErr w:type="spellStart"/>
-      <w:r>
-        <w:t>pollinfo</w:t>
-      </w:r>
-      <w:proofErr w:type="spellEnd"/>
-    </w:p>
-    <w:p>
-      <w:pPr>
-        <w:pStyle w:val="ListParagraph"/>
-        <w:ind w:left="1080"/>
-      </w:pPr>
-      <w:proofErr w:type="spellStart"/>
-      <w:r>
-        <w:t>ArrayList</w:t>
-      </w:r>
-      <w:proofErr w:type="spellEnd"/>
-      <w:r>
-        <w:t xml:space="preserve">&lt;status&gt; </w:t>
-      </w:r>
-      <w:proofErr w:type="spellStart"/>
-      <w:r>
-        <w:t>statuslist</w:t>
-      </w:r>
-      <w:proofErr w:type="spellEnd"/>
-    </w:p>
-    <w:p>
-      <w:pPr>
-        <w:pStyle w:val="ListParagraph"/>
-        <w:ind w:left="1080"/>
-      </w:pPr>
-      <w:proofErr w:type="spellStart"/>
-      <w:r>
-        <w:t>ArrayLIst</w:t>
-      </w:r>
-      <w:proofErr w:type="spellEnd"/>
-      <w:r>
-        <w:t>&lt;</w:t>
-      </w:r>
-      <w:proofErr w:type="spellStart"/>
-      <w:r>
-        <w:t>pid</w:t>
-      </w:r>
-      <w:proofErr w:type="spellEnd"/>
-      <w:r>
-        <w:t>&gt;   pidlist</w:t>
-      </w:r>
-      <w:bookmarkStart w:id="0" w:name="_GoBack"/>
-      <w:bookmarkEnd w:id="0"/>
+    </w:p>
+    <w:p>
+      <w:pPr>
+        <w:pStyle w:val="ListParagraph"/>
+        <w:ind w:left="1080"/>
+      </w:pPr>
+      <w:r>
+        <w:t>messageType:  response</w:t>
+      </w:r>
+    </w:p>
+    <w:p>
+      <w:pPr>
+        <w:pStyle w:val="ListParagraph"/>
+        <w:ind w:left="1080"/>
+      </w:pPr>
+      <w:r>
+        <w:t>messageID: pollinfo</w:t>
+      </w:r>
+    </w:p>
+    <w:p>
+      <w:pPr>
+        <w:pStyle w:val="ListParagraph"/>
+        <w:ind w:left="1080"/>
+      </w:pPr>
+      <w:r>
+        <w:t>ArrayList&lt;status&gt; statuslist</w:t>
+      </w:r>
+    </w:p>
+    <w:p>
+      <w:pPr>
+        <w:pStyle w:val="ListParagraph"/>
+        <w:ind w:left="1080"/>
+      </w:pPr>
+      <w:r>
+        <w:t>ArrayLIst&lt;pid&gt;   pidlist</w:t>
+      </w:r>
     </w:p>
     <w:sectPr>
       <w:pgSz w:w="12240" w:h="15840"/>

</xml_diff>

<commit_message>
1. implement ConnectionServer.java and ManagerServer.java 2. revise the Message.java interface, add process status enum, add process status member
</commit_message>
<xml_diff>
--- a/interface.docx
+++ b/interface.docx
@@ -31,41 +31,64 @@
       <w:pPr>
         <w:pStyle w:val="ListParagraph"/>
       </w:pPr>
+      <w:proofErr w:type="spellStart"/>
+      <w:proofErr w:type="gramStart"/>
       <w:r>
         <w:t>messageType:command</w:t>
       </w:r>
-    </w:p>
-    <w:p>
-      <w:pPr>
-        <w:pStyle w:val="ListParagraph"/>
-      </w:pPr>
-      <w:r>
-        <w:t>messageID: start</w:t>
-      </w:r>
-    </w:p>
-    <w:p>
-      <w:pPr>
-        <w:pStyle w:val="ListParagraph"/>
-      </w:pPr>
+      <w:proofErr w:type="spellEnd"/>
+      <w:proofErr w:type="gramEnd"/>
+    </w:p>
+    <w:p>
+      <w:pPr>
+        <w:pStyle w:val="ListParagraph"/>
+      </w:pPr>
+      <w:proofErr w:type="spellStart"/>
+      <w:proofErr w:type="gramStart"/>
+      <w:r>
+        <w:t>messageID</w:t>
+      </w:r>
+      <w:proofErr w:type="spellEnd"/>
+      <w:proofErr w:type="gramEnd"/>
+      <w:r>
+        <w:t>: start</w:t>
+      </w:r>
+    </w:p>
+    <w:p>
+      <w:pPr>
+        <w:pStyle w:val="ListParagraph"/>
+      </w:pPr>
+      <w:proofErr w:type="spellStart"/>
+      <w:proofErr w:type="gramStart"/>
       <w:r>
         <w:t>processName</w:t>
       </w:r>
-    </w:p>
-    <w:p>
-      <w:pPr>
-        <w:pStyle w:val="ListParagraph"/>
-      </w:pPr>
+      <w:proofErr w:type="spellEnd"/>
+      <w:proofErr w:type="gramEnd"/>
+    </w:p>
+    <w:p>
+      <w:pPr>
+        <w:pStyle w:val="ListParagraph"/>
+      </w:pPr>
+      <w:proofErr w:type="spellStart"/>
+      <w:proofErr w:type="gramStart"/>
       <w:r>
         <w:t>processID</w:t>
       </w:r>
-    </w:p>
-    <w:p>
-      <w:pPr>
-        <w:pStyle w:val="ListParagraph"/>
-      </w:pPr>
+      <w:proofErr w:type="spellEnd"/>
+      <w:proofErr w:type="gramEnd"/>
+    </w:p>
+    <w:p>
+      <w:pPr>
+        <w:pStyle w:val="ListParagraph"/>
+      </w:pPr>
+      <w:proofErr w:type="spellStart"/>
+      <w:proofErr w:type="gramStart"/>
       <w:r>
         <w:t>args</w:t>
       </w:r>
+      <w:proofErr w:type="spellEnd"/>
+      <w:proofErr w:type="gramEnd"/>
     </w:p>
     <w:p>
       <w:pPr>
@@ -75,44 +98,67 @@
           <w:numId w:val="1"/>
         </w:numPr>
       </w:pPr>
+      <w:proofErr w:type="spellStart"/>
+      <w:proofErr w:type="gramStart"/>
       <w:r>
         <w:t>migrate</w:t>
       </w:r>
       <w:r>
         <w:t>Source</w:t>
       </w:r>
-    </w:p>
-    <w:p>
-      <w:pPr>
-        <w:pStyle w:val="ListParagraph"/>
-      </w:pPr>
+      <w:proofErr w:type="spellEnd"/>
+      <w:proofErr w:type="gramEnd"/>
+    </w:p>
+    <w:p>
+      <w:pPr>
+        <w:pStyle w:val="ListParagraph"/>
+      </w:pPr>
+      <w:proofErr w:type="spellStart"/>
+      <w:proofErr w:type="gramStart"/>
       <w:r>
         <w:t>messageType:command</w:t>
       </w:r>
-    </w:p>
-    <w:p>
-      <w:pPr>
-        <w:pStyle w:val="ListParagraph"/>
-      </w:pPr>
-      <w:r>
-        <w:t>messageID: MIGRATESOURCE</w:t>
-      </w:r>
-    </w:p>
-    <w:p>
-      <w:pPr>
-        <w:pStyle w:val="ListParagraph"/>
-      </w:pPr>
+      <w:proofErr w:type="spellEnd"/>
+      <w:proofErr w:type="gramEnd"/>
+    </w:p>
+    <w:p>
+      <w:pPr>
+        <w:pStyle w:val="ListParagraph"/>
+      </w:pPr>
+      <w:proofErr w:type="spellStart"/>
+      <w:proofErr w:type="gramStart"/>
+      <w:r>
+        <w:t>messageID</w:t>
+      </w:r>
+      <w:proofErr w:type="spellEnd"/>
+      <w:proofErr w:type="gramEnd"/>
+      <w:r>
+        <w:t>: MIGRATESOURCE</w:t>
+      </w:r>
+    </w:p>
+    <w:p>
+      <w:pPr>
+        <w:pStyle w:val="ListParagraph"/>
+      </w:pPr>
+      <w:proofErr w:type="spellStart"/>
+      <w:proofErr w:type="gramStart"/>
       <w:r>
         <w:t>processID</w:t>
       </w:r>
-    </w:p>
-    <w:p>
-      <w:pPr>
-        <w:pStyle w:val="ListParagraph"/>
-      </w:pPr>
+      <w:proofErr w:type="spellEnd"/>
+      <w:proofErr w:type="gramEnd"/>
+    </w:p>
+    <w:p>
+      <w:pPr>
+        <w:pStyle w:val="ListParagraph"/>
+      </w:pPr>
+      <w:proofErr w:type="spellStart"/>
+      <w:proofErr w:type="gramStart"/>
       <w:r>
         <w:t>targetWorkerID</w:t>
       </w:r>
+      <w:proofErr w:type="spellEnd"/>
+      <w:proofErr w:type="gramEnd"/>
     </w:p>
     <w:p>
       <w:pPr>
@@ -127,36 +173,55 @@
           <w:numId w:val="1"/>
         </w:numPr>
       </w:pPr>
+      <w:proofErr w:type="spellStart"/>
+      <w:proofErr w:type="gramStart"/>
       <w:r>
         <w:t>migerate</w:t>
       </w:r>
       <w:r>
         <w:t>Target</w:t>
       </w:r>
-    </w:p>
-    <w:p>
-      <w:pPr>
-        <w:pStyle w:val="ListParagraph"/>
-      </w:pPr>
+      <w:proofErr w:type="spellEnd"/>
+      <w:proofErr w:type="gramEnd"/>
+    </w:p>
+    <w:p>
+      <w:pPr>
+        <w:pStyle w:val="ListParagraph"/>
+      </w:pPr>
+      <w:proofErr w:type="spellStart"/>
+      <w:proofErr w:type="gramStart"/>
       <w:r>
         <w:t>messageType:command</w:t>
       </w:r>
-    </w:p>
-    <w:p>
-      <w:pPr>
-        <w:pStyle w:val="ListParagraph"/>
-      </w:pPr>
-      <w:r>
-        <w:t>messageID: MIGRATETARGET</w:t>
-      </w:r>
-    </w:p>
-    <w:p>
-      <w:pPr>
-        <w:pStyle w:val="ListParagraph"/>
-      </w:pPr>
+      <w:proofErr w:type="spellEnd"/>
+      <w:proofErr w:type="gramEnd"/>
+    </w:p>
+    <w:p>
+      <w:pPr>
+        <w:pStyle w:val="ListParagraph"/>
+      </w:pPr>
+      <w:proofErr w:type="spellStart"/>
+      <w:proofErr w:type="gramStart"/>
+      <w:r>
+        <w:t>messageID</w:t>
+      </w:r>
+      <w:proofErr w:type="spellEnd"/>
+      <w:proofErr w:type="gramEnd"/>
+      <w:r>
+        <w:t>: MIGRATETARGET</w:t>
+      </w:r>
+    </w:p>
+    <w:p>
+      <w:pPr>
+        <w:pStyle w:val="ListParagraph"/>
+      </w:pPr>
+      <w:proofErr w:type="spellStart"/>
+      <w:proofErr w:type="gramStart"/>
       <w:r>
         <w:t>migratableProcess</w:t>
       </w:r>
+      <w:proofErr w:type="spellEnd"/>
+      <w:proofErr w:type="gramEnd"/>
     </w:p>
     <w:p>
       <w:pPr>
@@ -171,32 +236,98 @@
           <w:numId w:val="1"/>
         </w:numPr>
       </w:pPr>
+      <w:proofErr w:type="gramStart"/>
       <w:r>
         <w:t>kill</w:t>
       </w:r>
-    </w:p>
-    <w:p>
-      <w:pPr>
-        <w:pStyle w:val="ListParagraph"/>
-      </w:pPr>
+      <w:proofErr w:type="gramEnd"/>
+    </w:p>
+    <w:p>
+      <w:pPr>
+        <w:pStyle w:val="ListParagraph"/>
+      </w:pPr>
+      <w:proofErr w:type="spellStart"/>
+      <w:proofErr w:type="gramStart"/>
       <w:r>
         <w:t>messageType:command</w:t>
       </w:r>
-    </w:p>
-    <w:p>
-      <w:pPr>
-        <w:pStyle w:val="ListParagraph"/>
-      </w:pPr>
-      <w:r>
-        <w:t>messageID: kill</w:t>
-      </w:r>
-    </w:p>
-    <w:p>
-      <w:pPr>
-        <w:pStyle w:val="ListParagraph"/>
-      </w:pPr>
+      <w:proofErr w:type="spellEnd"/>
+      <w:proofErr w:type="gramEnd"/>
+    </w:p>
+    <w:p>
+      <w:pPr>
+        <w:pStyle w:val="ListParagraph"/>
+      </w:pPr>
+      <w:proofErr w:type="spellStart"/>
+      <w:proofErr w:type="gramStart"/>
+      <w:r>
+        <w:t>messageID</w:t>
+      </w:r>
+      <w:proofErr w:type="spellEnd"/>
+      <w:proofErr w:type="gramEnd"/>
+      <w:r>
+        <w:t>: KILL</w:t>
+      </w:r>
+    </w:p>
+    <w:p>
+      <w:pPr>
+        <w:pStyle w:val="ListParagraph"/>
+      </w:pPr>
+      <w:proofErr w:type="spellStart"/>
+      <w:proofErr w:type="gramStart"/>
       <w:r>
         <w:t>processID</w:t>
+      </w:r>
+      <w:proofErr w:type="spellEnd"/>
+      <w:proofErr w:type="gramEnd"/>
+    </w:p>
+    <w:p>
+      <w:pPr>
+        <w:pStyle w:val="ListParagraph"/>
+      </w:pPr>
+    </w:p>
+    <w:p>
+      <w:pPr>
+        <w:pStyle w:val="ListParagraph"/>
+        <w:numPr>
+          <w:ilvl w:val="0"/>
+          <w:numId w:val="1"/>
+        </w:numPr>
+      </w:pPr>
+      <w:proofErr w:type="gramStart"/>
+      <w:r>
+        <w:t>exit</w:t>
+      </w:r>
+      <w:proofErr w:type="gramEnd"/>
+    </w:p>
+    <w:p>
+      <w:pPr>
+        <w:pStyle w:val="ListParagraph"/>
+      </w:pPr>
+      <w:proofErr w:type="spellStart"/>
+      <w:proofErr w:type="gramStart"/>
+      <w:r>
+        <w:t>messageType</w:t>
+      </w:r>
+      <w:proofErr w:type="spellEnd"/>
+      <w:proofErr w:type="gramEnd"/>
+      <w:r>
+        <w:t>:  command</w:t>
+      </w:r>
+    </w:p>
+    <w:p>
+      <w:pPr>
+        <w:pStyle w:val="ListParagraph"/>
+      </w:pPr>
+      <w:proofErr w:type="spellStart"/>
+      <w:proofErr w:type="gramStart"/>
+      <w:r>
+        <w:t>messageID</w:t>
+      </w:r>
+      <w:proofErr w:type="spellEnd"/>
+      <w:proofErr w:type="gramEnd"/>
+      <w:r>
+        <w:t>: SHUTDOWN</w:t>
       </w:r>
     </w:p>
     <w:p>
@@ -227,34 +358,72 @@
         <w:pStyle w:val="ListParagraph"/>
         <w:ind w:left="1080"/>
       </w:pPr>
-      <w:r>
-        <w:t>messageType:  response</w:t>
-      </w:r>
-    </w:p>
-    <w:p>
-      <w:pPr>
-        <w:pStyle w:val="ListParagraph"/>
-        <w:ind w:left="1080"/>
-      </w:pPr>
-      <w:r>
-        <w:t>messageID:   START</w:t>
-      </w:r>
-    </w:p>
-    <w:p>
-      <w:pPr>
-        <w:pStyle w:val="ListParagraph"/>
-        <w:ind w:left="1080"/>
-      </w:pPr>
-      <w:r>
-        <w:t>Result : SUCCESS|FAIL</w:t>
-      </w:r>
-      <w:r>
-        <w:t>(SUCCESS:0,FAIL:-1</w:t>
+      <w:proofErr w:type="spellStart"/>
+      <w:proofErr w:type="gramStart"/>
+      <w:r>
+        <w:t>messageType</w:t>
+      </w:r>
+      <w:proofErr w:type="spellEnd"/>
+      <w:proofErr w:type="gramEnd"/>
+      <w:r>
+        <w:t>:  response</w:t>
+      </w:r>
+    </w:p>
+    <w:p>
+      <w:pPr>
+        <w:pStyle w:val="ListParagraph"/>
+        <w:ind w:left="1080"/>
+      </w:pPr>
+      <w:proofErr w:type="spellStart"/>
+      <w:proofErr w:type="gramStart"/>
+      <w:r>
+        <w:t>messageID</w:t>
+      </w:r>
+      <w:proofErr w:type="spellEnd"/>
+      <w:proofErr w:type="gramEnd"/>
+      <w:r>
+        <w:t>:   START</w:t>
+      </w:r>
+    </w:p>
+    <w:p>
+      <w:pPr>
+        <w:pStyle w:val="ListParagraph"/>
+        <w:ind w:left="1080"/>
+      </w:pPr>
+      <w:proofErr w:type="spellStart"/>
+      <w:proofErr w:type="gramStart"/>
+      <w:r>
+        <w:t>prcessId</w:t>
+      </w:r>
+      <w:proofErr w:type="spellEnd"/>
+      <w:proofErr w:type="gramEnd"/>
+    </w:p>
+    <w:p>
+      <w:pPr>
+        <w:pStyle w:val="ListParagraph"/>
+        <w:ind w:left="1080"/>
+      </w:pPr>
+      <w:r>
+        <w:t>processName</w:t>
       </w:r>
       <w:bookmarkStart w:id="0" w:name="_GoBack"/>
       <w:bookmarkEnd w:id="0"/>
-      <w:r>
-        <w:t>)</w:t>
+    </w:p>
+    <w:p>
+      <w:pPr>
+        <w:pStyle w:val="ListParagraph"/>
+        <w:ind w:left="1080"/>
+      </w:pPr>
+      <w:proofErr w:type="gramStart"/>
+      <w:r>
+        <w:t>Result :</w:t>
+      </w:r>
+      <w:proofErr w:type="gramEnd"/>
+      <w:r>
+        <w:t xml:space="preserve"> SUCCESS|FAIL</w:t>
+      </w:r>
+      <w:r>
+        <w:t>(SUCCESS:0,FAIL:-1)</w:t>
       </w:r>
     </w:p>
     <w:p>
@@ -279,45 +448,87 @@
           <w:numId w:val="2"/>
         </w:numPr>
       </w:pPr>
+      <w:proofErr w:type="spellStart"/>
+      <w:proofErr w:type="gramStart"/>
       <w:r>
         <w:t>migarateSource</w:t>
       </w:r>
-    </w:p>
-    <w:p>
-      <w:pPr>
-        <w:pStyle w:val="ListParagraph"/>
-        <w:ind w:left="1080"/>
-      </w:pPr>
-      <w:r>
-        <w:t>messageType:   response</w:t>
-      </w:r>
-    </w:p>
-    <w:p>
-      <w:pPr>
-        <w:pStyle w:val="ListParagraph"/>
-        <w:ind w:left="1080"/>
-      </w:pPr>
-      <w:r>
-        <w:t>messiageID:  migarateSource</w:t>
-      </w:r>
-    </w:p>
-    <w:p>
-      <w:pPr>
-        <w:pStyle w:val="ListParagraph"/>
-        <w:ind w:left="1080"/>
-      </w:pPr>
-      <w:r>
-        <w:t>migatarableProcess: process</w:t>
-      </w:r>
-    </w:p>
-    <w:p>
-      <w:pPr>
-        <w:pStyle w:val="ListParagraph"/>
-        <w:ind w:left="1080"/>
-      </w:pPr>
-      <w:r>
-        <w:t>int targetWorkID</w:t>
-      </w:r>
+      <w:proofErr w:type="spellEnd"/>
+      <w:proofErr w:type="gramEnd"/>
+    </w:p>
+    <w:p>
+      <w:pPr>
+        <w:pStyle w:val="ListParagraph"/>
+        <w:ind w:left="1080"/>
+      </w:pPr>
+      <w:proofErr w:type="spellStart"/>
+      <w:proofErr w:type="gramStart"/>
+      <w:r>
+        <w:t>messageType</w:t>
+      </w:r>
+      <w:proofErr w:type="spellEnd"/>
+      <w:proofErr w:type="gramEnd"/>
+      <w:r>
+        <w:t>:   response</w:t>
+      </w:r>
+    </w:p>
+    <w:p>
+      <w:pPr>
+        <w:pStyle w:val="ListParagraph"/>
+        <w:ind w:left="1080"/>
+      </w:pPr>
+      <w:proofErr w:type="spellStart"/>
+      <w:proofErr w:type="gramStart"/>
+      <w:r>
+        <w:t>messiageID</w:t>
+      </w:r>
+      <w:proofErr w:type="spellEnd"/>
+      <w:proofErr w:type="gramEnd"/>
+      <w:r>
+        <w:t xml:space="preserve">:  </w:t>
+      </w:r>
+      <w:proofErr w:type="spellStart"/>
+      <w:r>
+        <w:t>migarateSource</w:t>
+      </w:r>
+      <w:proofErr w:type="spellEnd"/>
+    </w:p>
+    <w:p>
+      <w:pPr>
+        <w:pStyle w:val="ListParagraph"/>
+        <w:ind w:left="1080"/>
+      </w:pPr>
+      <w:proofErr w:type="spellStart"/>
+      <w:proofErr w:type="gramStart"/>
+      <w:r>
+        <w:t>migatarableProcess</w:t>
+      </w:r>
+      <w:proofErr w:type="spellEnd"/>
+      <w:proofErr w:type="gramEnd"/>
+      <w:r>
+        <w:t>: process</w:t>
+      </w:r>
+    </w:p>
+    <w:p>
+      <w:pPr>
+        <w:pStyle w:val="ListParagraph"/>
+        <w:ind w:left="1080"/>
+      </w:pPr>
+      <w:proofErr w:type="spellStart"/>
+      <w:proofErr w:type="gramStart"/>
+      <w:r>
+        <w:t>int</w:t>
+      </w:r>
+      <w:proofErr w:type="spellEnd"/>
+      <w:proofErr w:type="gramEnd"/>
+      <w:r>
+        <w:t xml:space="preserve"> </w:t>
+      </w:r>
+      <w:proofErr w:type="spellStart"/>
+      <w:r>
+        <w:t>targetWorkID</w:t>
+      </w:r>
+      <w:proofErr w:type="spellEnd"/>
     </w:p>
     <w:p>
       <w:pPr>
@@ -346,27 +557,51 @@
           <w:numId w:val="2"/>
         </w:numPr>
       </w:pPr>
-      <w:r>
+      <w:proofErr w:type="spellStart"/>
+      <w:proofErr w:type="gramStart"/>
+      <w:r>
+        <w:lastRenderedPageBreak/>
         <w:t>migarateTarget</w:t>
       </w:r>
-    </w:p>
-    <w:p>
-      <w:pPr>
-        <w:pStyle w:val="ListParagraph"/>
-        <w:ind w:left="1080"/>
-      </w:pPr>
-      <w:r>
-        <w:t>messageType: response</w:t>
-      </w:r>
-    </w:p>
-    <w:p>
-      <w:pPr>
-        <w:pStyle w:val="ListParagraph"/>
-        <w:ind w:left="1080"/>
-      </w:pPr>
-      <w:r>
-        <w:t>messageID:  migarateTarget</w:t>
-      </w:r>
+      <w:proofErr w:type="spellEnd"/>
+      <w:proofErr w:type="gramEnd"/>
+    </w:p>
+    <w:p>
+      <w:pPr>
+        <w:pStyle w:val="ListParagraph"/>
+        <w:ind w:left="1080"/>
+      </w:pPr>
+      <w:proofErr w:type="spellStart"/>
+      <w:proofErr w:type="gramStart"/>
+      <w:r>
+        <w:t>messageType</w:t>
+      </w:r>
+      <w:proofErr w:type="spellEnd"/>
+      <w:proofErr w:type="gramEnd"/>
+      <w:r>
+        <w:t>: response</w:t>
+      </w:r>
+    </w:p>
+    <w:p>
+      <w:pPr>
+        <w:pStyle w:val="ListParagraph"/>
+        <w:ind w:left="1080"/>
+      </w:pPr>
+      <w:proofErr w:type="spellStart"/>
+      <w:proofErr w:type="gramStart"/>
+      <w:r>
+        <w:t>messageID</w:t>
+      </w:r>
+      <w:proofErr w:type="spellEnd"/>
+      <w:proofErr w:type="gramEnd"/>
+      <w:r>
+        <w:t xml:space="preserve">:  </w:t>
+      </w:r>
+      <w:proofErr w:type="spellStart"/>
+      <w:r>
+        <w:t>migarateTarget</w:t>
+      </w:r>
+      <w:proofErr w:type="spellEnd"/>
     </w:p>
     <w:p>
       <w:pPr>
@@ -399,27 +634,42 @@
           <w:numId w:val="2"/>
         </w:numPr>
       </w:pPr>
-      <w:r>
-        <w:lastRenderedPageBreak/>
+      <w:proofErr w:type="gramStart"/>
+      <w:r>
         <w:t>kill</w:t>
       </w:r>
-    </w:p>
-    <w:p>
-      <w:pPr>
-        <w:pStyle w:val="ListParagraph"/>
-        <w:ind w:left="1080"/>
-      </w:pPr>
-      <w:r>
-        <w:t>messageType:  response</w:t>
-      </w:r>
-    </w:p>
-    <w:p>
-      <w:pPr>
-        <w:pStyle w:val="ListParagraph"/>
-        <w:ind w:left="1080"/>
-      </w:pPr>
-      <w:r>
-        <w:t>messageID:   kill</w:t>
+      <w:proofErr w:type="gramEnd"/>
+    </w:p>
+    <w:p>
+      <w:pPr>
+        <w:pStyle w:val="ListParagraph"/>
+        <w:ind w:left="1080"/>
+      </w:pPr>
+      <w:proofErr w:type="spellStart"/>
+      <w:proofErr w:type="gramStart"/>
+      <w:r>
+        <w:t>messageType</w:t>
+      </w:r>
+      <w:proofErr w:type="spellEnd"/>
+      <w:proofErr w:type="gramEnd"/>
+      <w:r>
+        <w:t>:  response</w:t>
+      </w:r>
+    </w:p>
+    <w:p>
+      <w:pPr>
+        <w:pStyle w:val="ListParagraph"/>
+        <w:ind w:left="1080"/>
+      </w:pPr>
+      <w:proofErr w:type="spellStart"/>
+      <w:proofErr w:type="gramStart"/>
+      <w:r>
+        <w:t>messageID</w:t>
+      </w:r>
+      <w:proofErr w:type="spellEnd"/>
+      <w:proofErr w:type="gramEnd"/>
+      <w:r>
+        <w:t>:   kill</w:t>
       </w:r>
     </w:p>
     <w:p>
@@ -450,45 +700,98 @@
           <w:numId w:val="2"/>
         </w:numPr>
       </w:pPr>
+      <w:proofErr w:type="spellStart"/>
+      <w:proofErr w:type="gramStart"/>
       <w:r>
         <w:t>pollinfo</w:t>
       </w:r>
-    </w:p>
-    <w:p>
-      <w:pPr>
-        <w:pStyle w:val="ListParagraph"/>
-        <w:ind w:left="1080"/>
-      </w:pPr>
-      <w:r>
-        <w:t>messageType:  response</w:t>
-      </w:r>
-    </w:p>
-    <w:p>
-      <w:pPr>
-        <w:pStyle w:val="ListParagraph"/>
-        <w:ind w:left="1080"/>
-      </w:pPr>
-      <w:r>
-        <w:t>messageID: pollinfo</w:t>
-      </w:r>
-    </w:p>
-    <w:p>
-      <w:pPr>
-        <w:pStyle w:val="ListParagraph"/>
-        <w:ind w:left="1080"/>
-      </w:pPr>
-      <w:r>
-        <w:t>ArrayList&lt;status&gt; statuslist</w:t>
-      </w:r>
-    </w:p>
-    <w:p>
-      <w:pPr>
-        <w:pStyle w:val="ListParagraph"/>
-        <w:ind w:left="1080"/>
-      </w:pPr>
-      <w:r>
-        <w:t>ArrayLIst&lt;pid&gt;   pidlist</w:t>
-      </w:r>
+      <w:proofErr w:type="spellEnd"/>
+      <w:proofErr w:type="gramEnd"/>
+    </w:p>
+    <w:p>
+      <w:pPr>
+        <w:pStyle w:val="ListParagraph"/>
+        <w:ind w:left="1080"/>
+      </w:pPr>
+      <w:proofErr w:type="spellStart"/>
+      <w:proofErr w:type="gramStart"/>
+      <w:r>
+        <w:t>messageType</w:t>
+      </w:r>
+      <w:proofErr w:type="spellEnd"/>
+      <w:proofErr w:type="gramEnd"/>
+      <w:r>
+        <w:t>:  response</w:t>
+      </w:r>
+    </w:p>
+    <w:p>
+      <w:pPr>
+        <w:pStyle w:val="ListParagraph"/>
+        <w:ind w:left="1080"/>
+      </w:pPr>
+      <w:proofErr w:type="spellStart"/>
+      <w:proofErr w:type="gramStart"/>
+      <w:r>
+        <w:t>messageID</w:t>
+      </w:r>
+      <w:proofErr w:type="spellEnd"/>
+      <w:proofErr w:type="gramEnd"/>
+      <w:r>
+        <w:t xml:space="preserve">: </w:t>
+      </w:r>
+      <w:proofErr w:type="spellStart"/>
+      <w:r>
+        <w:t>pollinfo</w:t>
+      </w:r>
+      <w:proofErr w:type="spellEnd"/>
+    </w:p>
+    <w:p>
+      <w:pPr>
+        <w:pStyle w:val="ListParagraph"/>
+        <w:ind w:left="1080"/>
+      </w:pPr>
+      <w:proofErr w:type="spellStart"/>
+      <w:r>
+        <w:t>ArrayList</w:t>
+      </w:r>
+      <w:proofErr w:type="spellEnd"/>
+      <w:r>
+        <w:t xml:space="preserve">&lt;status&gt; </w:t>
+      </w:r>
+      <w:proofErr w:type="spellStart"/>
+      <w:r>
+        <w:t>statuslist</w:t>
+      </w:r>
+      <w:proofErr w:type="spellEnd"/>
+    </w:p>
+    <w:p>
+      <w:pPr>
+        <w:pStyle w:val="ListParagraph"/>
+        <w:ind w:left="1080"/>
+      </w:pPr>
+      <w:proofErr w:type="spellStart"/>
+      <w:r>
+        <w:t>ArrayLIst</w:t>
+      </w:r>
+      <w:proofErr w:type="spellEnd"/>
+      <w:r>
+        <w:t>&lt;</w:t>
+      </w:r>
+      <w:proofErr w:type="spellStart"/>
+      <w:r>
+        <w:t>pid</w:t>
+      </w:r>
+      <w:proofErr w:type="spellEnd"/>
+      <w:proofErr w:type="gramStart"/>
+      <w:r>
+        <w:t xml:space="preserve">&gt;   </w:t>
+      </w:r>
+      <w:proofErr w:type="spellStart"/>
+      <w:r>
+        <w:t>pidlist</w:t>
+      </w:r>
+      <w:proofErr w:type="spellEnd"/>
+      <w:proofErr w:type="gramEnd"/>
     </w:p>
     <w:sectPr>
       <w:pgSz w:w="12240" w:h="15840"/>

</xml_diff>

<commit_message>
modidify interface for kill start migrate response
</commit_message>
<xml_diff>
--- a/interface.docx
+++ b/interface.docx
@@ -406,8 +406,6 @@
       <w:r>
         <w:t>processName</w:t>
       </w:r>
-      <w:bookmarkStart w:id="0" w:name="_GoBack"/>
-      <w:bookmarkEnd w:id="0"/>
     </w:p>
     <w:p>
       <w:pPr>
@@ -491,6 +489,9 @@
       <w:r>
         <w:t>migarateSource</w:t>
       </w:r>
+      <w:r>
+        <w:t>Res</w:t>
+      </w:r>
       <w:proofErr w:type="spellEnd"/>
     </w:p>
     <w:p>
@@ -528,6 +529,8 @@
       <w:r>
         <w:t>targetWorkID</w:t>
       </w:r>
+      <w:bookmarkStart w:id="0" w:name="_GoBack"/>
+      <w:bookmarkEnd w:id="0"/>
       <w:proofErr w:type="spellEnd"/>
     </w:p>
     <w:p>
@@ -608,6 +611,32 @@
         <w:pStyle w:val="ListParagraph"/>
         <w:ind w:left="1080"/>
       </w:pPr>
+      <w:proofErr w:type="spellStart"/>
+      <w:proofErr w:type="gramStart"/>
+      <w:r>
+        <w:t>processId</w:t>
+      </w:r>
+      <w:proofErr w:type="spellEnd"/>
+      <w:proofErr w:type="gramEnd"/>
+    </w:p>
+    <w:p>
+      <w:pPr>
+        <w:pStyle w:val="ListParagraph"/>
+        <w:ind w:left="1080"/>
+      </w:pPr>
+      <w:proofErr w:type="spellStart"/>
+      <w:proofErr w:type="gramStart"/>
+      <w:r>
+        <w:t>workerId</w:t>
+      </w:r>
+      <w:proofErr w:type="spellEnd"/>
+      <w:proofErr w:type="gramEnd"/>
+    </w:p>
+    <w:p>
+      <w:pPr>
+        <w:pStyle w:val="ListParagraph"/>
+        <w:ind w:left="1080"/>
+      </w:pPr>
       <w:r>
         <w:t>Result</w:t>
       </w:r>
@@ -677,6 +706,19 @@
         <w:pStyle w:val="ListParagraph"/>
         <w:ind w:left="1080"/>
       </w:pPr>
+      <w:proofErr w:type="spellStart"/>
+      <w:proofErr w:type="gramStart"/>
+      <w:r>
+        <w:t>processId</w:t>
+      </w:r>
+      <w:proofErr w:type="spellEnd"/>
+      <w:proofErr w:type="gramEnd"/>
+    </w:p>
+    <w:p>
+      <w:pPr>
+        <w:pStyle w:val="ListParagraph"/>
+        <w:ind w:left="1080"/>
+      </w:pPr>
       <w:r>
         <w:t>Result</w:t>
       </w:r>
@@ -752,46 +794,17 @@
       </w:pPr>
       <w:proofErr w:type="spellStart"/>
       <w:r>
-        <w:t>ArrayList</w:t>
-      </w:r>
-      <w:proofErr w:type="spellEnd"/>
-      <w:r>
-        <w:t xml:space="preserve">&lt;status&gt; </w:t>
-      </w:r>
-      <w:proofErr w:type="spellStart"/>
-      <w:r>
-        <w:t>statuslist</w:t>
-      </w:r>
-      <w:proofErr w:type="spellEnd"/>
-    </w:p>
-    <w:p>
-      <w:pPr>
-        <w:pStyle w:val="ListParagraph"/>
-        <w:ind w:left="1080"/>
-      </w:pPr>
-      <w:proofErr w:type="spellStart"/>
-      <w:r>
-        <w:t>ArrayLIst</w:t>
-      </w:r>
-      <w:proofErr w:type="spellEnd"/>
-      <w:r>
-        <w:t>&lt;</w:t>
-      </w:r>
-      <w:proofErr w:type="spellStart"/>
-      <w:r>
-        <w:t>pid</w:t>
-      </w:r>
-      <w:proofErr w:type="spellEnd"/>
-      <w:proofErr w:type="gramStart"/>
-      <w:r>
-        <w:t xml:space="preserve">&gt;   </w:t>
-      </w:r>
-      <w:proofErr w:type="spellStart"/>
-      <w:r>
-        <w:t>pidlist</w:t>
-      </w:r>
-      <w:proofErr w:type="spellEnd"/>
-      <w:proofErr w:type="gramEnd"/>
+        <w:t>CocurrentHashMap</w:t>
+      </w:r>
+      <w:proofErr w:type="spellEnd"/>
+      <w:r>
+        <w:t xml:space="preserve"> </w:t>
+      </w:r>
+      <w:proofErr w:type="spellStart"/>
+      <w:r>
+        <w:t>workerInfo</w:t>
+      </w:r>
+      <w:proofErr w:type="spellEnd"/>
     </w:p>
     <w:sectPr>
       <w:pgSz w:w="12240" w:h="15840"/>

</xml_diff>

<commit_message>
interface changes: assign_id included!
</commit_message>
<xml_diff>
--- a/interface.docx
+++ b/interface.docx
@@ -1,6 +1,6 @@
 
 <file path=word/document.xml><?xml version="1.0" encoding="utf-8"?>
-<w:document xmlns:wpc="http://schemas.microsoft.com/office/word/2010/wordprocessingCanvas" xmlns:mo="http://schemas.microsoft.com/office/mac/office/2008/main" xmlns:mc="http://schemas.openxmlformats.org/markup-compatibility/2006" xmlns:mv="urn:schemas-microsoft-com:mac:vml" xmlns:o="urn:schemas-microsoft-com:office:office" xmlns:r="http://schemas.openxmlformats.org/officeDocument/2006/relationships" xmlns:m="http://schemas.openxmlformats.org/officeDocument/2006/math" xmlns:v="urn:schemas-microsoft-com:vml" xmlns:wp14="http://schemas.microsoft.com/office/word/2010/wordprocessingDrawing" xmlns:wp="http://schemas.openxmlformats.org/drawingml/2006/wordprocessingDrawing" xmlns:w10="urn:schemas-microsoft-com:office:word" xmlns:w="http://schemas.openxmlformats.org/wordprocessingml/2006/main" xmlns:w14="http://schemas.microsoft.com/office/word/2010/wordml" xmlns:wpg="http://schemas.microsoft.com/office/word/2010/wordprocessingGroup" xmlns:wpi="http://schemas.microsoft.com/office/word/2010/wordprocessingInk" xmlns:wne="http://schemas.microsoft.com/office/word/2006/wordml" xmlns:wps="http://schemas.microsoft.com/office/word/2010/wordprocessingShape" mc:Ignorable="w14 wp14">
+<w:document xmlns:ve="http://schemas.openxmlformats.org/markup-compatibility/2006" xmlns:o="urn:schemas-microsoft-com:office:office" xmlns:r="http://schemas.openxmlformats.org/officeDocument/2006/relationships" xmlns:m="http://schemas.openxmlformats.org/officeDocument/2006/math" xmlns:v="urn:schemas-microsoft-com:vml" xmlns:wp="http://schemas.openxmlformats.org/drawingml/2006/wordprocessingDrawing" xmlns:w10="urn:schemas-microsoft-com:office:word" xmlns:w="http://schemas.openxmlformats.org/wordprocessingml/2006/main" xmlns:wne="http://schemas.microsoft.com/office/word/2006/wordml">
   <w:body>
     <w:p>
       <w:r>
@@ -14,7 +14,7 @@
     </w:p>
     <w:p>
       <w:pPr>
-        <w:pStyle w:val="ListParagraph"/>
+        <w:pStyle w:val="a3"/>
         <w:numPr>
           <w:ilvl w:val="0"/>
           <w:numId w:val="1"/>
@@ -29,311 +29,298 @@
     </w:p>
     <w:p>
       <w:pPr>
-        <w:pStyle w:val="ListParagraph"/>
-      </w:pPr>
-      <w:proofErr w:type="spellStart"/>
-      <w:proofErr w:type="gramStart"/>
+        <w:pStyle w:val="a3"/>
+      </w:pPr>
       <w:r>
         <w:t>messageType:command</w:t>
       </w:r>
-      <w:proofErr w:type="spellEnd"/>
-      <w:proofErr w:type="gramEnd"/>
-    </w:p>
-    <w:p>
-      <w:pPr>
-        <w:pStyle w:val="ListParagraph"/>
-      </w:pPr>
-      <w:proofErr w:type="spellStart"/>
-      <w:proofErr w:type="gramStart"/>
-      <w:r>
-        <w:t>messageID</w:t>
-      </w:r>
-      <w:proofErr w:type="spellEnd"/>
-      <w:proofErr w:type="gramEnd"/>
-      <w:r>
-        <w:t>: start</w:t>
-      </w:r>
-    </w:p>
-    <w:p>
-      <w:pPr>
-        <w:pStyle w:val="ListParagraph"/>
-      </w:pPr>
-      <w:proofErr w:type="spellStart"/>
-      <w:proofErr w:type="gramStart"/>
+    </w:p>
+    <w:p>
+      <w:pPr>
+        <w:pStyle w:val="a3"/>
+      </w:pPr>
+      <w:r>
+        <w:t>messageID: start</w:t>
+      </w:r>
+    </w:p>
+    <w:p>
+      <w:pPr>
+        <w:pStyle w:val="a3"/>
+      </w:pPr>
       <w:r>
         <w:t>processName</w:t>
       </w:r>
-      <w:proofErr w:type="spellEnd"/>
-      <w:proofErr w:type="gramEnd"/>
-    </w:p>
-    <w:p>
-      <w:pPr>
-        <w:pStyle w:val="ListParagraph"/>
-      </w:pPr>
-      <w:proofErr w:type="spellStart"/>
-      <w:proofErr w:type="gramStart"/>
+    </w:p>
+    <w:p>
+      <w:pPr>
+        <w:pStyle w:val="a3"/>
+      </w:pPr>
       <w:r>
         <w:t>processID</w:t>
       </w:r>
-      <w:proofErr w:type="spellEnd"/>
-      <w:proofErr w:type="gramEnd"/>
-    </w:p>
-    <w:p>
-      <w:pPr>
-        <w:pStyle w:val="ListParagraph"/>
-      </w:pPr>
-      <w:proofErr w:type="spellStart"/>
-      <w:proofErr w:type="gramStart"/>
+    </w:p>
+    <w:p>
+      <w:pPr>
+        <w:pStyle w:val="a3"/>
+      </w:pPr>
       <w:r>
         <w:t>args</w:t>
       </w:r>
-      <w:proofErr w:type="spellEnd"/>
-      <w:proofErr w:type="gramEnd"/>
-    </w:p>
-    <w:p>
-      <w:pPr>
-        <w:pStyle w:val="ListParagraph"/>
+    </w:p>
+    <w:p>
+      <w:pPr>
+        <w:pStyle w:val="a3"/>
         <w:numPr>
           <w:ilvl w:val="0"/>
           <w:numId w:val="1"/>
         </w:numPr>
       </w:pPr>
-      <w:proofErr w:type="spellStart"/>
-      <w:proofErr w:type="gramStart"/>
       <w:r>
         <w:t>migrate</w:t>
       </w:r>
       <w:r>
         <w:t>Source</w:t>
       </w:r>
-      <w:proofErr w:type="spellEnd"/>
-      <w:proofErr w:type="gramEnd"/>
-    </w:p>
-    <w:p>
-      <w:pPr>
-        <w:pStyle w:val="ListParagraph"/>
-      </w:pPr>
-      <w:proofErr w:type="spellStart"/>
-      <w:proofErr w:type="gramStart"/>
+    </w:p>
+    <w:p>
+      <w:pPr>
+        <w:pStyle w:val="a3"/>
+      </w:pPr>
       <w:r>
         <w:t>messageType:command</w:t>
       </w:r>
-      <w:proofErr w:type="spellEnd"/>
-      <w:proofErr w:type="gramEnd"/>
-    </w:p>
-    <w:p>
-      <w:pPr>
-        <w:pStyle w:val="ListParagraph"/>
-      </w:pPr>
-      <w:proofErr w:type="spellStart"/>
-      <w:proofErr w:type="gramStart"/>
-      <w:r>
-        <w:t>messageID</w:t>
-      </w:r>
-      <w:proofErr w:type="spellEnd"/>
-      <w:proofErr w:type="gramEnd"/>
-      <w:r>
-        <w:t>: MIGRATESOURCE</w:t>
-      </w:r>
-    </w:p>
-    <w:p>
-      <w:pPr>
-        <w:pStyle w:val="ListParagraph"/>
-      </w:pPr>
-      <w:proofErr w:type="spellStart"/>
-      <w:proofErr w:type="gramStart"/>
+    </w:p>
+    <w:p>
+      <w:pPr>
+        <w:pStyle w:val="a3"/>
+      </w:pPr>
+      <w:r>
+        <w:t>messageID: MIGRATESOURCE</w:t>
+      </w:r>
+    </w:p>
+    <w:p>
+      <w:pPr>
+        <w:pStyle w:val="a3"/>
+      </w:pPr>
       <w:r>
         <w:t>processID</w:t>
       </w:r>
-      <w:proofErr w:type="spellEnd"/>
-      <w:proofErr w:type="gramEnd"/>
-    </w:p>
-    <w:p>
-      <w:pPr>
-        <w:pStyle w:val="ListParagraph"/>
-      </w:pPr>
-      <w:proofErr w:type="spellStart"/>
-      <w:proofErr w:type="gramStart"/>
+    </w:p>
+    <w:p>
+      <w:pPr>
+        <w:pStyle w:val="a3"/>
+      </w:pPr>
       <w:r>
         <w:t>targetWorkerID</w:t>
       </w:r>
-      <w:proofErr w:type="spellEnd"/>
-      <w:proofErr w:type="gramEnd"/>
-    </w:p>
-    <w:p>
-      <w:pPr>
-        <w:pStyle w:val="ListParagraph"/>
-      </w:pPr>
-    </w:p>
-    <w:p>
-      <w:pPr>
-        <w:pStyle w:val="ListParagraph"/>
+    </w:p>
+    <w:p>
+      <w:pPr>
+        <w:pStyle w:val="a3"/>
+      </w:pPr>
+    </w:p>
+    <w:p>
+      <w:pPr>
+        <w:pStyle w:val="a3"/>
         <w:numPr>
           <w:ilvl w:val="0"/>
           <w:numId w:val="1"/>
         </w:numPr>
       </w:pPr>
-      <w:proofErr w:type="spellStart"/>
-      <w:proofErr w:type="gramStart"/>
       <w:r>
         <w:t>migerate</w:t>
       </w:r>
       <w:r>
         <w:t>Target</w:t>
       </w:r>
-      <w:proofErr w:type="spellEnd"/>
-      <w:proofErr w:type="gramEnd"/>
-    </w:p>
-    <w:p>
-      <w:pPr>
-        <w:pStyle w:val="ListParagraph"/>
-      </w:pPr>
-      <w:proofErr w:type="spellStart"/>
-      <w:proofErr w:type="gramStart"/>
+    </w:p>
+    <w:p>
+      <w:pPr>
+        <w:pStyle w:val="a3"/>
+      </w:pPr>
       <w:r>
         <w:t>messageType:command</w:t>
       </w:r>
-      <w:proofErr w:type="spellEnd"/>
-      <w:proofErr w:type="gramEnd"/>
-    </w:p>
-    <w:p>
-      <w:pPr>
-        <w:pStyle w:val="ListParagraph"/>
-      </w:pPr>
-      <w:proofErr w:type="spellStart"/>
-      <w:proofErr w:type="gramStart"/>
-      <w:r>
-        <w:t>messageID</w:t>
-      </w:r>
-      <w:proofErr w:type="spellEnd"/>
-      <w:proofErr w:type="gramEnd"/>
-      <w:r>
-        <w:t>: MIGRATETARGET</w:t>
-      </w:r>
-    </w:p>
-    <w:p>
-      <w:pPr>
-        <w:pStyle w:val="ListParagraph"/>
-      </w:pPr>
-      <w:proofErr w:type="spellStart"/>
-      <w:proofErr w:type="gramStart"/>
+    </w:p>
+    <w:p>
+      <w:pPr>
+        <w:pStyle w:val="a3"/>
+      </w:pPr>
+      <w:r>
+        <w:t>messageID: MIGRATETARGET</w:t>
+      </w:r>
+    </w:p>
+    <w:p>
+      <w:pPr>
+        <w:pStyle w:val="a3"/>
+      </w:pPr>
       <w:r>
         <w:t>migratableProcess</w:t>
       </w:r>
-      <w:proofErr w:type="spellEnd"/>
-      <w:proofErr w:type="gramEnd"/>
-    </w:p>
-    <w:p>
-      <w:pPr>
-        <w:pStyle w:val="ListParagraph"/>
-      </w:pPr>
-    </w:p>
-    <w:p>
-      <w:pPr>
-        <w:pStyle w:val="ListParagraph"/>
+    </w:p>
+    <w:p>
+      <w:pPr>
+        <w:pStyle w:val="a3"/>
+      </w:pPr>
+    </w:p>
+    <w:p>
+      <w:pPr>
+        <w:pStyle w:val="a3"/>
         <w:numPr>
           <w:ilvl w:val="0"/>
           <w:numId w:val="1"/>
         </w:numPr>
       </w:pPr>
-      <w:proofErr w:type="gramStart"/>
       <w:r>
         <w:t>kill</w:t>
       </w:r>
-      <w:proofErr w:type="gramEnd"/>
-    </w:p>
-    <w:p>
-      <w:pPr>
-        <w:pStyle w:val="ListParagraph"/>
-      </w:pPr>
-      <w:proofErr w:type="spellStart"/>
-      <w:proofErr w:type="gramStart"/>
+    </w:p>
+    <w:p>
+      <w:pPr>
+        <w:pStyle w:val="a3"/>
+      </w:pPr>
       <w:r>
         <w:t>messageType:command</w:t>
       </w:r>
-      <w:proofErr w:type="spellEnd"/>
-      <w:proofErr w:type="gramEnd"/>
-    </w:p>
-    <w:p>
-      <w:pPr>
-        <w:pStyle w:val="ListParagraph"/>
-      </w:pPr>
-      <w:proofErr w:type="spellStart"/>
-      <w:proofErr w:type="gramStart"/>
-      <w:r>
-        <w:t>messageID</w:t>
-      </w:r>
-      <w:proofErr w:type="spellEnd"/>
-      <w:proofErr w:type="gramEnd"/>
-      <w:r>
-        <w:t>: KILL</w:t>
-      </w:r>
-    </w:p>
-    <w:p>
-      <w:pPr>
-        <w:pStyle w:val="ListParagraph"/>
-      </w:pPr>
-      <w:proofErr w:type="spellStart"/>
-      <w:proofErr w:type="gramStart"/>
+    </w:p>
+    <w:p>
+      <w:pPr>
+        <w:pStyle w:val="a3"/>
+      </w:pPr>
+      <w:r>
+        <w:t>messageID: KILL</w:t>
+      </w:r>
+    </w:p>
+    <w:p>
+      <w:pPr>
+        <w:pStyle w:val="a3"/>
+      </w:pPr>
       <w:r>
         <w:t>processID</w:t>
       </w:r>
-      <w:proofErr w:type="spellEnd"/>
-      <w:proofErr w:type="gramEnd"/>
-    </w:p>
-    <w:p>
-      <w:pPr>
-        <w:pStyle w:val="ListParagraph"/>
-      </w:pPr>
-    </w:p>
-    <w:p>
-      <w:pPr>
-        <w:pStyle w:val="ListParagraph"/>
+    </w:p>
+    <w:p>
+      <w:pPr>
+        <w:pStyle w:val="a3"/>
+      </w:pPr>
+    </w:p>
+    <w:p>
+      <w:pPr>
+        <w:pStyle w:val="a3"/>
         <w:numPr>
           <w:ilvl w:val="0"/>
           <w:numId w:val="1"/>
         </w:numPr>
       </w:pPr>
-      <w:proofErr w:type="gramStart"/>
       <w:r>
         <w:t>exit</w:t>
       </w:r>
-      <w:proofErr w:type="gramEnd"/>
-    </w:p>
-    <w:p>
-      <w:pPr>
-        <w:pStyle w:val="ListParagraph"/>
-      </w:pPr>
-      <w:proofErr w:type="spellStart"/>
-      <w:proofErr w:type="gramStart"/>
-      <w:r>
-        <w:t>messageType</w:t>
-      </w:r>
-      <w:proofErr w:type="spellEnd"/>
-      <w:proofErr w:type="gramEnd"/>
-      <w:r>
-        <w:t>:  command</w:t>
-      </w:r>
-    </w:p>
-    <w:p>
-      <w:pPr>
-        <w:pStyle w:val="ListParagraph"/>
-      </w:pPr>
-      <w:proofErr w:type="spellStart"/>
-      <w:proofErr w:type="gramStart"/>
-      <w:r>
-        <w:t>messageID</w:t>
-      </w:r>
-      <w:proofErr w:type="spellEnd"/>
-      <w:proofErr w:type="gramEnd"/>
-      <w:r>
-        <w:t>: SHUTDOWN</w:t>
-      </w:r>
-    </w:p>
-    <w:p>
-      <w:pPr>
-        <w:pStyle w:val="ListParagraph"/>
-      </w:pPr>
+    </w:p>
+    <w:p>
+      <w:pPr>
+        <w:pStyle w:val="a3"/>
+      </w:pPr>
+      <w:r>
+        <w:t>messageType:  command</w:t>
+      </w:r>
+    </w:p>
+    <w:p>
+      <w:pPr>
+        <w:pStyle w:val="a3"/>
+      </w:pPr>
+      <w:r>
+        <w:t>messageID: SHUTDOWN</w:t>
+      </w:r>
+    </w:p>
+    <w:p>
+      <w:pPr>
+        <w:rPr>
+          <w:rFonts w:eastAsia="宋体" w:hint="eastAsia"/>
+          <w:lang w:eastAsia="zh-CN"/>
+        </w:rPr>
+      </w:pPr>
+      <w:r>
+        <w:rPr>
+          <w:rFonts w:eastAsia="宋体" w:hint="eastAsia"/>
+          <w:lang w:eastAsia="zh-CN"/>
+        </w:rPr>
+        <w:tab/>
+      </w:r>
+    </w:p>
+    <w:p>
+      <w:pPr>
+        <w:pStyle w:val="a3"/>
+        <w:numPr>
+          <w:ilvl w:val="0"/>
+          <w:numId w:val="1"/>
+        </w:numPr>
+        <w:rPr>
+          <w:rFonts w:eastAsia="宋体" w:hint="eastAsia"/>
+          <w:lang w:eastAsia="zh-CN"/>
+        </w:rPr>
+      </w:pPr>
+      <w:r>
+        <w:rPr>
+          <w:rFonts w:eastAsia="宋体"/>
+          <w:lang w:eastAsia="zh-CN"/>
+        </w:rPr>
+        <w:t>assign</w:t>
+      </w:r>
+      <w:r>
+        <w:rPr>
+          <w:rFonts w:eastAsia="宋体" w:hint="eastAsia"/>
+          <w:lang w:eastAsia="zh-CN"/>
+        </w:rPr>
+        <w:t>_id</w:t>
+      </w:r>
+    </w:p>
+    <w:p>
+      <w:pPr>
+        <w:pStyle w:val="a3"/>
+        <w:rPr>
+          <w:rFonts w:eastAsia="宋体" w:hint="eastAsia"/>
+          <w:lang w:eastAsia="zh-CN"/>
+        </w:rPr>
+      </w:pPr>
+      <w:r>
+        <w:rPr>
+          <w:rFonts w:eastAsia="宋体" w:hint="eastAsia"/>
+          <w:lang w:eastAsia="zh-CN"/>
+        </w:rPr>
+        <w:t>mesageType: command</w:t>
+      </w:r>
+    </w:p>
+    <w:p>
+      <w:pPr>
+        <w:pStyle w:val="a3"/>
+        <w:rPr>
+          <w:rFonts w:eastAsia="宋体" w:hint="eastAsia"/>
+          <w:lang w:eastAsia="zh-CN"/>
+        </w:rPr>
+      </w:pPr>
+      <w:r>
+        <w:rPr>
+          <w:rFonts w:eastAsia="宋体" w:hint="eastAsia"/>
+          <w:lang w:eastAsia="zh-CN"/>
+        </w:rPr>
+        <w:t>messageID:ASSIGNID</w:t>
+      </w:r>
+    </w:p>
+    <w:p>
+      <w:pPr>
+        <w:pStyle w:val="a3"/>
+        <w:rPr>
+          <w:rFonts w:eastAsia="宋体" w:hint="eastAsia"/>
+          <w:lang w:eastAsia="zh-CN"/>
+        </w:rPr>
+      </w:pPr>
+      <w:r>
+        <w:rPr>
+          <w:rFonts w:eastAsia="宋体" w:hint="eastAsia"/>
+          <w:lang w:eastAsia="zh-CN"/>
+        </w:rPr>
+        <w:t>workerID</w:t>
+      </w:r>
     </w:p>
     <w:p/>
     <w:p>
@@ -343,7 +330,7 @@
     </w:p>
     <w:p>
       <w:pPr>
-        <w:pStyle w:val="ListParagraph"/>
+        <w:pStyle w:val="a3"/>
         <w:numPr>
           <w:ilvl w:val="0"/>
           <w:numId w:val="2"/>
@@ -355,52 +342,34 @@
     </w:p>
     <w:p>
       <w:pPr>
-        <w:pStyle w:val="ListParagraph"/>
-        <w:ind w:left="1080"/>
-      </w:pPr>
-      <w:proofErr w:type="spellStart"/>
-      <w:proofErr w:type="gramStart"/>
-      <w:r>
-        <w:t>messageType</w:t>
-      </w:r>
-      <w:proofErr w:type="spellEnd"/>
-      <w:proofErr w:type="gramEnd"/>
-      <w:r>
-        <w:t>:  response</w:t>
-      </w:r>
-    </w:p>
-    <w:p>
-      <w:pPr>
-        <w:pStyle w:val="ListParagraph"/>
-        <w:ind w:left="1080"/>
-      </w:pPr>
-      <w:proofErr w:type="spellStart"/>
-      <w:proofErr w:type="gramStart"/>
-      <w:r>
-        <w:t>messageID</w:t>
-      </w:r>
-      <w:proofErr w:type="spellEnd"/>
-      <w:proofErr w:type="gramEnd"/>
-      <w:r>
-        <w:t>:   START</w:t>
-      </w:r>
-    </w:p>
-    <w:p>
-      <w:pPr>
-        <w:pStyle w:val="ListParagraph"/>
-        <w:ind w:left="1080"/>
-      </w:pPr>
-      <w:proofErr w:type="spellStart"/>
-      <w:proofErr w:type="gramStart"/>
+        <w:pStyle w:val="a3"/>
+        <w:ind w:left="1080"/>
+      </w:pPr>
+      <w:r>
+        <w:t>messageType:  response</w:t>
+      </w:r>
+    </w:p>
+    <w:p>
+      <w:pPr>
+        <w:pStyle w:val="a3"/>
+        <w:ind w:left="1080"/>
+      </w:pPr>
+      <w:r>
+        <w:t>messageID:   START</w:t>
+      </w:r>
+    </w:p>
+    <w:p>
+      <w:pPr>
+        <w:pStyle w:val="a3"/>
+        <w:ind w:left="1080"/>
+      </w:pPr>
       <w:r>
         <w:t>prcessId</w:t>
       </w:r>
-      <w:proofErr w:type="spellEnd"/>
-      <w:proofErr w:type="gramEnd"/>
-    </w:p>
-    <w:p>
-      <w:pPr>
-        <w:pStyle w:val="ListParagraph"/>
+    </w:p>
+    <w:p>
+      <w:pPr>
+        <w:pStyle w:val="a3"/>
         <w:ind w:left="1080"/>
       </w:pPr>
       <w:r>
@@ -409,16 +378,11 @@
     </w:p>
     <w:p>
       <w:pPr>
-        <w:pStyle w:val="ListParagraph"/>
-        <w:ind w:left="1080"/>
-      </w:pPr>
-      <w:proofErr w:type="gramStart"/>
-      <w:r>
-        <w:t>Result :</w:t>
-      </w:r>
-      <w:proofErr w:type="gramEnd"/>
-      <w:r>
-        <w:t xml:space="preserve"> SUCCESS|FAIL</w:t>
+        <w:pStyle w:val="a3"/>
+        <w:ind w:left="1080"/>
+      </w:pPr>
+      <w:r>
+        <w:t>Result : SUCCESS|FAIL</w:t>
       </w:r>
       <w:r>
         <w:t>(SUCCESS:0,FAIL:-1)</w:t>
@@ -426,8 +390,12 @@
     </w:p>
     <w:p>
       <w:pPr>
-        <w:pStyle w:val="ListParagraph"/>
-        <w:ind w:left="1080"/>
+        <w:pStyle w:val="a3"/>
+        <w:ind w:left="1080"/>
+        <w:rPr>
+          <w:rFonts w:eastAsia="宋体" w:hint="eastAsia"/>
+          <w:lang w:eastAsia="zh-CN"/>
+        </w:rPr>
       </w:pPr>
       <w:r>
         <w:t>CAUSE: STRING</w:t>
@@ -440,102 +408,61 @@
     </w:p>
     <w:p>
       <w:pPr>
-        <w:pStyle w:val="ListParagraph"/>
+        <w:pStyle w:val="a3"/>
         <w:numPr>
           <w:ilvl w:val="0"/>
           <w:numId w:val="2"/>
         </w:numPr>
       </w:pPr>
-      <w:proofErr w:type="spellStart"/>
-      <w:proofErr w:type="gramStart"/>
       <w:r>
         <w:t>migarateSource</w:t>
       </w:r>
-      <w:proofErr w:type="spellEnd"/>
-      <w:proofErr w:type="gramEnd"/>
-    </w:p>
-    <w:p>
-      <w:pPr>
-        <w:pStyle w:val="ListParagraph"/>
-        <w:ind w:left="1080"/>
-      </w:pPr>
-      <w:proofErr w:type="spellStart"/>
-      <w:proofErr w:type="gramStart"/>
-      <w:r>
-        <w:t>messageType</w:t>
-      </w:r>
-      <w:proofErr w:type="spellEnd"/>
-      <w:proofErr w:type="gramEnd"/>
-      <w:r>
-        <w:t>:   response</w:t>
-      </w:r>
-    </w:p>
-    <w:p>
-      <w:pPr>
-        <w:pStyle w:val="ListParagraph"/>
-        <w:ind w:left="1080"/>
-      </w:pPr>
-      <w:proofErr w:type="spellStart"/>
-      <w:proofErr w:type="gramStart"/>
-      <w:r>
-        <w:t>messiageID</w:t>
-      </w:r>
-      <w:proofErr w:type="spellEnd"/>
-      <w:proofErr w:type="gramEnd"/>
-      <w:r>
-        <w:t xml:space="preserve">:  </w:t>
-      </w:r>
-      <w:proofErr w:type="spellStart"/>
-      <w:r>
-        <w:t>migarateSource</w:t>
+    </w:p>
+    <w:p>
+      <w:pPr>
+        <w:pStyle w:val="a3"/>
+        <w:ind w:left="1080"/>
+      </w:pPr>
+      <w:r>
+        <w:t>messageType:   response</w:t>
+      </w:r>
+    </w:p>
+    <w:p>
+      <w:pPr>
+        <w:pStyle w:val="a3"/>
+        <w:ind w:left="1080"/>
+      </w:pPr>
+      <w:r>
+        <w:t>messiageID:  migarateSource</w:t>
       </w:r>
       <w:r>
         <w:t>Res</w:t>
       </w:r>
-      <w:proofErr w:type="spellEnd"/>
-    </w:p>
-    <w:p>
-      <w:pPr>
-        <w:pStyle w:val="ListParagraph"/>
-        <w:ind w:left="1080"/>
-      </w:pPr>
-      <w:proofErr w:type="spellStart"/>
-      <w:proofErr w:type="gramStart"/>
-      <w:r>
-        <w:t>migatarableProcess</w:t>
-      </w:r>
-      <w:proofErr w:type="spellEnd"/>
-      <w:proofErr w:type="gramEnd"/>
-      <w:r>
-        <w:t>: process</w:t>
-      </w:r>
-    </w:p>
-    <w:p>
-      <w:pPr>
-        <w:pStyle w:val="ListParagraph"/>
-        <w:ind w:left="1080"/>
-      </w:pPr>
-      <w:proofErr w:type="spellStart"/>
-      <w:proofErr w:type="gramStart"/>
-      <w:r>
-        <w:t>int</w:t>
-      </w:r>
-      <w:proofErr w:type="spellEnd"/>
-      <w:proofErr w:type="gramEnd"/>
-      <w:r>
-        <w:t xml:space="preserve"> </w:t>
-      </w:r>
-      <w:proofErr w:type="spellStart"/>
-      <w:r>
-        <w:t>targetWorkID</w:t>
+    </w:p>
+    <w:p>
+      <w:pPr>
+        <w:pStyle w:val="a3"/>
+        <w:ind w:left="1080"/>
+      </w:pPr>
+      <w:r>
+        <w:t>migatarableProcess: process</w:t>
+      </w:r>
+    </w:p>
+    <w:p>
+      <w:pPr>
+        <w:pStyle w:val="a3"/>
+        <w:ind w:left="1080"/>
+      </w:pPr>
+      <w:r>
+        <w:lastRenderedPageBreak/>
+        <w:t>int targetWorkID</w:t>
       </w:r>
       <w:bookmarkStart w:id="0" w:name="_GoBack"/>
       <w:bookmarkEnd w:id="0"/>
-      <w:proofErr w:type="spellEnd"/>
-    </w:p>
-    <w:p>
-      <w:pPr>
-        <w:pStyle w:val="ListParagraph"/>
+    </w:p>
+    <w:p>
+      <w:pPr>
+        <w:pStyle w:val="a3"/>
         <w:ind w:left="1080"/>
       </w:pPr>
       <w:r>
@@ -544,7 +471,7 @@
     </w:p>
     <w:p>
       <w:pPr>
-        <w:pStyle w:val="ListParagraph"/>
+        <w:pStyle w:val="a3"/>
         <w:ind w:left="1080"/>
       </w:pPr>
       <w:r>
@@ -554,87 +481,55 @@
     <w:p/>
     <w:p>
       <w:pPr>
-        <w:pStyle w:val="ListParagraph"/>
+        <w:pStyle w:val="a3"/>
         <w:numPr>
           <w:ilvl w:val="0"/>
           <w:numId w:val="2"/>
         </w:numPr>
       </w:pPr>
-      <w:proofErr w:type="spellStart"/>
-      <w:proofErr w:type="gramStart"/>
-      <w:r>
-        <w:lastRenderedPageBreak/>
+      <w:r>
         <w:t>migarateTarget</w:t>
       </w:r>
-      <w:proofErr w:type="spellEnd"/>
-      <w:proofErr w:type="gramEnd"/>
-    </w:p>
-    <w:p>
-      <w:pPr>
-        <w:pStyle w:val="ListParagraph"/>
-        <w:ind w:left="1080"/>
-      </w:pPr>
-      <w:proofErr w:type="spellStart"/>
-      <w:proofErr w:type="gramStart"/>
-      <w:r>
-        <w:t>messageType</w:t>
-      </w:r>
-      <w:proofErr w:type="spellEnd"/>
-      <w:proofErr w:type="gramEnd"/>
-      <w:r>
-        <w:t>: response</w:t>
-      </w:r>
-    </w:p>
-    <w:p>
-      <w:pPr>
-        <w:pStyle w:val="ListParagraph"/>
-        <w:ind w:left="1080"/>
-      </w:pPr>
-      <w:proofErr w:type="spellStart"/>
-      <w:proofErr w:type="gramStart"/>
-      <w:r>
-        <w:t>messageID</w:t>
-      </w:r>
-      <w:proofErr w:type="spellEnd"/>
-      <w:proofErr w:type="gramEnd"/>
-      <w:r>
-        <w:t xml:space="preserve">:  </w:t>
-      </w:r>
-      <w:proofErr w:type="spellStart"/>
-      <w:r>
-        <w:t>migarateTarget</w:t>
-      </w:r>
-      <w:proofErr w:type="spellEnd"/>
-    </w:p>
-    <w:p>
-      <w:pPr>
-        <w:pStyle w:val="ListParagraph"/>
-        <w:ind w:left="1080"/>
-      </w:pPr>
-      <w:proofErr w:type="spellStart"/>
-      <w:proofErr w:type="gramStart"/>
+    </w:p>
+    <w:p>
+      <w:pPr>
+        <w:pStyle w:val="a3"/>
+        <w:ind w:left="1080"/>
+      </w:pPr>
+      <w:r>
+        <w:t>messageType: response</w:t>
+      </w:r>
+    </w:p>
+    <w:p>
+      <w:pPr>
+        <w:pStyle w:val="a3"/>
+        <w:ind w:left="1080"/>
+      </w:pPr>
+      <w:r>
+        <w:t>messageID:  migarateTarget</w:t>
+      </w:r>
+    </w:p>
+    <w:p>
+      <w:pPr>
+        <w:pStyle w:val="a3"/>
+        <w:ind w:left="1080"/>
+      </w:pPr>
       <w:r>
         <w:t>processId</w:t>
       </w:r>
-      <w:proofErr w:type="spellEnd"/>
-      <w:proofErr w:type="gramEnd"/>
-    </w:p>
-    <w:p>
-      <w:pPr>
-        <w:pStyle w:val="ListParagraph"/>
-        <w:ind w:left="1080"/>
-      </w:pPr>
-      <w:proofErr w:type="spellStart"/>
-      <w:proofErr w:type="gramStart"/>
+    </w:p>
+    <w:p>
+      <w:pPr>
+        <w:pStyle w:val="a3"/>
+        <w:ind w:left="1080"/>
+      </w:pPr>
       <w:r>
         <w:t>workerId</w:t>
       </w:r>
-      <w:proofErr w:type="spellEnd"/>
-      <w:proofErr w:type="gramEnd"/>
-    </w:p>
-    <w:p>
-      <w:pPr>
-        <w:pStyle w:val="ListParagraph"/>
+    </w:p>
+    <w:p>
+      <w:pPr>
+        <w:pStyle w:val="a3"/>
         <w:ind w:left="1080"/>
       </w:pPr>
       <w:r>
@@ -643,7 +538,7 @@
     </w:p>
     <w:p>
       <w:pPr>
-        <w:pStyle w:val="ListParagraph"/>
+        <w:pStyle w:val="a3"/>
         <w:ind w:left="1080"/>
       </w:pPr>
       <w:r>
@@ -657,66 +552,46 @@
     </w:p>
     <w:p>
       <w:pPr>
-        <w:pStyle w:val="ListParagraph"/>
+        <w:pStyle w:val="a3"/>
         <w:numPr>
           <w:ilvl w:val="0"/>
           <w:numId w:val="2"/>
         </w:numPr>
       </w:pPr>
-      <w:proofErr w:type="gramStart"/>
       <w:r>
         <w:t>kill</w:t>
       </w:r>
-      <w:proofErr w:type="gramEnd"/>
-    </w:p>
-    <w:p>
-      <w:pPr>
-        <w:pStyle w:val="ListParagraph"/>
-        <w:ind w:left="1080"/>
-      </w:pPr>
-      <w:proofErr w:type="spellStart"/>
-      <w:proofErr w:type="gramStart"/>
-      <w:r>
-        <w:t>messageType</w:t>
-      </w:r>
-      <w:proofErr w:type="spellEnd"/>
-      <w:proofErr w:type="gramEnd"/>
-      <w:r>
-        <w:t>:  response</w:t>
-      </w:r>
-    </w:p>
-    <w:p>
-      <w:pPr>
-        <w:pStyle w:val="ListParagraph"/>
-        <w:ind w:left="1080"/>
-      </w:pPr>
-      <w:proofErr w:type="spellStart"/>
-      <w:proofErr w:type="gramStart"/>
-      <w:r>
-        <w:t>messageID</w:t>
-      </w:r>
-      <w:proofErr w:type="spellEnd"/>
-      <w:proofErr w:type="gramEnd"/>
-      <w:r>
-        <w:t>:   kill</w:t>
-      </w:r>
-    </w:p>
-    <w:p>
-      <w:pPr>
-        <w:pStyle w:val="ListParagraph"/>
-        <w:ind w:left="1080"/>
-      </w:pPr>
-      <w:proofErr w:type="spellStart"/>
-      <w:proofErr w:type="gramStart"/>
+    </w:p>
+    <w:p>
+      <w:pPr>
+        <w:pStyle w:val="a3"/>
+        <w:ind w:left="1080"/>
+      </w:pPr>
+      <w:r>
+        <w:t>messageType:  response</w:t>
+      </w:r>
+    </w:p>
+    <w:p>
+      <w:pPr>
+        <w:pStyle w:val="a3"/>
+        <w:ind w:left="1080"/>
+      </w:pPr>
+      <w:r>
+        <w:t>messageID:   kill</w:t>
+      </w:r>
+    </w:p>
+    <w:p>
+      <w:pPr>
+        <w:pStyle w:val="a3"/>
+        <w:ind w:left="1080"/>
+      </w:pPr>
       <w:r>
         <w:t>processId</w:t>
       </w:r>
-      <w:proofErr w:type="spellEnd"/>
-      <w:proofErr w:type="gramEnd"/>
-    </w:p>
-    <w:p>
-      <w:pPr>
-        <w:pStyle w:val="ListParagraph"/>
+    </w:p>
+    <w:p>
+      <w:pPr>
+        <w:pStyle w:val="a3"/>
         <w:ind w:left="1080"/>
       </w:pPr>
       <w:r>
@@ -725,7 +600,7 @@
     </w:p>
     <w:p>
       <w:pPr>
-        <w:pStyle w:val="ListParagraph"/>
+        <w:pStyle w:val="a3"/>
         <w:ind w:left="1080"/>
       </w:pPr>
       <w:r>
@@ -736,75 +611,42 @@
     <w:p/>
     <w:p>
       <w:pPr>
-        <w:pStyle w:val="ListParagraph"/>
+        <w:pStyle w:val="a3"/>
         <w:numPr>
           <w:ilvl w:val="0"/>
           <w:numId w:val="2"/>
         </w:numPr>
       </w:pPr>
-      <w:proofErr w:type="spellStart"/>
-      <w:proofErr w:type="gramStart"/>
       <w:r>
         <w:t>pollinfo</w:t>
       </w:r>
-      <w:proofErr w:type="spellEnd"/>
-      <w:proofErr w:type="gramEnd"/>
-    </w:p>
-    <w:p>
-      <w:pPr>
-        <w:pStyle w:val="ListParagraph"/>
-        <w:ind w:left="1080"/>
-      </w:pPr>
-      <w:proofErr w:type="spellStart"/>
-      <w:proofErr w:type="gramStart"/>
-      <w:r>
-        <w:t>messageType</w:t>
-      </w:r>
-      <w:proofErr w:type="spellEnd"/>
-      <w:proofErr w:type="gramEnd"/>
-      <w:r>
-        <w:t>:  response</w:t>
-      </w:r>
-    </w:p>
-    <w:p>
-      <w:pPr>
-        <w:pStyle w:val="ListParagraph"/>
-        <w:ind w:left="1080"/>
-      </w:pPr>
-      <w:proofErr w:type="spellStart"/>
-      <w:proofErr w:type="gramStart"/>
-      <w:r>
-        <w:t>messageID</w:t>
-      </w:r>
-      <w:proofErr w:type="spellEnd"/>
-      <w:proofErr w:type="gramEnd"/>
-      <w:r>
-        <w:t xml:space="preserve">: </w:t>
-      </w:r>
-      <w:proofErr w:type="spellStart"/>
-      <w:r>
-        <w:t>pollinfo</w:t>
-      </w:r>
-      <w:proofErr w:type="spellEnd"/>
-    </w:p>
-    <w:p>
-      <w:pPr>
-        <w:pStyle w:val="ListParagraph"/>
-        <w:ind w:left="1080"/>
-      </w:pPr>
-      <w:proofErr w:type="spellStart"/>
-      <w:r>
-        <w:t>CocurrentHashMap</w:t>
-      </w:r>
-      <w:proofErr w:type="spellEnd"/>
-      <w:r>
-        <w:t xml:space="preserve"> </w:t>
-      </w:r>
-      <w:proofErr w:type="spellStart"/>
-      <w:r>
-        <w:t>workerInfo</w:t>
-      </w:r>
-      <w:proofErr w:type="spellEnd"/>
+    </w:p>
+    <w:p>
+      <w:pPr>
+        <w:pStyle w:val="a3"/>
+        <w:ind w:left="1080"/>
+      </w:pPr>
+      <w:r>
+        <w:t>messageType:  response</w:t>
+      </w:r>
+    </w:p>
+    <w:p>
+      <w:pPr>
+        <w:pStyle w:val="a3"/>
+        <w:ind w:left="1080"/>
+      </w:pPr>
+      <w:r>
+        <w:t>messageID: pollinfo</w:t>
+      </w:r>
+    </w:p>
+    <w:p>
+      <w:pPr>
+        <w:pStyle w:val="a3"/>
+        <w:ind w:left="1080"/>
+      </w:pPr>
+      <w:r>
+        <w:t>CocurrentHashMap workerInfo</w:t>
+      </w:r>
     </w:p>
     <w:sectPr>
       <w:pgSz w:w="12240" w:h="15840"/>
@@ -817,7 +659,7 @@
 </file>
 
 <file path=word/numbering.xml><?xml version="1.0" encoding="utf-8"?>
-<w:numbering xmlns:wpc="http://schemas.microsoft.com/office/word/2010/wordprocessingCanvas" xmlns:mo="http://schemas.microsoft.com/office/mac/office/2008/main" xmlns:mc="http://schemas.openxmlformats.org/markup-compatibility/2006" xmlns:mv="urn:schemas-microsoft-com:mac:vml" xmlns:o="urn:schemas-microsoft-com:office:office" xmlns:r="http://schemas.openxmlformats.org/officeDocument/2006/relationships" xmlns:m="http://schemas.openxmlformats.org/officeDocument/2006/math" xmlns:v="urn:schemas-microsoft-com:vml" xmlns:wp14="http://schemas.microsoft.com/office/word/2010/wordprocessingDrawing" xmlns:wp="http://schemas.openxmlformats.org/drawingml/2006/wordprocessingDrawing" xmlns:w10="urn:schemas-microsoft-com:office:word" xmlns:w="http://schemas.openxmlformats.org/wordprocessingml/2006/main" xmlns:w14="http://schemas.microsoft.com/office/word/2010/wordml" xmlns:wpg="http://schemas.microsoft.com/office/word/2010/wordprocessingGroup" xmlns:wpi="http://schemas.microsoft.com/office/word/2010/wordprocessingInk" xmlns:wne="http://schemas.microsoft.com/office/word/2006/wordml" xmlns:wps="http://schemas.microsoft.com/office/word/2010/wordprocessingShape" mc:Ignorable="w14 wp14">
+<w:numbering xmlns:ve="http://schemas.openxmlformats.org/markup-compatibility/2006" xmlns:o="urn:schemas-microsoft-com:office:office" xmlns:r="http://schemas.openxmlformats.org/officeDocument/2006/relationships" xmlns:m="http://schemas.openxmlformats.org/officeDocument/2006/math" xmlns:v="urn:schemas-microsoft-com:vml" xmlns:wp="http://schemas.openxmlformats.org/drawingml/2006/wordprocessingDrawing" xmlns:w10="urn:schemas-microsoft-com:office:word" xmlns:w="http://schemas.openxmlformats.org/wordprocessingml/2006/main" xmlns:wne="http://schemas.microsoft.com/office/word/2006/wordml">
   <w:abstractNum w:abstractNumId="0">
     <w:nsid w:val="2B7843B1"/>
     <w:multiLevelType w:val="hybridMultilevel"/>
@@ -1006,7 +848,7 @@
 </file>
 
 <file path=word/styles.xml><?xml version="1.0" encoding="utf-8"?>
-<w:styles xmlns:mc="http://schemas.openxmlformats.org/markup-compatibility/2006" xmlns:r="http://schemas.openxmlformats.org/officeDocument/2006/relationships" xmlns:w="http://schemas.openxmlformats.org/wordprocessingml/2006/main" xmlns:w14="http://schemas.microsoft.com/office/word/2010/wordml" mc:Ignorable="w14">
+<w:styles xmlns:r="http://schemas.openxmlformats.org/officeDocument/2006/relationships" xmlns:w="http://schemas.openxmlformats.org/wordprocessingml/2006/main">
   <w:docDefaults>
     <w:rPrDefault>
       <w:rPr>
@@ -1018,7 +860,7 @@
     </w:rPrDefault>
     <w:pPrDefault/>
   </w:docDefaults>
-  <w:latentStyles w:defLockedState="0" w:defUIPriority="99" w:defSemiHidden="1" w:defUnhideWhenUsed="1" w:defQFormat="0" w:count="276">
+  <w:latentStyles w:defLockedState="0" w:defUIPriority="99" w:defSemiHidden="1" w:defUnhideWhenUsed="1" w:defQFormat="0" w:count="267">
     <w:lsdException w:name="Normal" w:semiHidden="0" w:uiPriority="0" w:unhideWhenUsed="0" w:qFormat="1"/>
     <w:lsdException w:name="heading 1" w:semiHidden="0" w:uiPriority="9" w:unhideWhenUsed="0" w:qFormat="1"/>
     <w:lsdException w:name="heading 2" w:uiPriority="9" w:qFormat="1"/>
@@ -1157,21 +999,23 @@
     <w:lsdException w:name="Bibliography" w:uiPriority="37"/>
     <w:lsdException w:name="TOC Heading" w:uiPriority="39" w:qFormat="1"/>
   </w:latentStyles>
-  <w:style w:type="paragraph" w:default="1" w:styleId="Normal">
+  <w:style w:type="paragraph" w:default="1" w:styleId="a">
     <w:name w:val="Normal"/>
     <w:qFormat/>
+    <w:rsid w:val="003B1A11"/>
   </w:style>
-  <w:style w:type="character" w:default="1" w:styleId="DefaultParagraphFont">
+  <w:style w:type="character" w:default="1" w:styleId="a0">
     <w:name w:val="Default Paragraph Font"/>
     <w:uiPriority w:val="1"/>
     <w:semiHidden/>
     <w:unhideWhenUsed/>
   </w:style>
-  <w:style w:type="table" w:default="1" w:styleId="TableNormal">
+  <w:style w:type="table" w:default="1" w:styleId="a1">
     <w:name w:val="Normal Table"/>
     <w:uiPriority w:val="99"/>
     <w:semiHidden/>
     <w:unhideWhenUsed/>
+    <w:qFormat/>
     <w:tblPr>
       <w:tblInd w:w="0" w:type="dxa"/>
       <w:tblCellMar>
@@ -1182,15 +1026,15 @@
       </w:tblCellMar>
     </w:tblPr>
   </w:style>
-  <w:style w:type="numbering" w:default="1" w:styleId="NoList">
+  <w:style w:type="numbering" w:default="1" w:styleId="a2">
     <w:name w:val="No List"/>
     <w:uiPriority w:val="99"/>
     <w:semiHidden/>
     <w:unhideWhenUsed/>
   </w:style>
-  <w:style w:type="paragraph" w:styleId="ListParagraph">
+  <w:style w:type="paragraph" w:styleId="a3">
     <w:name w:val="List Paragraph"/>
-    <w:basedOn w:val="Normal"/>
+    <w:basedOn w:val="a"/>
     <w:uiPriority w:val="34"/>
     <w:qFormat/>
     <w:rsid w:val="00AD4B28"/>

</xml_diff>

<commit_message>
update for ASSIGNID $ EXIT CMD.
</commit_message>
<xml_diff>
--- a/interface.docx
+++ b/interface.docx
@@ -31,41 +31,54 @@
       <w:pPr>
         <w:pStyle w:val="a3"/>
       </w:pPr>
+      <w:proofErr w:type="spellStart"/>
       <w:r>
         <w:t>messageType:command</w:t>
       </w:r>
-    </w:p>
-    <w:p>
-      <w:pPr>
-        <w:pStyle w:val="a3"/>
-      </w:pPr>
-      <w:r>
-        <w:t>messageID: start</w:t>
-      </w:r>
-    </w:p>
-    <w:p>
-      <w:pPr>
-        <w:pStyle w:val="a3"/>
-      </w:pPr>
+      <w:proofErr w:type="spellEnd"/>
+    </w:p>
+    <w:p>
+      <w:pPr>
+        <w:pStyle w:val="a3"/>
+      </w:pPr>
+      <w:proofErr w:type="spellStart"/>
+      <w:r>
+        <w:t>messageID</w:t>
+      </w:r>
+      <w:proofErr w:type="spellEnd"/>
+      <w:r>
+        <w:t>: start</w:t>
+      </w:r>
+    </w:p>
+    <w:p>
+      <w:pPr>
+        <w:pStyle w:val="a3"/>
+      </w:pPr>
+      <w:proofErr w:type="spellStart"/>
       <w:r>
         <w:t>processName</w:t>
       </w:r>
-    </w:p>
-    <w:p>
-      <w:pPr>
-        <w:pStyle w:val="a3"/>
-      </w:pPr>
+      <w:proofErr w:type="spellEnd"/>
+    </w:p>
+    <w:p>
+      <w:pPr>
+        <w:pStyle w:val="a3"/>
+      </w:pPr>
+      <w:proofErr w:type="spellStart"/>
       <w:r>
         <w:t>processID</w:t>
       </w:r>
-    </w:p>
-    <w:p>
-      <w:pPr>
-        <w:pStyle w:val="a3"/>
-      </w:pPr>
+      <w:proofErr w:type="spellEnd"/>
+    </w:p>
+    <w:p>
+      <w:pPr>
+        <w:pStyle w:val="a3"/>
+      </w:pPr>
+      <w:proofErr w:type="spellStart"/>
       <w:r>
         <w:t>args</w:t>
       </w:r>
+      <w:proofErr w:type="spellEnd"/>
     </w:p>
     <w:p>
       <w:pPr>
@@ -75,44 +88,57 @@
           <w:numId w:val="1"/>
         </w:numPr>
       </w:pPr>
+      <w:proofErr w:type="spellStart"/>
       <w:r>
         <w:t>migrate</w:t>
       </w:r>
       <w:r>
         <w:t>Source</w:t>
       </w:r>
-    </w:p>
-    <w:p>
-      <w:pPr>
-        <w:pStyle w:val="a3"/>
-      </w:pPr>
+      <w:proofErr w:type="spellEnd"/>
+    </w:p>
+    <w:p>
+      <w:pPr>
+        <w:pStyle w:val="a3"/>
+      </w:pPr>
+      <w:proofErr w:type="spellStart"/>
       <w:r>
         <w:t>messageType:command</w:t>
       </w:r>
-    </w:p>
-    <w:p>
-      <w:pPr>
-        <w:pStyle w:val="a3"/>
-      </w:pPr>
-      <w:r>
-        <w:t>messageID: MIGRATESOURCE</w:t>
-      </w:r>
-    </w:p>
-    <w:p>
-      <w:pPr>
-        <w:pStyle w:val="a3"/>
-      </w:pPr>
+      <w:proofErr w:type="spellEnd"/>
+    </w:p>
+    <w:p>
+      <w:pPr>
+        <w:pStyle w:val="a3"/>
+      </w:pPr>
+      <w:proofErr w:type="spellStart"/>
+      <w:r>
+        <w:t>messageID</w:t>
+      </w:r>
+      <w:proofErr w:type="spellEnd"/>
+      <w:r>
+        <w:t>: MIGRATESOURCE</w:t>
+      </w:r>
+    </w:p>
+    <w:p>
+      <w:pPr>
+        <w:pStyle w:val="a3"/>
+      </w:pPr>
+      <w:proofErr w:type="spellStart"/>
       <w:r>
         <w:t>processID</w:t>
       </w:r>
-    </w:p>
-    <w:p>
-      <w:pPr>
-        <w:pStyle w:val="a3"/>
-      </w:pPr>
+      <w:proofErr w:type="spellEnd"/>
+    </w:p>
+    <w:p>
+      <w:pPr>
+        <w:pStyle w:val="a3"/>
+      </w:pPr>
+      <w:proofErr w:type="spellStart"/>
       <w:r>
         <w:t>targetWorkerID</w:t>
       </w:r>
+      <w:proofErr w:type="spellEnd"/>
     </w:p>
     <w:p>
       <w:pPr>
@@ -127,36 +153,47 @@
           <w:numId w:val="1"/>
         </w:numPr>
       </w:pPr>
+      <w:proofErr w:type="spellStart"/>
       <w:r>
         <w:t>migerate</w:t>
       </w:r>
       <w:r>
         <w:t>Target</w:t>
       </w:r>
-    </w:p>
-    <w:p>
-      <w:pPr>
-        <w:pStyle w:val="a3"/>
-      </w:pPr>
+      <w:proofErr w:type="spellEnd"/>
+    </w:p>
+    <w:p>
+      <w:pPr>
+        <w:pStyle w:val="a3"/>
+      </w:pPr>
+      <w:proofErr w:type="spellStart"/>
       <w:r>
         <w:t>messageType:command</w:t>
       </w:r>
-    </w:p>
-    <w:p>
-      <w:pPr>
-        <w:pStyle w:val="a3"/>
-      </w:pPr>
-      <w:r>
-        <w:t>messageID: MIGRATETARGET</w:t>
-      </w:r>
-    </w:p>
-    <w:p>
-      <w:pPr>
-        <w:pStyle w:val="a3"/>
-      </w:pPr>
+      <w:proofErr w:type="spellEnd"/>
+    </w:p>
+    <w:p>
+      <w:pPr>
+        <w:pStyle w:val="a3"/>
+      </w:pPr>
+      <w:proofErr w:type="spellStart"/>
+      <w:r>
+        <w:t>messageID</w:t>
+      </w:r>
+      <w:proofErr w:type="spellEnd"/>
+      <w:r>
+        <w:t>: MIGRATETARGET</w:t>
+      </w:r>
+    </w:p>
+    <w:p>
+      <w:pPr>
+        <w:pStyle w:val="a3"/>
+      </w:pPr>
+      <w:proofErr w:type="spellStart"/>
       <w:r>
         <w:t>migratableProcess</w:t>
       </w:r>
+      <w:proofErr w:type="spellEnd"/>
     </w:p>
     <w:p>
       <w:pPr>
@@ -179,25 +216,34 @@
       <w:pPr>
         <w:pStyle w:val="a3"/>
       </w:pPr>
+      <w:proofErr w:type="spellStart"/>
       <w:r>
         <w:t>messageType:command</w:t>
       </w:r>
-    </w:p>
-    <w:p>
-      <w:pPr>
-        <w:pStyle w:val="a3"/>
-      </w:pPr>
-      <w:r>
-        <w:t>messageID: KILL</w:t>
-      </w:r>
-    </w:p>
-    <w:p>
-      <w:pPr>
-        <w:pStyle w:val="a3"/>
-      </w:pPr>
+      <w:proofErr w:type="spellEnd"/>
+    </w:p>
+    <w:p>
+      <w:pPr>
+        <w:pStyle w:val="a3"/>
+      </w:pPr>
+      <w:proofErr w:type="spellStart"/>
+      <w:r>
+        <w:t>messageID</w:t>
+      </w:r>
+      <w:proofErr w:type="spellEnd"/>
+      <w:r>
+        <w:t>: KILL</w:t>
+      </w:r>
+    </w:p>
+    <w:p>
+      <w:pPr>
+        <w:pStyle w:val="a3"/>
+      </w:pPr>
+      <w:proofErr w:type="spellStart"/>
       <w:r>
         <w:t>processID</w:t>
       </w:r>
+      <w:proofErr w:type="spellEnd"/>
     </w:p>
     <w:p>
       <w:pPr>
@@ -220,22 +266,32 @@
       <w:pPr>
         <w:pStyle w:val="a3"/>
       </w:pPr>
-      <w:r>
-        <w:t>messageType:  command</w:t>
-      </w:r>
-    </w:p>
-    <w:p>
-      <w:pPr>
-        <w:pStyle w:val="a3"/>
-      </w:pPr>
-      <w:r>
-        <w:t>messageID: SHUTDOWN</w:t>
+      <w:proofErr w:type="spellStart"/>
+      <w:r>
+        <w:t>messageType</w:t>
+      </w:r>
+      <w:proofErr w:type="spellEnd"/>
+      <w:r>
+        <w:t>:  command</w:t>
+      </w:r>
+    </w:p>
+    <w:p>
+      <w:pPr>
+        <w:pStyle w:val="a3"/>
+      </w:pPr>
+      <w:proofErr w:type="spellStart"/>
+      <w:r>
+        <w:t>messageID</w:t>
+      </w:r>
+      <w:proofErr w:type="spellEnd"/>
+      <w:r>
+        <w:t>: SHUTDOWN</w:t>
       </w:r>
     </w:p>
     <w:p>
       <w:pPr>
         <w:rPr>
-          <w:rFonts w:eastAsia="宋体" w:hint="eastAsia"/>
+          <w:rFonts w:eastAsia="宋体"/>
           <w:lang w:eastAsia="zh-CN"/>
         </w:rPr>
       </w:pPr>
@@ -255,10 +311,11 @@
           <w:numId w:val="1"/>
         </w:numPr>
         <w:rPr>
-          <w:rFonts w:eastAsia="宋体" w:hint="eastAsia"/>
+          <w:rFonts w:eastAsia="宋体"/>
           <w:lang w:eastAsia="zh-CN"/>
         </w:rPr>
       </w:pPr>
+      <w:proofErr w:type="spellStart"/>
       <w:r>
         <w:rPr>
           <w:rFonts w:eastAsia="宋体"/>
@@ -273,31 +330,42 @@
         </w:rPr>
         <w:t>_id</w:t>
       </w:r>
-    </w:p>
-    <w:p>
-      <w:pPr>
-        <w:pStyle w:val="a3"/>
+      <w:proofErr w:type="spellEnd"/>
+    </w:p>
+    <w:p>
+      <w:pPr>
+        <w:pStyle w:val="a3"/>
+        <w:rPr>
+          <w:rFonts w:eastAsia="宋体"/>
+          <w:lang w:eastAsia="zh-CN"/>
+        </w:rPr>
+      </w:pPr>
+      <w:proofErr w:type="spellStart"/>
+      <w:r>
         <w:rPr>
           <w:rFonts w:eastAsia="宋体" w:hint="eastAsia"/>
           <w:lang w:eastAsia="zh-CN"/>
         </w:rPr>
-      </w:pPr>
+        <w:t>mesageType</w:t>
+      </w:r>
+      <w:proofErr w:type="spellEnd"/>
       <w:r>
         <w:rPr>
           <w:rFonts w:eastAsia="宋体" w:hint="eastAsia"/>
           <w:lang w:eastAsia="zh-CN"/>
         </w:rPr>
-        <w:t>mesageType: command</w:t>
+        <w:t>: command</w:t>
       </w:r>
     </w:p>
     <w:p>
       <w:pPr>
         <w:pStyle w:val="a3"/>
         <w:rPr>
-          <w:rFonts w:eastAsia="宋体" w:hint="eastAsia"/>
+          <w:rFonts w:eastAsia="宋体"/>
           <w:lang w:eastAsia="zh-CN"/>
         </w:rPr>
       </w:pPr>
+      <w:proofErr w:type="spellStart"/>
       <w:r>
         <w:rPr>
           <w:rFonts w:eastAsia="宋体" w:hint="eastAsia"/>
@@ -305,15 +373,17 @@
         </w:rPr>
         <w:t>messageID:ASSIGNID</w:t>
       </w:r>
+      <w:proofErr w:type="spellEnd"/>
     </w:p>
     <w:p>
       <w:pPr>
         <w:pStyle w:val="a3"/>
         <w:rPr>
-          <w:rFonts w:eastAsia="宋体" w:hint="eastAsia"/>
+          <w:rFonts w:eastAsia="宋体"/>
           <w:lang w:eastAsia="zh-CN"/>
         </w:rPr>
       </w:pPr>
+      <w:proofErr w:type="spellStart"/>
       <w:r>
         <w:rPr>
           <w:rFonts w:eastAsia="宋体" w:hint="eastAsia"/>
@@ -321,6 +391,7 @@
         </w:rPr>
         <w:t>workerID</w:t>
       </w:r>
+      <w:proofErr w:type="spellEnd"/>
     </w:p>
     <w:p/>
     <w:p>
@@ -345,36 +416,50 @@
         <w:pStyle w:val="a3"/>
         <w:ind w:left="1080"/>
       </w:pPr>
-      <w:r>
-        <w:t>messageType:  response</w:t>
-      </w:r>
-    </w:p>
-    <w:p>
-      <w:pPr>
-        <w:pStyle w:val="a3"/>
-        <w:ind w:left="1080"/>
-      </w:pPr>
-      <w:r>
-        <w:t>messageID:   START</w:t>
-      </w:r>
-    </w:p>
-    <w:p>
-      <w:pPr>
-        <w:pStyle w:val="a3"/>
-        <w:ind w:left="1080"/>
-      </w:pPr>
+      <w:proofErr w:type="spellStart"/>
+      <w:r>
+        <w:t>messageType</w:t>
+      </w:r>
+      <w:proofErr w:type="spellEnd"/>
+      <w:r>
+        <w:t>:  response</w:t>
+      </w:r>
+    </w:p>
+    <w:p>
+      <w:pPr>
+        <w:pStyle w:val="a3"/>
+        <w:ind w:left="1080"/>
+      </w:pPr>
+      <w:proofErr w:type="spellStart"/>
+      <w:r>
+        <w:t>messageID</w:t>
+      </w:r>
+      <w:proofErr w:type="spellEnd"/>
+      <w:r>
+        <w:t>:   START</w:t>
+      </w:r>
+    </w:p>
+    <w:p>
+      <w:pPr>
+        <w:pStyle w:val="a3"/>
+        <w:ind w:left="1080"/>
+      </w:pPr>
+      <w:proofErr w:type="spellStart"/>
       <w:r>
         <w:t>prcessId</w:t>
       </w:r>
-    </w:p>
-    <w:p>
-      <w:pPr>
-        <w:pStyle w:val="a3"/>
-        <w:ind w:left="1080"/>
-      </w:pPr>
+      <w:proofErr w:type="spellEnd"/>
+    </w:p>
+    <w:p>
+      <w:pPr>
+        <w:pStyle w:val="a3"/>
+        <w:ind w:left="1080"/>
+      </w:pPr>
+      <w:proofErr w:type="spellStart"/>
       <w:r>
         <w:t>processName</w:t>
       </w:r>
+      <w:proofErr w:type="spellEnd"/>
     </w:p>
     <w:p>
       <w:pPr>
@@ -393,7 +478,7 @@
         <w:pStyle w:val="a3"/>
         <w:ind w:left="1080"/>
         <w:rPr>
-          <w:rFonts w:eastAsia="宋体" w:hint="eastAsia"/>
+          <w:rFonts w:eastAsia="宋体"/>
           <w:lang w:eastAsia="zh-CN"/>
         </w:rPr>
       </w:pPr>
@@ -414,51 +499,83 @@
           <w:numId w:val="2"/>
         </w:numPr>
       </w:pPr>
+      <w:proofErr w:type="spellStart"/>
       <w:r>
         <w:t>migarateSource</w:t>
       </w:r>
-    </w:p>
-    <w:p>
-      <w:pPr>
-        <w:pStyle w:val="a3"/>
-        <w:ind w:left="1080"/>
-      </w:pPr>
-      <w:r>
-        <w:t>messageType:   response</w:t>
-      </w:r>
-    </w:p>
-    <w:p>
-      <w:pPr>
-        <w:pStyle w:val="a3"/>
-        <w:ind w:left="1080"/>
-      </w:pPr>
-      <w:r>
-        <w:t>messiageID:  migarateSource</w:t>
+      <w:proofErr w:type="spellEnd"/>
+    </w:p>
+    <w:p>
+      <w:pPr>
+        <w:pStyle w:val="a3"/>
+        <w:ind w:left="1080"/>
+      </w:pPr>
+      <w:proofErr w:type="spellStart"/>
+      <w:r>
+        <w:t>messageType</w:t>
+      </w:r>
+      <w:proofErr w:type="spellEnd"/>
+      <w:r>
+        <w:t>:   response</w:t>
+      </w:r>
+    </w:p>
+    <w:p>
+      <w:pPr>
+        <w:pStyle w:val="a3"/>
+        <w:ind w:left="1080"/>
+      </w:pPr>
+      <w:proofErr w:type="spellStart"/>
+      <w:r>
+        <w:t>messiageID</w:t>
+      </w:r>
+      <w:proofErr w:type="spellEnd"/>
+      <w:r>
+        <w:t xml:space="preserve">:  </w:t>
+      </w:r>
+      <w:proofErr w:type="spellStart"/>
+      <w:r>
+        <w:t>migarateSource</w:t>
       </w:r>
       <w:r>
         <w:t>Res</w:t>
       </w:r>
-    </w:p>
-    <w:p>
-      <w:pPr>
-        <w:pStyle w:val="a3"/>
-        <w:ind w:left="1080"/>
-      </w:pPr>
-      <w:r>
-        <w:t>migatarableProcess: process</w:t>
-      </w:r>
-    </w:p>
-    <w:p>
-      <w:pPr>
-        <w:pStyle w:val="a3"/>
-        <w:ind w:left="1080"/>
-      </w:pPr>
+      <w:proofErr w:type="spellEnd"/>
+    </w:p>
+    <w:p>
+      <w:pPr>
+        <w:pStyle w:val="a3"/>
+        <w:ind w:left="1080"/>
+      </w:pPr>
+      <w:proofErr w:type="spellStart"/>
+      <w:r>
+        <w:t>migatarableProcess</w:t>
+      </w:r>
+      <w:proofErr w:type="spellEnd"/>
+      <w:r>
+        <w:t>: process</w:t>
+      </w:r>
+    </w:p>
+    <w:p>
+      <w:pPr>
+        <w:pStyle w:val="a3"/>
+        <w:ind w:left="1080"/>
+      </w:pPr>
+      <w:proofErr w:type="spellStart"/>
       <w:r>
         <w:lastRenderedPageBreak/>
-        <w:t>int targetWorkID</w:t>
+        <w:t>int</w:t>
+      </w:r>
+      <w:proofErr w:type="spellEnd"/>
+      <w:r>
+        <w:t xml:space="preserve"> </w:t>
+      </w:r>
+      <w:proofErr w:type="spellStart"/>
+      <w:r>
+        <w:t>targetWorkID</w:t>
       </w:r>
       <w:bookmarkStart w:id="0" w:name="_GoBack"/>
       <w:bookmarkEnd w:id="0"/>
+      <w:proofErr w:type="spellEnd"/>
     </w:p>
     <w:p>
       <w:pPr>
@@ -487,45 +604,66 @@
           <w:numId w:val="2"/>
         </w:numPr>
       </w:pPr>
+      <w:proofErr w:type="spellStart"/>
       <w:r>
         <w:t>migarateTarget</w:t>
       </w:r>
-    </w:p>
-    <w:p>
-      <w:pPr>
-        <w:pStyle w:val="a3"/>
-        <w:ind w:left="1080"/>
-      </w:pPr>
-      <w:r>
-        <w:t>messageType: response</w:t>
-      </w:r>
-    </w:p>
-    <w:p>
-      <w:pPr>
-        <w:pStyle w:val="a3"/>
-        <w:ind w:left="1080"/>
-      </w:pPr>
-      <w:r>
-        <w:t>messageID:  migarateTarget</w:t>
-      </w:r>
-    </w:p>
-    <w:p>
-      <w:pPr>
-        <w:pStyle w:val="a3"/>
-        <w:ind w:left="1080"/>
-      </w:pPr>
+      <w:proofErr w:type="spellEnd"/>
+    </w:p>
+    <w:p>
+      <w:pPr>
+        <w:pStyle w:val="a3"/>
+        <w:ind w:left="1080"/>
+      </w:pPr>
+      <w:proofErr w:type="spellStart"/>
+      <w:r>
+        <w:t>messageType</w:t>
+      </w:r>
+      <w:proofErr w:type="spellEnd"/>
+      <w:r>
+        <w:t>: response</w:t>
+      </w:r>
+    </w:p>
+    <w:p>
+      <w:pPr>
+        <w:pStyle w:val="a3"/>
+        <w:ind w:left="1080"/>
+      </w:pPr>
+      <w:proofErr w:type="spellStart"/>
+      <w:r>
+        <w:t>messageID</w:t>
+      </w:r>
+      <w:proofErr w:type="spellEnd"/>
+      <w:r>
+        <w:t xml:space="preserve">:  </w:t>
+      </w:r>
+      <w:proofErr w:type="spellStart"/>
+      <w:r>
+        <w:t>migarateTarget</w:t>
+      </w:r>
+      <w:proofErr w:type="spellEnd"/>
+    </w:p>
+    <w:p>
+      <w:pPr>
+        <w:pStyle w:val="a3"/>
+        <w:ind w:left="1080"/>
+      </w:pPr>
+      <w:proofErr w:type="spellStart"/>
       <w:r>
         <w:t>processId</w:t>
       </w:r>
-    </w:p>
-    <w:p>
-      <w:pPr>
-        <w:pStyle w:val="a3"/>
-        <w:ind w:left="1080"/>
-      </w:pPr>
+      <w:proofErr w:type="spellEnd"/>
+    </w:p>
+    <w:p>
+      <w:pPr>
+        <w:pStyle w:val="a3"/>
+        <w:ind w:left="1080"/>
+      </w:pPr>
+      <w:proofErr w:type="spellStart"/>
       <w:r>
         <w:t>workerId</w:t>
       </w:r>
+      <w:proofErr w:type="spellEnd"/>
     </w:p>
     <w:p>
       <w:pPr>
@@ -567,27 +705,39 @@
         <w:pStyle w:val="a3"/>
         <w:ind w:left="1080"/>
       </w:pPr>
-      <w:r>
-        <w:t>messageType:  response</w:t>
-      </w:r>
-    </w:p>
-    <w:p>
-      <w:pPr>
-        <w:pStyle w:val="a3"/>
-        <w:ind w:left="1080"/>
-      </w:pPr>
-      <w:r>
-        <w:t>messageID:   kill</w:t>
-      </w:r>
-    </w:p>
-    <w:p>
-      <w:pPr>
-        <w:pStyle w:val="a3"/>
-        <w:ind w:left="1080"/>
-      </w:pPr>
+      <w:proofErr w:type="spellStart"/>
+      <w:r>
+        <w:t>messageType</w:t>
+      </w:r>
+      <w:proofErr w:type="spellEnd"/>
+      <w:r>
+        <w:t>:  response</w:t>
+      </w:r>
+    </w:p>
+    <w:p>
+      <w:pPr>
+        <w:pStyle w:val="a3"/>
+        <w:ind w:left="1080"/>
+      </w:pPr>
+      <w:proofErr w:type="spellStart"/>
+      <w:r>
+        <w:t>messageID</w:t>
+      </w:r>
+      <w:proofErr w:type="spellEnd"/>
+      <w:r>
+        <w:t>:   kill</w:t>
+      </w:r>
+    </w:p>
+    <w:p>
+      <w:pPr>
+        <w:pStyle w:val="a3"/>
+        <w:ind w:left="1080"/>
+      </w:pPr>
+      <w:proofErr w:type="spellStart"/>
       <w:r>
         <w:t>processId</w:t>
       </w:r>
+      <w:proofErr w:type="spellEnd"/>
     </w:p>
     <w:p>
       <w:pPr>
@@ -617,36 +767,63 @@
           <w:numId w:val="2"/>
         </w:numPr>
       </w:pPr>
+      <w:proofErr w:type="spellStart"/>
       <w:r>
         <w:t>pollinfo</w:t>
       </w:r>
-    </w:p>
-    <w:p>
-      <w:pPr>
-        <w:pStyle w:val="a3"/>
-        <w:ind w:left="1080"/>
-      </w:pPr>
-      <w:r>
-        <w:t>messageType:  response</w:t>
-      </w:r>
-    </w:p>
-    <w:p>
-      <w:pPr>
-        <w:pStyle w:val="a3"/>
-        <w:ind w:left="1080"/>
-      </w:pPr>
-      <w:r>
-        <w:t>messageID: pollinfo</w:t>
-      </w:r>
-    </w:p>
-    <w:p>
-      <w:pPr>
-        <w:pStyle w:val="a3"/>
-        <w:ind w:left="1080"/>
-      </w:pPr>
-      <w:r>
-        <w:t>CocurrentHashMap workerInfo</w:t>
-      </w:r>
+      <w:proofErr w:type="spellEnd"/>
+    </w:p>
+    <w:p>
+      <w:pPr>
+        <w:pStyle w:val="a3"/>
+        <w:ind w:left="1080"/>
+      </w:pPr>
+      <w:proofErr w:type="spellStart"/>
+      <w:r>
+        <w:t>messageType</w:t>
+      </w:r>
+      <w:proofErr w:type="spellEnd"/>
+      <w:r>
+        <w:t>:  response</w:t>
+      </w:r>
+    </w:p>
+    <w:p>
+      <w:pPr>
+        <w:pStyle w:val="a3"/>
+        <w:ind w:left="1080"/>
+      </w:pPr>
+      <w:proofErr w:type="spellStart"/>
+      <w:r>
+        <w:t>messageID</w:t>
+      </w:r>
+      <w:proofErr w:type="spellEnd"/>
+      <w:r>
+        <w:t xml:space="preserve">: </w:t>
+      </w:r>
+      <w:proofErr w:type="spellStart"/>
+      <w:r>
+        <w:t>pollinfo</w:t>
+      </w:r>
+      <w:proofErr w:type="spellEnd"/>
+    </w:p>
+    <w:p>
+      <w:pPr>
+        <w:pStyle w:val="a3"/>
+        <w:ind w:left="1080"/>
+      </w:pPr>
+      <w:proofErr w:type="spellStart"/>
+      <w:r>
+        <w:t>CocurrentHashMap</w:t>
+      </w:r>
+      <w:proofErr w:type="spellEnd"/>
+      <w:r>
+        <w:t xml:space="preserve"> </w:t>
+      </w:r>
+      <w:proofErr w:type="spellStart"/>
+      <w:r>
+        <w:t>workerInfo</w:t>
+      </w:r>
+      <w:proofErr w:type="spellEnd"/>
     </w:p>
     <w:sectPr>
       <w:pgSz w:w="12240" w:h="15840"/>
@@ -670,7 +847,7 @@
       <w:lvlText w:val="%1."/>
       <w:lvlJc w:val="left"/>
       <w:pPr>
-        <w:ind w:left="1080" w:hanging="360"/>
+        <w:ind w:left="1353" w:hanging="360"/>
       </w:pPr>
       <w:rPr>
         <w:rFonts w:hint="default"/>

</xml_diff>

<commit_message>
add debug in migrateTargetRes
</commit_message>
<xml_diff>
--- a/interface.docx
+++ b/interface.docx
@@ -1,6 +1,6 @@
 
 <file path=word/document.xml><?xml version="1.0" encoding="utf-8"?>
-<w:document xmlns:ve="http://schemas.openxmlformats.org/markup-compatibility/2006" xmlns:o="urn:schemas-microsoft-com:office:office" xmlns:r="http://schemas.openxmlformats.org/officeDocument/2006/relationships" xmlns:m="http://schemas.openxmlformats.org/officeDocument/2006/math" xmlns:v="urn:schemas-microsoft-com:vml" xmlns:wp="http://schemas.openxmlformats.org/drawingml/2006/wordprocessingDrawing" xmlns:w10="urn:schemas-microsoft-com:office:word" xmlns:w="http://schemas.openxmlformats.org/wordprocessingml/2006/main" xmlns:wne="http://schemas.microsoft.com/office/word/2006/wordml">
+<w:document xmlns:wpc="http://schemas.microsoft.com/office/word/2010/wordprocessingCanvas" xmlns:mo="http://schemas.microsoft.com/office/mac/office/2008/main" xmlns:mc="http://schemas.openxmlformats.org/markup-compatibility/2006" xmlns:mv="urn:schemas-microsoft-com:mac:vml" xmlns:o="urn:schemas-microsoft-com:office:office" xmlns:r="http://schemas.openxmlformats.org/officeDocument/2006/relationships" xmlns:m="http://schemas.openxmlformats.org/officeDocument/2006/math" xmlns:v="urn:schemas-microsoft-com:vml" xmlns:wp14="http://schemas.microsoft.com/office/word/2010/wordprocessingDrawing" xmlns:wp="http://schemas.openxmlformats.org/drawingml/2006/wordprocessingDrawing" xmlns:w10="urn:schemas-microsoft-com:office:word" xmlns:w="http://schemas.openxmlformats.org/wordprocessingml/2006/main" xmlns:w14="http://schemas.microsoft.com/office/word/2010/wordml" xmlns:wpg="http://schemas.microsoft.com/office/word/2010/wordprocessingGroup" xmlns:wpi="http://schemas.microsoft.com/office/word/2010/wordprocessingInk" xmlns:wne="http://schemas.microsoft.com/office/word/2006/wordml" xmlns:wps="http://schemas.microsoft.com/office/word/2010/wordprocessingShape" mc:Ignorable="w14 wp14">
   <w:body>
     <w:p>
       <w:r>
@@ -14,7 +14,7 @@
     </w:p>
     <w:p>
       <w:pPr>
-        <w:pStyle w:val="a3"/>
+        <w:pStyle w:val="ListParagraph"/>
         <w:numPr>
           <w:ilvl w:val="0"/>
           <w:numId w:val="1"/>
@@ -29,180 +29,143 @@
     </w:p>
     <w:p>
       <w:pPr>
-        <w:pStyle w:val="a3"/>
-      </w:pPr>
-      <w:proofErr w:type="spellStart"/>
+        <w:pStyle w:val="ListParagraph"/>
+      </w:pPr>
       <w:r>
         <w:t>messageType:command</w:t>
       </w:r>
-      <w:proofErr w:type="spellEnd"/>
-    </w:p>
-    <w:p>
-      <w:pPr>
-        <w:pStyle w:val="a3"/>
-      </w:pPr>
-      <w:proofErr w:type="spellStart"/>
-      <w:r>
-        <w:t>messageID</w:t>
-      </w:r>
-      <w:proofErr w:type="spellEnd"/>
-      <w:r>
-        <w:t>: start</w:t>
-      </w:r>
-    </w:p>
-    <w:p>
-      <w:pPr>
-        <w:pStyle w:val="a3"/>
-      </w:pPr>
-      <w:proofErr w:type="spellStart"/>
+    </w:p>
+    <w:p>
+      <w:pPr>
+        <w:pStyle w:val="ListParagraph"/>
+      </w:pPr>
+      <w:r>
+        <w:t>messageID: start</w:t>
+      </w:r>
+    </w:p>
+    <w:p>
+      <w:pPr>
+        <w:pStyle w:val="ListParagraph"/>
+      </w:pPr>
       <w:r>
         <w:t>processName</w:t>
       </w:r>
-      <w:proofErr w:type="spellEnd"/>
-    </w:p>
-    <w:p>
-      <w:pPr>
-        <w:pStyle w:val="a3"/>
-      </w:pPr>
-      <w:proofErr w:type="spellStart"/>
+    </w:p>
+    <w:p>
+      <w:pPr>
+        <w:pStyle w:val="ListParagraph"/>
+      </w:pPr>
       <w:r>
         <w:t>processID</w:t>
       </w:r>
-      <w:proofErr w:type="spellEnd"/>
-    </w:p>
-    <w:p>
-      <w:pPr>
-        <w:pStyle w:val="a3"/>
-      </w:pPr>
-      <w:proofErr w:type="spellStart"/>
+    </w:p>
+    <w:p>
+      <w:pPr>
+        <w:pStyle w:val="ListParagraph"/>
+      </w:pPr>
       <w:r>
         <w:t>args</w:t>
       </w:r>
-      <w:proofErr w:type="spellEnd"/>
-    </w:p>
-    <w:p>
-      <w:pPr>
-        <w:pStyle w:val="a3"/>
+    </w:p>
+    <w:p>
+      <w:pPr>
+        <w:pStyle w:val="ListParagraph"/>
         <w:numPr>
           <w:ilvl w:val="0"/>
           <w:numId w:val="1"/>
         </w:numPr>
       </w:pPr>
-      <w:proofErr w:type="spellStart"/>
       <w:r>
         <w:t>migrate</w:t>
       </w:r>
       <w:r>
         <w:t>Source</w:t>
       </w:r>
-      <w:proofErr w:type="spellEnd"/>
-    </w:p>
-    <w:p>
-      <w:pPr>
-        <w:pStyle w:val="a3"/>
-      </w:pPr>
-      <w:proofErr w:type="spellStart"/>
+    </w:p>
+    <w:p>
+      <w:pPr>
+        <w:pStyle w:val="ListParagraph"/>
+      </w:pPr>
       <w:r>
         <w:t>messageType:command</w:t>
       </w:r>
-      <w:proofErr w:type="spellEnd"/>
-    </w:p>
-    <w:p>
-      <w:pPr>
-        <w:pStyle w:val="a3"/>
-      </w:pPr>
-      <w:proofErr w:type="spellStart"/>
-      <w:r>
-        <w:t>messageID</w:t>
-      </w:r>
-      <w:proofErr w:type="spellEnd"/>
-      <w:r>
-        <w:t>: MIGRATESOURCE</w:t>
-      </w:r>
-    </w:p>
-    <w:p>
-      <w:pPr>
-        <w:pStyle w:val="a3"/>
-      </w:pPr>
-      <w:proofErr w:type="spellStart"/>
+    </w:p>
+    <w:p>
+      <w:pPr>
+        <w:pStyle w:val="ListParagraph"/>
+      </w:pPr>
+      <w:r>
+        <w:t>messageID: MIGRATESOURCE</w:t>
+      </w:r>
+    </w:p>
+    <w:p>
+      <w:pPr>
+        <w:pStyle w:val="ListParagraph"/>
+      </w:pPr>
       <w:r>
         <w:t>processID</w:t>
       </w:r>
-      <w:proofErr w:type="spellEnd"/>
-    </w:p>
-    <w:p>
-      <w:pPr>
-        <w:pStyle w:val="a3"/>
-      </w:pPr>
-      <w:proofErr w:type="spellStart"/>
+    </w:p>
+    <w:p>
+      <w:pPr>
+        <w:pStyle w:val="ListParagraph"/>
+      </w:pPr>
       <w:r>
         <w:t>targetWorkerID</w:t>
       </w:r>
-      <w:proofErr w:type="spellEnd"/>
-    </w:p>
-    <w:p>
-      <w:pPr>
-        <w:pStyle w:val="a3"/>
-      </w:pPr>
-    </w:p>
-    <w:p>
-      <w:pPr>
-        <w:pStyle w:val="a3"/>
+    </w:p>
+    <w:p>
+      <w:pPr>
+        <w:pStyle w:val="ListParagraph"/>
+      </w:pPr>
+    </w:p>
+    <w:p>
+      <w:pPr>
+        <w:pStyle w:val="ListParagraph"/>
         <w:numPr>
           <w:ilvl w:val="0"/>
           <w:numId w:val="1"/>
         </w:numPr>
       </w:pPr>
-      <w:proofErr w:type="spellStart"/>
       <w:r>
         <w:t>migerate</w:t>
       </w:r>
       <w:r>
         <w:t>Target</w:t>
       </w:r>
-      <w:proofErr w:type="spellEnd"/>
-    </w:p>
-    <w:p>
-      <w:pPr>
-        <w:pStyle w:val="a3"/>
-      </w:pPr>
-      <w:proofErr w:type="spellStart"/>
+    </w:p>
+    <w:p>
+      <w:pPr>
+        <w:pStyle w:val="ListParagraph"/>
+      </w:pPr>
       <w:r>
         <w:t>messageType:command</w:t>
       </w:r>
-      <w:proofErr w:type="spellEnd"/>
-    </w:p>
-    <w:p>
-      <w:pPr>
-        <w:pStyle w:val="a3"/>
-      </w:pPr>
-      <w:proofErr w:type="spellStart"/>
-      <w:r>
-        <w:t>messageID</w:t>
-      </w:r>
-      <w:proofErr w:type="spellEnd"/>
-      <w:r>
-        <w:t>: MIGRATETARGET</w:t>
-      </w:r>
-    </w:p>
-    <w:p>
-      <w:pPr>
-        <w:pStyle w:val="a3"/>
-      </w:pPr>
-      <w:proofErr w:type="spellStart"/>
+    </w:p>
+    <w:p>
+      <w:pPr>
+        <w:pStyle w:val="ListParagraph"/>
+      </w:pPr>
+      <w:r>
+        <w:t>messageID: MIGRATETARGET</w:t>
+      </w:r>
+    </w:p>
+    <w:p>
+      <w:pPr>
+        <w:pStyle w:val="ListParagraph"/>
+      </w:pPr>
       <w:r>
         <w:t>migratableProcess</w:t>
       </w:r>
-      <w:proofErr w:type="spellEnd"/>
-    </w:p>
-    <w:p>
-      <w:pPr>
-        <w:pStyle w:val="a3"/>
-      </w:pPr>
-    </w:p>
-    <w:p>
-      <w:pPr>
-        <w:pStyle w:val="a3"/>
+    </w:p>
+    <w:p>
+      <w:pPr>
+        <w:pStyle w:val="ListParagraph"/>
+      </w:pPr>
+    </w:p>
+    <w:p>
+      <w:pPr>
+        <w:pStyle w:val="ListParagraph"/>
         <w:numPr>
           <w:ilvl w:val="0"/>
           <w:numId w:val="1"/>
@@ -214,45 +177,36 @@
     </w:p>
     <w:p>
       <w:pPr>
-        <w:pStyle w:val="a3"/>
-      </w:pPr>
-      <w:proofErr w:type="spellStart"/>
+        <w:pStyle w:val="ListParagraph"/>
+      </w:pPr>
       <w:r>
         <w:t>messageType:command</w:t>
       </w:r>
-      <w:proofErr w:type="spellEnd"/>
-    </w:p>
-    <w:p>
-      <w:pPr>
-        <w:pStyle w:val="a3"/>
-      </w:pPr>
-      <w:proofErr w:type="spellStart"/>
-      <w:r>
-        <w:t>messageID</w:t>
-      </w:r>
-      <w:proofErr w:type="spellEnd"/>
-      <w:r>
-        <w:t>: KILL</w:t>
-      </w:r>
-    </w:p>
-    <w:p>
-      <w:pPr>
-        <w:pStyle w:val="a3"/>
-      </w:pPr>
-      <w:proofErr w:type="spellStart"/>
+    </w:p>
+    <w:p>
+      <w:pPr>
+        <w:pStyle w:val="ListParagraph"/>
+      </w:pPr>
+      <w:r>
+        <w:t>messageID: KILL</w:t>
+      </w:r>
+    </w:p>
+    <w:p>
+      <w:pPr>
+        <w:pStyle w:val="ListParagraph"/>
+      </w:pPr>
       <w:r>
         <w:t>processID</w:t>
       </w:r>
-      <w:proofErr w:type="spellEnd"/>
-    </w:p>
-    <w:p>
-      <w:pPr>
-        <w:pStyle w:val="a3"/>
-      </w:pPr>
-    </w:p>
-    <w:p>
-      <w:pPr>
-        <w:pStyle w:val="a3"/>
+    </w:p>
+    <w:p>
+      <w:pPr>
+        <w:pStyle w:val="ListParagraph"/>
+      </w:pPr>
+    </w:p>
+    <w:p>
+      <w:pPr>
+        <w:pStyle w:val="ListParagraph"/>
         <w:numPr>
           <w:ilvl w:val="0"/>
           <w:numId w:val="1"/>
@@ -264,28 +218,18 @@
     </w:p>
     <w:p>
       <w:pPr>
-        <w:pStyle w:val="a3"/>
-      </w:pPr>
-      <w:proofErr w:type="spellStart"/>
-      <w:r>
-        <w:t>messageType</w:t>
-      </w:r>
-      <w:proofErr w:type="spellEnd"/>
-      <w:r>
-        <w:t>:  command</w:t>
-      </w:r>
-    </w:p>
-    <w:p>
-      <w:pPr>
-        <w:pStyle w:val="a3"/>
-      </w:pPr>
-      <w:proofErr w:type="spellStart"/>
-      <w:r>
-        <w:t>messageID</w:t>
-      </w:r>
-      <w:proofErr w:type="spellEnd"/>
-      <w:r>
-        <w:t>: SHUTDOWN</w:t>
+        <w:pStyle w:val="ListParagraph"/>
+      </w:pPr>
+      <w:r>
+        <w:t>messageType:  command</w:t>
+      </w:r>
+    </w:p>
+    <w:p>
+      <w:pPr>
+        <w:pStyle w:val="ListParagraph"/>
+      </w:pPr>
+      <w:r>
+        <w:t>messageID: SHUTDOWN</w:t>
       </w:r>
     </w:p>
     <w:p>
@@ -305,7 +249,7 @@
     </w:p>
     <w:p>
       <w:pPr>
-        <w:pStyle w:val="a3"/>
+        <w:pStyle w:val="ListParagraph"/>
         <w:numPr>
           <w:ilvl w:val="0"/>
           <w:numId w:val="1"/>
@@ -315,7 +259,6 @@
           <w:lang w:eastAsia="zh-CN"/>
         </w:rPr>
       </w:pPr>
-      <w:proofErr w:type="spellStart"/>
       <w:r>
         <w:rPr>
           <w:rFonts w:eastAsia="宋体"/>
@@ -330,42 +273,31 @@
         </w:rPr>
         <w:t>_id</w:t>
       </w:r>
-      <w:proofErr w:type="spellEnd"/>
-    </w:p>
-    <w:p>
-      <w:pPr>
-        <w:pStyle w:val="a3"/>
+    </w:p>
+    <w:p>
+      <w:pPr>
+        <w:pStyle w:val="ListParagraph"/>
         <w:rPr>
           <w:rFonts w:eastAsia="宋体"/>
           <w:lang w:eastAsia="zh-CN"/>
         </w:rPr>
       </w:pPr>
-      <w:proofErr w:type="spellStart"/>
       <w:r>
         <w:rPr>
           <w:rFonts w:eastAsia="宋体" w:hint="eastAsia"/>
           <w:lang w:eastAsia="zh-CN"/>
         </w:rPr>
-        <w:t>mesageType</w:t>
-      </w:r>
-      <w:proofErr w:type="spellEnd"/>
-      <w:r>
-        <w:rPr>
-          <w:rFonts w:eastAsia="宋体" w:hint="eastAsia"/>
-          <w:lang w:eastAsia="zh-CN"/>
-        </w:rPr>
-        <w:t>: command</w:t>
-      </w:r>
-    </w:p>
-    <w:p>
-      <w:pPr>
-        <w:pStyle w:val="a3"/>
+        <w:t>mesageType: command</w:t>
+      </w:r>
+    </w:p>
+    <w:p>
+      <w:pPr>
+        <w:pStyle w:val="ListParagraph"/>
         <w:rPr>
           <w:rFonts w:eastAsia="宋体"/>
           <w:lang w:eastAsia="zh-CN"/>
         </w:rPr>
       </w:pPr>
-      <w:proofErr w:type="spellStart"/>
       <w:r>
         <w:rPr>
           <w:rFonts w:eastAsia="宋体" w:hint="eastAsia"/>
@@ -373,17 +305,15 @@
         </w:rPr>
         <w:t>messageID:ASSIGNID</w:t>
       </w:r>
-      <w:proofErr w:type="spellEnd"/>
-    </w:p>
-    <w:p>
-      <w:pPr>
-        <w:pStyle w:val="a3"/>
+    </w:p>
+    <w:p>
+      <w:pPr>
+        <w:pStyle w:val="ListParagraph"/>
         <w:rPr>
           <w:rFonts w:eastAsia="宋体"/>
           <w:lang w:eastAsia="zh-CN"/>
         </w:rPr>
       </w:pPr>
-      <w:proofErr w:type="spellStart"/>
       <w:r>
         <w:rPr>
           <w:rFonts w:eastAsia="宋体" w:hint="eastAsia"/>
@@ -391,7 +321,6 @@
         </w:rPr>
         <w:t>workerID</w:t>
       </w:r>
-      <w:proofErr w:type="spellEnd"/>
     </w:p>
     <w:p/>
     <w:p>
@@ -401,7 +330,7 @@
     </w:p>
     <w:p>
       <w:pPr>
-        <w:pStyle w:val="a3"/>
+        <w:pStyle w:val="ListParagraph"/>
         <w:numPr>
           <w:ilvl w:val="0"/>
           <w:numId w:val="2"/>
@@ -413,57 +342,43 @@
     </w:p>
     <w:p>
       <w:pPr>
-        <w:pStyle w:val="a3"/>
-        <w:ind w:left="1080"/>
-      </w:pPr>
-      <w:proofErr w:type="spellStart"/>
-      <w:r>
-        <w:t>messageType</w:t>
-      </w:r>
-      <w:proofErr w:type="spellEnd"/>
-      <w:r>
-        <w:t>:  response</w:t>
-      </w:r>
-    </w:p>
-    <w:p>
-      <w:pPr>
-        <w:pStyle w:val="a3"/>
-        <w:ind w:left="1080"/>
-      </w:pPr>
-      <w:proofErr w:type="spellStart"/>
-      <w:r>
-        <w:t>messageID</w:t>
-      </w:r>
-      <w:proofErr w:type="spellEnd"/>
-      <w:r>
-        <w:t>:   START</w:t>
-      </w:r>
-    </w:p>
-    <w:p>
-      <w:pPr>
-        <w:pStyle w:val="a3"/>
-        <w:ind w:left="1080"/>
-      </w:pPr>
-      <w:proofErr w:type="spellStart"/>
+        <w:pStyle w:val="ListParagraph"/>
+        <w:ind w:left="1080"/>
+      </w:pPr>
+      <w:r>
+        <w:t>messageType:  response</w:t>
+      </w:r>
+    </w:p>
+    <w:p>
+      <w:pPr>
+        <w:pStyle w:val="ListParagraph"/>
+        <w:ind w:left="1080"/>
+      </w:pPr>
+      <w:r>
+        <w:t>messageID:   START</w:t>
+      </w:r>
+    </w:p>
+    <w:p>
+      <w:pPr>
+        <w:pStyle w:val="ListParagraph"/>
+        <w:ind w:left="1080"/>
+      </w:pPr>
       <w:r>
         <w:t>prcessId</w:t>
       </w:r>
-      <w:proofErr w:type="spellEnd"/>
-    </w:p>
-    <w:p>
-      <w:pPr>
-        <w:pStyle w:val="a3"/>
-        <w:ind w:left="1080"/>
-      </w:pPr>
-      <w:proofErr w:type="spellStart"/>
+    </w:p>
+    <w:p>
+      <w:pPr>
+        <w:pStyle w:val="ListParagraph"/>
+        <w:ind w:left="1080"/>
+      </w:pPr>
       <w:r>
         <w:t>processName</w:t>
       </w:r>
-      <w:proofErr w:type="spellEnd"/>
-    </w:p>
-    <w:p>
-      <w:pPr>
-        <w:pStyle w:val="a3"/>
+    </w:p>
+    <w:p>
+      <w:pPr>
+        <w:pStyle w:val="ListParagraph"/>
         <w:ind w:left="1080"/>
       </w:pPr>
       <w:r>
@@ -475,7 +390,7 @@
     </w:p>
     <w:p>
       <w:pPr>
-        <w:pStyle w:val="a3"/>
+        <w:pStyle w:val="ListParagraph"/>
         <w:ind w:left="1080"/>
         <w:rPr>
           <w:rFonts w:eastAsia="宋体"/>
@@ -493,93 +408,70 @@
     </w:p>
     <w:p>
       <w:pPr>
-        <w:pStyle w:val="a3"/>
+        <w:pStyle w:val="ListParagraph"/>
         <w:numPr>
           <w:ilvl w:val="0"/>
           <w:numId w:val="2"/>
         </w:numPr>
       </w:pPr>
-      <w:proofErr w:type="spellStart"/>
       <w:r>
         <w:t>migarateSource</w:t>
       </w:r>
-      <w:proofErr w:type="spellEnd"/>
-    </w:p>
-    <w:p>
-      <w:pPr>
-        <w:pStyle w:val="a3"/>
-        <w:ind w:left="1080"/>
-      </w:pPr>
-      <w:proofErr w:type="spellStart"/>
-      <w:r>
-        <w:t>messageType</w:t>
-      </w:r>
-      <w:proofErr w:type="spellEnd"/>
-      <w:r>
-        <w:t>:   response</w:t>
-      </w:r>
-    </w:p>
-    <w:p>
-      <w:pPr>
-        <w:pStyle w:val="a3"/>
-        <w:ind w:left="1080"/>
-      </w:pPr>
-      <w:proofErr w:type="spellStart"/>
-      <w:r>
-        <w:t>messiageID</w:t>
-      </w:r>
-      <w:proofErr w:type="spellEnd"/>
-      <w:r>
-        <w:t xml:space="preserve">:  </w:t>
-      </w:r>
-      <w:proofErr w:type="spellStart"/>
-      <w:r>
-        <w:t>migarateSource</w:t>
+    </w:p>
+    <w:p>
+      <w:pPr>
+        <w:pStyle w:val="ListParagraph"/>
+        <w:ind w:left="1080"/>
+      </w:pPr>
+      <w:r>
+        <w:t>messageType:   response</w:t>
+      </w:r>
+    </w:p>
+    <w:p>
+      <w:pPr>
+        <w:pStyle w:val="ListParagraph"/>
+        <w:ind w:left="1080"/>
+      </w:pPr>
+      <w:r>
+        <w:t>messiageID:  migarateSource</w:t>
       </w:r>
       <w:r>
         <w:t>Res</w:t>
       </w:r>
-      <w:proofErr w:type="spellEnd"/>
-    </w:p>
-    <w:p>
-      <w:pPr>
-        <w:pStyle w:val="a3"/>
-        <w:ind w:left="1080"/>
-      </w:pPr>
-      <w:proofErr w:type="spellStart"/>
-      <w:r>
-        <w:t>migatarableProcess</w:t>
-      </w:r>
-      <w:proofErr w:type="spellEnd"/>
-      <w:r>
-        <w:t>: process</w:t>
-      </w:r>
-    </w:p>
-    <w:p>
-      <w:pPr>
-        <w:pStyle w:val="a3"/>
-        <w:ind w:left="1080"/>
-      </w:pPr>
-      <w:proofErr w:type="spellStart"/>
+    </w:p>
+    <w:p>
+      <w:pPr>
+        <w:pStyle w:val="ListParagraph"/>
+        <w:ind w:left="1080"/>
+      </w:pPr>
+      <w:r>
+        <w:t>migatarableProcess: process</w:t>
+      </w:r>
+    </w:p>
+    <w:p>
+      <w:pPr>
+        <w:pStyle w:val="ListParagraph"/>
+        <w:ind w:left="1080"/>
+      </w:pPr>
       <w:r>
         <w:lastRenderedPageBreak/>
-        <w:t>int</w:t>
-      </w:r>
-      <w:proofErr w:type="spellEnd"/>
-      <w:r>
-        <w:t xml:space="preserve"> </w:t>
-      </w:r>
-      <w:proofErr w:type="spellStart"/>
-      <w:r>
-        <w:t>targetWorkID</w:t>
+        <w:t>int targetWorkID</w:t>
+      </w:r>
+    </w:p>
+    <w:p>
+      <w:pPr>
+        <w:pStyle w:val="ListParagraph"/>
+        <w:ind w:left="1080"/>
+      </w:pPr>
+      <w:r>
+        <w:t>processId</w:t>
       </w:r>
       <w:bookmarkStart w:id="0" w:name="_GoBack"/>
       <w:bookmarkEnd w:id="0"/>
-      <w:proofErr w:type="spellEnd"/>
-    </w:p>
-    <w:p>
-      <w:pPr>
-        <w:pStyle w:val="a3"/>
+    </w:p>
+    <w:p>
+      <w:pPr>
+        <w:pStyle w:val="ListParagraph"/>
         <w:ind w:left="1080"/>
       </w:pPr>
       <w:r>
@@ -588,7 +480,7 @@
     </w:p>
     <w:p>
       <w:pPr>
-        <w:pStyle w:val="a3"/>
+        <w:pStyle w:val="ListParagraph"/>
         <w:ind w:left="1080"/>
       </w:pPr>
       <w:r>
@@ -598,76 +490,55 @@
     <w:p/>
     <w:p>
       <w:pPr>
-        <w:pStyle w:val="a3"/>
+        <w:pStyle w:val="ListParagraph"/>
         <w:numPr>
           <w:ilvl w:val="0"/>
           <w:numId w:val="2"/>
         </w:numPr>
       </w:pPr>
-      <w:proofErr w:type="spellStart"/>
       <w:r>
         <w:t>migarateTarget</w:t>
       </w:r>
-      <w:proofErr w:type="spellEnd"/>
-    </w:p>
-    <w:p>
-      <w:pPr>
-        <w:pStyle w:val="a3"/>
-        <w:ind w:left="1080"/>
-      </w:pPr>
-      <w:proofErr w:type="spellStart"/>
-      <w:r>
-        <w:t>messageType</w:t>
-      </w:r>
-      <w:proofErr w:type="spellEnd"/>
-      <w:r>
-        <w:t>: response</w:t>
-      </w:r>
-    </w:p>
-    <w:p>
-      <w:pPr>
-        <w:pStyle w:val="a3"/>
-        <w:ind w:left="1080"/>
-      </w:pPr>
-      <w:proofErr w:type="spellStart"/>
-      <w:r>
-        <w:t>messageID</w:t>
-      </w:r>
-      <w:proofErr w:type="spellEnd"/>
-      <w:r>
-        <w:t xml:space="preserve">:  </w:t>
-      </w:r>
-      <w:proofErr w:type="spellStart"/>
-      <w:r>
-        <w:t>migarateTarget</w:t>
-      </w:r>
-      <w:proofErr w:type="spellEnd"/>
-    </w:p>
-    <w:p>
-      <w:pPr>
-        <w:pStyle w:val="a3"/>
-        <w:ind w:left="1080"/>
-      </w:pPr>
-      <w:proofErr w:type="spellStart"/>
+    </w:p>
+    <w:p>
+      <w:pPr>
+        <w:pStyle w:val="ListParagraph"/>
+        <w:ind w:left="1080"/>
+      </w:pPr>
+      <w:r>
+        <w:t>messageType: response</w:t>
+      </w:r>
+    </w:p>
+    <w:p>
+      <w:pPr>
+        <w:pStyle w:val="ListParagraph"/>
+        <w:ind w:left="1080"/>
+      </w:pPr>
+      <w:r>
+        <w:t>messageID:  migarateTarget</w:t>
+      </w:r>
+    </w:p>
+    <w:p>
+      <w:pPr>
+        <w:pStyle w:val="ListParagraph"/>
+        <w:ind w:left="1080"/>
+      </w:pPr>
       <w:r>
         <w:t>processId</w:t>
       </w:r>
-      <w:proofErr w:type="spellEnd"/>
-    </w:p>
-    <w:p>
-      <w:pPr>
-        <w:pStyle w:val="a3"/>
-        <w:ind w:left="1080"/>
-      </w:pPr>
-      <w:proofErr w:type="spellStart"/>
+    </w:p>
+    <w:p>
+      <w:pPr>
+        <w:pStyle w:val="ListParagraph"/>
+        <w:ind w:left="1080"/>
+      </w:pPr>
       <w:r>
         <w:t>workerId</w:t>
       </w:r>
-      <w:proofErr w:type="spellEnd"/>
-    </w:p>
-    <w:p>
-      <w:pPr>
-        <w:pStyle w:val="a3"/>
+    </w:p>
+    <w:p>
+      <w:pPr>
+        <w:pStyle w:val="ListParagraph"/>
         <w:ind w:left="1080"/>
       </w:pPr>
       <w:r>
@@ -676,7 +547,7 @@
     </w:p>
     <w:p>
       <w:pPr>
-        <w:pStyle w:val="a3"/>
+        <w:pStyle w:val="ListParagraph"/>
         <w:ind w:left="1080"/>
       </w:pPr>
       <w:r>
@@ -690,7 +561,7 @@
     </w:p>
     <w:p>
       <w:pPr>
-        <w:pStyle w:val="a3"/>
+        <w:pStyle w:val="ListParagraph"/>
         <w:numPr>
           <w:ilvl w:val="0"/>
           <w:numId w:val="2"/>
@@ -702,46 +573,34 @@
     </w:p>
     <w:p>
       <w:pPr>
-        <w:pStyle w:val="a3"/>
-        <w:ind w:left="1080"/>
-      </w:pPr>
-      <w:proofErr w:type="spellStart"/>
-      <w:r>
-        <w:t>messageType</w:t>
-      </w:r>
-      <w:proofErr w:type="spellEnd"/>
-      <w:r>
-        <w:t>:  response</w:t>
-      </w:r>
-    </w:p>
-    <w:p>
-      <w:pPr>
-        <w:pStyle w:val="a3"/>
-        <w:ind w:left="1080"/>
-      </w:pPr>
-      <w:proofErr w:type="spellStart"/>
-      <w:r>
-        <w:t>messageID</w:t>
-      </w:r>
-      <w:proofErr w:type="spellEnd"/>
-      <w:r>
-        <w:t>:   kill</w:t>
-      </w:r>
-    </w:p>
-    <w:p>
-      <w:pPr>
-        <w:pStyle w:val="a3"/>
-        <w:ind w:left="1080"/>
-      </w:pPr>
-      <w:proofErr w:type="spellStart"/>
+        <w:pStyle w:val="ListParagraph"/>
+        <w:ind w:left="1080"/>
+      </w:pPr>
+      <w:r>
+        <w:t>messageType:  response</w:t>
+      </w:r>
+    </w:p>
+    <w:p>
+      <w:pPr>
+        <w:pStyle w:val="ListParagraph"/>
+        <w:ind w:left="1080"/>
+      </w:pPr>
+      <w:r>
+        <w:t>messageID:   kill</w:t>
+      </w:r>
+    </w:p>
+    <w:p>
+      <w:pPr>
+        <w:pStyle w:val="ListParagraph"/>
+        <w:ind w:left="1080"/>
+      </w:pPr>
       <w:r>
         <w:t>processId</w:t>
       </w:r>
-      <w:proofErr w:type="spellEnd"/>
-    </w:p>
-    <w:p>
-      <w:pPr>
-        <w:pStyle w:val="a3"/>
+    </w:p>
+    <w:p>
+      <w:pPr>
+        <w:pStyle w:val="ListParagraph"/>
         <w:ind w:left="1080"/>
       </w:pPr>
       <w:r>
@@ -750,7 +609,7 @@
     </w:p>
     <w:p>
       <w:pPr>
-        <w:pStyle w:val="a3"/>
+        <w:pStyle w:val="ListParagraph"/>
         <w:ind w:left="1080"/>
       </w:pPr>
       <w:r>
@@ -761,69 +620,42 @@
     <w:p/>
     <w:p>
       <w:pPr>
-        <w:pStyle w:val="a3"/>
+        <w:pStyle w:val="ListParagraph"/>
         <w:numPr>
           <w:ilvl w:val="0"/>
           <w:numId w:val="2"/>
         </w:numPr>
       </w:pPr>
-      <w:proofErr w:type="spellStart"/>
       <w:r>
         <w:t>pollinfo</w:t>
       </w:r>
-      <w:proofErr w:type="spellEnd"/>
-    </w:p>
-    <w:p>
-      <w:pPr>
-        <w:pStyle w:val="a3"/>
-        <w:ind w:left="1080"/>
-      </w:pPr>
-      <w:proofErr w:type="spellStart"/>
-      <w:r>
-        <w:t>messageType</w:t>
-      </w:r>
-      <w:proofErr w:type="spellEnd"/>
-      <w:r>
-        <w:t>:  response</w:t>
-      </w:r>
-    </w:p>
-    <w:p>
-      <w:pPr>
-        <w:pStyle w:val="a3"/>
-        <w:ind w:left="1080"/>
-      </w:pPr>
-      <w:proofErr w:type="spellStart"/>
-      <w:r>
-        <w:t>messageID</w:t>
-      </w:r>
-      <w:proofErr w:type="spellEnd"/>
-      <w:r>
-        <w:t xml:space="preserve">: </w:t>
-      </w:r>
-      <w:proofErr w:type="spellStart"/>
-      <w:r>
-        <w:t>pollinfo</w:t>
-      </w:r>
-      <w:proofErr w:type="spellEnd"/>
-    </w:p>
-    <w:p>
-      <w:pPr>
-        <w:pStyle w:val="a3"/>
-        <w:ind w:left="1080"/>
-      </w:pPr>
-      <w:proofErr w:type="spellStart"/>
-      <w:r>
-        <w:t>CocurrentHashMap</w:t>
-      </w:r>
-      <w:proofErr w:type="spellEnd"/>
-      <w:r>
-        <w:t xml:space="preserve"> </w:t>
-      </w:r>
-      <w:proofErr w:type="spellStart"/>
-      <w:r>
-        <w:t>workerInfo</w:t>
-      </w:r>
-      <w:proofErr w:type="spellEnd"/>
+    </w:p>
+    <w:p>
+      <w:pPr>
+        <w:pStyle w:val="ListParagraph"/>
+        <w:ind w:left="1080"/>
+      </w:pPr>
+      <w:r>
+        <w:t>messageType:  response</w:t>
+      </w:r>
+    </w:p>
+    <w:p>
+      <w:pPr>
+        <w:pStyle w:val="ListParagraph"/>
+        <w:ind w:left="1080"/>
+      </w:pPr>
+      <w:r>
+        <w:t>messageID: pollinfo</w:t>
+      </w:r>
+    </w:p>
+    <w:p>
+      <w:pPr>
+        <w:pStyle w:val="ListParagraph"/>
+        <w:ind w:left="1080"/>
+      </w:pPr>
+      <w:r>
+        <w:t>CocurrentHashMap workerInfo</w:t>
+      </w:r>
     </w:p>
     <w:sectPr>
       <w:pgSz w:w="12240" w:h="15840"/>
@@ -836,7 +668,7 @@
 </file>
 
 <file path=word/numbering.xml><?xml version="1.0" encoding="utf-8"?>
-<w:numbering xmlns:ve="http://schemas.openxmlformats.org/markup-compatibility/2006" xmlns:o="urn:schemas-microsoft-com:office:office" xmlns:r="http://schemas.openxmlformats.org/officeDocument/2006/relationships" xmlns:m="http://schemas.openxmlformats.org/officeDocument/2006/math" xmlns:v="urn:schemas-microsoft-com:vml" xmlns:wp="http://schemas.openxmlformats.org/drawingml/2006/wordprocessingDrawing" xmlns:w10="urn:schemas-microsoft-com:office:word" xmlns:w="http://schemas.openxmlformats.org/wordprocessingml/2006/main" xmlns:wne="http://schemas.microsoft.com/office/word/2006/wordml">
+<w:numbering xmlns:wpc="http://schemas.microsoft.com/office/word/2010/wordprocessingCanvas" xmlns:mo="http://schemas.microsoft.com/office/mac/office/2008/main" xmlns:mc="http://schemas.openxmlformats.org/markup-compatibility/2006" xmlns:mv="urn:schemas-microsoft-com:mac:vml" xmlns:o="urn:schemas-microsoft-com:office:office" xmlns:r="http://schemas.openxmlformats.org/officeDocument/2006/relationships" xmlns:m="http://schemas.openxmlformats.org/officeDocument/2006/math" xmlns:v="urn:schemas-microsoft-com:vml" xmlns:wp14="http://schemas.microsoft.com/office/word/2010/wordprocessingDrawing" xmlns:wp="http://schemas.openxmlformats.org/drawingml/2006/wordprocessingDrawing" xmlns:w10="urn:schemas-microsoft-com:office:word" xmlns:w="http://schemas.openxmlformats.org/wordprocessingml/2006/main" xmlns:w14="http://schemas.microsoft.com/office/word/2010/wordml" xmlns:wpg="http://schemas.microsoft.com/office/word/2010/wordprocessingGroup" xmlns:wpi="http://schemas.microsoft.com/office/word/2010/wordprocessingInk" xmlns:wne="http://schemas.microsoft.com/office/word/2006/wordml" xmlns:wps="http://schemas.microsoft.com/office/word/2010/wordprocessingShape" mc:Ignorable="w14 wp14">
   <w:abstractNum w:abstractNumId="0">
     <w:nsid w:val="2B7843B1"/>
     <w:multiLevelType w:val="hybridMultilevel"/>
@@ -1025,7 +857,7 @@
 </file>
 
 <file path=word/styles.xml><?xml version="1.0" encoding="utf-8"?>
-<w:styles xmlns:r="http://schemas.openxmlformats.org/officeDocument/2006/relationships" xmlns:w="http://schemas.openxmlformats.org/wordprocessingml/2006/main">
+<w:styles xmlns:mc="http://schemas.openxmlformats.org/markup-compatibility/2006" xmlns:r="http://schemas.openxmlformats.org/officeDocument/2006/relationships" xmlns:w="http://schemas.openxmlformats.org/wordprocessingml/2006/main" xmlns:w14="http://schemas.microsoft.com/office/word/2010/wordml" mc:Ignorable="w14">
   <w:docDefaults>
     <w:rPrDefault>
       <w:rPr>
@@ -1037,7 +869,7 @@
     </w:rPrDefault>
     <w:pPrDefault/>
   </w:docDefaults>
-  <w:latentStyles w:defLockedState="0" w:defUIPriority="99" w:defSemiHidden="1" w:defUnhideWhenUsed="1" w:defQFormat="0" w:count="267">
+  <w:latentStyles w:defLockedState="0" w:defUIPriority="99" w:defSemiHidden="1" w:defUnhideWhenUsed="1" w:defQFormat="0" w:count="276">
     <w:lsdException w:name="Normal" w:semiHidden="0" w:uiPriority="0" w:unhideWhenUsed="0" w:qFormat="1"/>
     <w:lsdException w:name="heading 1" w:semiHidden="0" w:uiPriority="9" w:unhideWhenUsed="0" w:qFormat="1"/>
     <w:lsdException w:name="heading 2" w:uiPriority="9" w:qFormat="1"/>
@@ -1176,23 +1008,22 @@
     <w:lsdException w:name="Bibliography" w:uiPriority="37"/>
     <w:lsdException w:name="TOC Heading" w:uiPriority="39" w:qFormat="1"/>
   </w:latentStyles>
-  <w:style w:type="paragraph" w:default="1" w:styleId="a">
+  <w:style w:type="paragraph" w:default="1" w:styleId="Normal">
     <w:name w:val="Normal"/>
     <w:qFormat/>
     <w:rsid w:val="003B1A11"/>
   </w:style>
-  <w:style w:type="character" w:default="1" w:styleId="a0">
+  <w:style w:type="character" w:default="1" w:styleId="DefaultParagraphFont">
     <w:name w:val="Default Paragraph Font"/>
     <w:uiPriority w:val="1"/>
     <w:semiHidden/>
     <w:unhideWhenUsed/>
   </w:style>
-  <w:style w:type="table" w:default="1" w:styleId="a1">
+  <w:style w:type="table" w:default="1" w:styleId="TableNormal">
     <w:name w:val="Normal Table"/>
     <w:uiPriority w:val="99"/>
     <w:semiHidden/>
     <w:unhideWhenUsed/>
-    <w:qFormat/>
     <w:tblPr>
       <w:tblInd w:w="0" w:type="dxa"/>
       <w:tblCellMar>
@@ -1203,15 +1034,15 @@
       </w:tblCellMar>
     </w:tblPr>
   </w:style>
-  <w:style w:type="numbering" w:default="1" w:styleId="a2">
+  <w:style w:type="numbering" w:default="1" w:styleId="NoList">
     <w:name w:val="No List"/>
     <w:uiPriority w:val="99"/>
     <w:semiHidden/>
     <w:unhideWhenUsed/>
   </w:style>
-  <w:style w:type="paragraph" w:styleId="a3">
+  <w:style w:type="paragraph" w:styleId="ListParagraph">
     <w:name w:val="List Paragraph"/>
-    <w:basedOn w:val="a"/>
+    <w:basedOn w:val="Normal"/>
     <w:uiPriority w:val="34"/>
     <w:qFormat/>
     <w:rsid w:val="00AD4B28"/>

</xml_diff>

<commit_message>
add remove process command
</commit_message>
<xml_diff>
--- a/interface.docx
+++ b/interface.docx
@@ -1,6 +1,6 @@
 
 <file path=word/document.xml><?xml version="1.0" encoding="utf-8"?>
-<w:document xmlns:ve="http://schemas.openxmlformats.org/markup-compatibility/2006" xmlns:o="urn:schemas-microsoft-com:office:office" xmlns:r="http://schemas.openxmlformats.org/officeDocument/2006/relationships" xmlns:m="http://schemas.openxmlformats.org/officeDocument/2006/math" xmlns:v="urn:schemas-microsoft-com:vml" xmlns:wp="http://schemas.openxmlformats.org/drawingml/2006/wordprocessingDrawing" xmlns:w10="urn:schemas-microsoft-com:office:word" xmlns:w="http://schemas.openxmlformats.org/wordprocessingml/2006/main" xmlns:wne="http://schemas.microsoft.com/office/word/2006/wordml">
+<w:document xmlns:wpc="http://schemas.microsoft.com/office/word/2010/wordprocessingCanvas" xmlns:mo="http://schemas.microsoft.com/office/mac/office/2008/main" xmlns:mc="http://schemas.openxmlformats.org/markup-compatibility/2006" xmlns:mv="urn:schemas-microsoft-com:mac:vml" xmlns:o="urn:schemas-microsoft-com:office:office" xmlns:r="http://schemas.openxmlformats.org/officeDocument/2006/relationships" xmlns:m="http://schemas.openxmlformats.org/officeDocument/2006/math" xmlns:v="urn:schemas-microsoft-com:vml" xmlns:wp14="http://schemas.microsoft.com/office/word/2010/wordprocessingDrawing" xmlns:wp="http://schemas.openxmlformats.org/drawingml/2006/wordprocessingDrawing" xmlns:w10="urn:schemas-microsoft-com:office:word" xmlns:w="http://schemas.openxmlformats.org/wordprocessingml/2006/main" xmlns:w14="http://schemas.microsoft.com/office/word/2010/wordml" xmlns:wpg="http://schemas.microsoft.com/office/word/2010/wordprocessingGroup" xmlns:wpi="http://schemas.microsoft.com/office/word/2010/wordprocessingInk" xmlns:wne="http://schemas.microsoft.com/office/word/2006/wordml" xmlns:wps="http://schemas.microsoft.com/office/word/2010/wordprocessingShape" mc:Ignorable="w14 wp14">
   <w:body>
     <w:p>
       <w:r>
@@ -14,7 +14,7 @@
     </w:p>
     <w:p>
       <w:pPr>
-        <w:pStyle w:val="a3"/>
+        <w:pStyle w:val="ListParagraph"/>
         <w:numPr>
           <w:ilvl w:val="0"/>
           <w:numId w:val="1"/>
@@ -29,7 +29,7 @@
     </w:p>
     <w:p>
       <w:pPr>
-        <w:pStyle w:val="a3"/>
+        <w:pStyle w:val="ListParagraph"/>
       </w:pPr>
       <w:r>
         <w:t>messageType:command</w:t>
@@ -37,7 +37,7 @@
     </w:p>
     <w:p>
       <w:pPr>
-        <w:pStyle w:val="a3"/>
+        <w:pStyle w:val="ListParagraph"/>
       </w:pPr>
       <w:r>
         <w:t>messageID: start</w:t>
@@ -45,7 +45,7 @@
     </w:p>
     <w:p>
       <w:pPr>
-        <w:pStyle w:val="a3"/>
+        <w:pStyle w:val="ListParagraph"/>
       </w:pPr>
       <w:r>
         <w:t>processName</w:t>
@@ -53,7 +53,7 @@
     </w:p>
     <w:p>
       <w:pPr>
-        <w:pStyle w:val="a3"/>
+        <w:pStyle w:val="ListParagraph"/>
       </w:pPr>
       <w:r>
         <w:t>processID</w:t>
@@ -61,7 +61,7 @@
     </w:p>
     <w:p>
       <w:pPr>
-        <w:pStyle w:val="a3"/>
+        <w:pStyle w:val="ListParagraph"/>
       </w:pPr>
       <w:r>
         <w:t>args</w:t>
@@ -69,7 +69,7 @@
     </w:p>
     <w:p>
       <w:pPr>
-        <w:pStyle w:val="a3"/>
+        <w:pStyle w:val="ListParagraph"/>
         <w:numPr>
           <w:ilvl w:val="0"/>
           <w:numId w:val="1"/>
@@ -84,7 +84,7 @@
     </w:p>
     <w:p>
       <w:pPr>
-        <w:pStyle w:val="a3"/>
+        <w:pStyle w:val="ListParagraph"/>
       </w:pPr>
       <w:r>
         <w:t>messageType:command</w:t>
@@ -92,7 +92,7 @@
     </w:p>
     <w:p>
       <w:pPr>
-        <w:pStyle w:val="a3"/>
+        <w:pStyle w:val="ListParagraph"/>
       </w:pPr>
       <w:r>
         <w:t>messageID: MIGRATESOURCE</w:t>
@@ -100,7 +100,7 @@
     </w:p>
     <w:p>
       <w:pPr>
-        <w:pStyle w:val="a3"/>
+        <w:pStyle w:val="ListParagraph"/>
       </w:pPr>
       <w:r>
         <w:t>processID</w:t>
@@ -108,7 +108,7 @@
     </w:p>
     <w:p>
       <w:pPr>
-        <w:pStyle w:val="a3"/>
+        <w:pStyle w:val="ListParagraph"/>
       </w:pPr>
       <w:r>
         <w:t>targetWorkerID</w:t>
@@ -116,12 +116,12 @@
     </w:p>
     <w:p>
       <w:pPr>
-        <w:pStyle w:val="a3"/>
-      </w:pPr>
-    </w:p>
-    <w:p>
-      <w:pPr>
-        <w:pStyle w:val="a3"/>
+        <w:pStyle w:val="ListParagraph"/>
+      </w:pPr>
+    </w:p>
+    <w:p>
+      <w:pPr>
+        <w:pStyle w:val="ListParagraph"/>
         <w:numPr>
           <w:ilvl w:val="0"/>
           <w:numId w:val="1"/>
@@ -136,7 +136,7 @@
     </w:p>
     <w:p>
       <w:pPr>
-        <w:pStyle w:val="a3"/>
+        <w:pStyle w:val="ListParagraph"/>
       </w:pPr>
       <w:r>
         <w:t>messageType:command</w:t>
@@ -144,7 +144,7 @@
     </w:p>
     <w:p>
       <w:pPr>
-        <w:pStyle w:val="a3"/>
+        <w:pStyle w:val="ListParagraph"/>
       </w:pPr>
       <w:r>
         <w:t>messageID: MIGRATETARGET</w:t>
@@ -152,7 +152,7 @@
     </w:p>
     <w:p>
       <w:pPr>
-        <w:pStyle w:val="a3"/>
+        <w:pStyle w:val="ListParagraph"/>
       </w:pPr>
       <w:r>
         <w:t>migratableProcess</w:t>
@@ -160,12 +160,12 @@
     </w:p>
     <w:p>
       <w:pPr>
-        <w:pStyle w:val="a3"/>
-      </w:pPr>
-    </w:p>
-    <w:p>
-      <w:pPr>
-        <w:pStyle w:val="a3"/>
+        <w:pStyle w:val="ListParagraph"/>
+      </w:pPr>
+    </w:p>
+    <w:p>
+      <w:pPr>
+        <w:pStyle w:val="ListParagraph"/>
         <w:numPr>
           <w:ilvl w:val="0"/>
           <w:numId w:val="1"/>
@@ -177,7 +177,7 @@
     </w:p>
     <w:p>
       <w:pPr>
-        <w:pStyle w:val="a3"/>
+        <w:pStyle w:val="ListParagraph"/>
       </w:pPr>
       <w:r>
         <w:t>messageType:command</w:t>
@@ -185,7 +185,7 @@
     </w:p>
     <w:p>
       <w:pPr>
-        <w:pStyle w:val="a3"/>
+        <w:pStyle w:val="ListParagraph"/>
       </w:pPr>
       <w:r>
         <w:t>messageID: KILL</w:t>
@@ -193,7 +193,7 @@
     </w:p>
     <w:p>
       <w:pPr>
-        <w:pStyle w:val="a3"/>
+        <w:pStyle w:val="ListParagraph"/>
       </w:pPr>
       <w:r>
         <w:t>processID</w:t>
@@ -201,12 +201,12 @@
     </w:p>
     <w:p>
       <w:pPr>
-        <w:pStyle w:val="a3"/>
-      </w:pPr>
-    </w:p>
-    <w:p>
-      <w:pPr>
-        <w:pStyle w:val="a3"/>
+        <w:pStyle w:val="ListParagraph"/>
+      </w:pPr>
+    </w:p>
+    <w:p>
+      <w:pPr>
+        <w:pStyle w:val="ListParagraph"/>
         <w:numPr>
           <w:ilvl w:val="0"/>
           <w:numId w:val="1"/>
@@ -218,7 +218,7 @@
     </w:p>
     <w:p>
       <w:pPr>
-        <w:pStyle w:val="a3"/>
+        <w:pStyle w:val="ListParagraph"/>
       </w:pPr>
       <w:r>
         <w:t>messageType:  command</w:t>
@@ -226,7 +226,7 @@
     </w:p>
     <w:p>
       <w:pPr>
-        <w:pStyle w:val="a3"/>
+        <w:pStyle w:val="ListParagraph"/>
       </w:pPr>
       <w:r>
         <w:t>messageID: SHUTDOWN</w:t>
@@ -249,7 +249,7 @@
     </w:p>
     <w:p>
       <w:pPr>
-        <w:pStyle w:val="a3"/>
+        <w:pStyle w:val="ListParagraph"/>
         <w:numPr>
           <w:ilvl w:val="0"/>
           <w:numId w:val="1"/>
@@ -276,7 +276,7 @@
     </w:p>
     <w:p>
       <w:pPr>
-        <w:pStyle w:val="a3"/>
+        <w:pStyle w:val="ListParagraph"/>
         <w:rPr>
           <w:rFonts w:eastAsia="宋体"/>
           <w:lang w:eastAsia="zh-CN"/>
@@ -292,7 +292,7 @@
     </w:p>
     <w:p>
       <w:pPr>
-        <w:pStyle w:val="a3"/>
+        <w:pStyle w:val="ListParagraph"/>
         <w:rPr>
           <w:rFonts w:eastAsia="宋体"/>
           <w:lang w:eastAsia="zh-CN"/>
@@ -308,7 +308,7 @@
     </w:p>
     <w:p>
       <w:pPr>
-        <w:pStyle w:val="a3"/>
+        <w:pStyle w:val="ListParagraph"/>
         <w:rPr>
           <w:rFonts w:eastAsia="宋体"/>
           <w:lang w:eastAsia="zh-CN"/>
@@ -322,6 +322,76 @@
         <w:t>workerID</w:t>
       </w:r>
     </w:p>
+    <w:p>
+      <w:pPr>
+        <w:pStyle w:val="ListParagraph"/>
+        <w:numPr>
+          <w:ilvl w:val="0"/>
+          <w:numId w:val="1"/>
+        </w:numPr>
+        <w:rPr>
+          <w:rFonts w:eastAsia="宋体"/>
+          <w:lang w:eastAsia="zh-CN"/>
+        </w:rPr>
+      </w:pPr>
+      <w:r>
+        <w:rPr>
+          <w:rFonts w:eastAsia="宋体"/>
+          <w:lang w:eastAsia="zh-CN"/>
+        </w:rPr>
+        <w:t>remove_proc</w:t>
+      </w:r>
+    </w:p>
+    <w:p>
+      <w:pPr>
+        <w:pStyle w:val="ListParagraph"/>
+        <w:rPr>
+          <w:rFonts w:eastAsia="宋体"/>
+          <w:lang w:eastAsia="zh-CN"/>
+        </w:rPr>
+      </w:pPr>
+      <w:r>
+        <w:rPr>
+          <w:rFonts w:eastAsia="宋体"/>
+          <w:lang w:eastAsia="zh-CN"/>
+        </w:rPr>
+        <w:t>messageType:  command</w:t>
+      </w:r>
+    </w:p>
+    <w:p>
+      <w:pPr>
+        <w:pStyle w:val="ListParagraph"/>
+        <w:rPr>
+          <w:rFonts w:eastAsia="宋体"/>
+          <w:lang w:eastAsia="zh-CN"/>
+        </w:rPr>
+      </w:pPr>
+      <w:r>
+        <w:rPr>
+          <w:rFonts w:eastAsia="宋体"/>
+          <w:lang w:eastAsia="zh-CN"/>
+        </w:rPr>
+        <w:t>messageID: REMOVEPROC</w:t>
+      </w:r>
+    </w:p>
+    <w:p>
+      <w:pPr>
+        <w:pStyle w:val="ListParagraph"/>
+        <w:rPr>
+          <w:rFonts w:eastAsia="宋体"/>
+          <w:lang w:eastAsia="zh-CN"/>
+        </w:rPr>
+      </w:pPr>
+      <w:r>
+        <w:rPr>
+          <w:rFonts w:eastAsia="宋体"/>
+          <w:lang w:eastAsia="zh-CN"/>
+        </w:rPr>
+        <w:t>procId</w:t>
+      </w:r>
+      <w:bookmarkStart w:id="0" w:name="_GoBack"/>
+      <w:bookmarkEnd w:id="0"/>
+    </w:p>
     <w:p/>
     <w:p>
       <w:r>
@@ -330,7 +400,7 @@
     </w:p>
     <w:p>
       <w:pPr>
-        <w:pStyle w:val="a3"/>
+        <w:pStyle w:val="ListParagraph"/>
         <w:numPr>
           <w:ilvl w:val="0"/>
           <w:numId w:val="2"/>
@@ -342,7 +412,7 @@
     </w:p>
     <w:p>
       <w:pPr>
-        <w:pStyle w:val="a3"/>
+        <w:pStyle w:val="ListParagraph"/>
         <w:ind w:left="1080"/>
       </w:pPr>
       <w:r>
@@ -351,7 +421,7 @@
     </w:p>
     <w:p>
       <w:pPr>
-        <w:pStyle w:val="a3"/>
+        <w:pStyle w:val="ListParagraph"/>
         <w:ind w:left="1080"/>
       </w:pPr>
       <w:r>
@@ -360,7 +430,7 @@
     </w:p>
     <w:p>
       <w:pPr>
-        <w:pStyle w:val="a3"/>
+        <w:pStyle w:val="ListParagraph"/>
         <w:ind w:left="1080"/>
       </w:pPr>
       <w:r>
@@ -369,7 +439,7 @@
     </w:p>
     <w:p>
       <w:pPr>
-        <w:pStyle w:val="a3"/>
+        <w:pStyle w:val="ListParagraph"/>
         <w:ind w:left="1080"/>
       </w:pPr>
       <w:r>
@@ -378,7 +448,7 @@
     </w:p>
     <w:p>
       <w:pPr>
-        <w:pStyle w:val="a3"/>
+        <w:pStyle w:val="ListParagraph"/>
         <w:ind w:left="1080"/>
       </w:pPr>
       <w:r>
@@ -390,7 +460,7 @@
     </w:p>
     <w:p>
       <w:pPr>
-        <w:pStyle w:val="a3"/>
+        <w:pStyle w:val="ListParagraph"/>
         <w:ind w:left="1080"/>
         <w:rPr>
           <w:rFonts w:eastAsia="宋体"/>
@@ -408,19 +478,20 @@
     </w:p>
     <w:p>
       <w:pPr>
-        <w:pStyle w:val="a3"/>
+        <w:pStyle w:val="ListParagraph"/>
         <w:numPr>
           <w:ilvl w:val="0"/>
           <w:numId w:val="2"/>
         </w:numPr>
       </w:pPr>
       <w:r>
+        <w:lastRenderedPageBreak/>
         <w:t>migarateSource</w:t>
       </w:r>
     </w:p>
     <w:p>
       <w:pPr>
-        <w:pStyle w:val="a3"/>
+        <w:pStyle w:val="ListParagraph"/>
         <w:ind w:left="1080"/>
       </w:pPr>
       <w:r>
@@ -429,7 +500,7 @@
     </w:p>
     <w:p>
       <w:pPr>
-        <w:pStyle w:val="a3"/>
+        <w:pStyle w:val="ListParagraph"/>
         <w:ind w:left="1080"/>
       </w:pPr>
       <w:r>
@@ -441,7 +512,7 @@
     </w:p>
     <w:p>
       <w:pPr>
-        <w:pStyle w:val="a3"/>
+        <w:pStyle w:val="ListParagraph"/>
         <w:ind w:left="1080"/>
       </w:pPr>
       <w:r>
@@ -450,28 +521,25 @@
     </w:p>
     <w:p>
       <w:pPr>
-        <w:pStyle w:val="a3"/>
-        <w:ind w:left="1080"/>
-      </w:pPr>
-      <w:r>
-        <w:lastRenderedPageBreak/>
+        <w:pStyle w:val="ListParagraph"/>
+        <w:ind w:left="1080"/>
+      </w:pPr>
+      <w:r>
         <w:t>int targetWorkID</w:t>
       </w:r>
     </w:p>
     <w:p>
       <w:pPr>
-        <w:pStyle w:val="a3"/>
+        <w:pStyle w:val="ListParagraph"/>
         <w:ind w:left="1080"/>
       </w:pPr>
       <w:r>
         <w:t>processId</w:t>
       </w:r>
-      <w:bookmarkStart w:id="0" w:name="_GoBack"/>
-      <w:bookmarkEnd w:id="0"/>
-    </w:p>
-    <w:p>
-      <w:pPr>
-        <w:pStyle w:val="a3"/>
+    </w:p>
+    <w:p>
+      <w:pPr>
+        <w:pStyle w:val="ListParagraph"/>
         <w:ind w:left="1080"/>
       </w:pPr>
       <w:r>
@@ -480,7 +548,7 @@
     </w:p>
     <w:p>
       <w:pPr>
-        <w:pStyle w:val="a3"/>
+        <w:pStyle w:val="ListParagraph"/>
         <w:ind w:left="1080"/>
       </w:pPr>
       <w:r>
@@ -490,7 +558,7 @@
     <w:p/>
     <w:p>
       <w:pPr>
-        <w:pStyle w:val="a3"/>
+        <w:pStyle w:val="ListParagraph"/>
         <w:numPr>
           <w:ilvl w:val="0"/>
           <w:numId w:val="2"/>
@@ -502,7 +570,7 @@
     </w:p>
     <w:p>
       <w:pPr>
-        <w:pStyle w:val="a3"/>
+        <w:pStyle w:val="ListParagraph"/>
         <w:ind w:left="1080"/>
       </w:pPr>
       <w:r>
@@ -511,7 +579,7 @@
     </w:p>
     <w:p>
       <w:pPr>
-        <w:pStyle w:val="a3"/>
+        <w:pStyle w:val="ListParagraph"/>
         <w:ind w:left="1080"/>
       </w:pPr>
       <w:r>
@@ -520,7 +588,7 @@
     </w:p>
     <w:p>
       <w:pPr>
-        <w:pStyle w:val="a3"/>
+        <w:pStyle w:val="ListParagraph"/>
         <w:ind w:left="1080"/>
       </w:pPr>
       <w:r>
@@ -529,7 +597,7 @@
     </w:p>
     <w:p>
       <w:pPr>
-        <w:pStyle w:val="a3"/>
+        <w:pStyle w:val="ListParagraph"/>
         <w:ind w:left="1080"/>
         <w:rPr>
           <w:rFonts w:ascii="Courier New" w:hAnsi="Courier New" w:cs="Courier New"/>
@@ -551,7 +619,7 @@
     </w:p>
     <w:p>
       <w:pPr>
-        <w:pStyle w:val="a3"/>
+        <w:pStyle w:val="ListParagraph"/>
         <w:ind w:left="1080"/>
       </w:pPr>
       <w:r>
@@ -560,7 +628,7 @@
     </w:p>
     <w:p>
       <w:pPr>
-        <w:pStyle w:val="a3"/>
+        <w:pStyle w:val="ListParagraph"/>
         <w:ind w:left="1080"/>
       </w:pPr>
       <w:r>
@@ -574,7 +642,7 @@
     </w:p>
     <w:p>
       <w:pPr>
-        <w:pStyle w:val="a3"/>
+        <w:pStyle w:val="ListParagraph"/>
         <w:numPr>
           <w:ilvl w:val="0"/>
           <w:numId w:val="2"/>
@@ -586,7 +654,7 @@
     </w:p>
     <w:p>
       <w:pPr>
-        <w:pStyle w:val="a3"/>
+        <w:pStyle w:val="ListParagraph"/>
         <w:ind w:left="1080"/>
       </w:pPr>
       <w:r>
@@ -595,7 +663,7 @@
     </w:p>
     <w:p>
       <w:pPr>
-        <w:pStyle w:val="a3"/>
+        <w:pStyle w:val="ListParagraph"/>
         <w:ind w:left="1080"/>
       </w:pPr>
       <w:r>
@@ -604,7 +672,7 @@
     </w:p>
     <w:p>
       <w:pPr>
-        <w:pStyle w:val="a3"/>
+        <w:pStyle w:val="ListParagraph"/>
         <w:ind w:left="1080"/>
       </w:pPr>
       <w:r>
@@ -613,7 +681,7 @@
     </w:p>
     <w:p>
       <w:pPr>
-        <w:pStyle w:val="a3"/>
+        <w:pStyle w:val="ListParagraph"/>
         <w:ind w:left="1080"/>
       </w:pPr>
       <w:r>
@@ -622,7 +690,7 @@
     </w:p>
     <w:p>
       <w:pPr>
-        <w:pStyle w:val="a3"/>
+        <w:pStyle w:val="ListParagraph"/>
         <w:ind w:left="1080"/>
       </w:pPr>
       <w:r>
@@ -633,7 +701,7 @@
     <w:p/>
     <w:p>
       <w:pPr>
-        <w:pStyle w:val="a3"/>
+        <w:pStyle w:val="ListParagraph"/>
         <w:numPr>
           <w:ilvl w:val="0"/>
           <w:numId w:val="2"/>
@@ -648,7 +716,7 @@
     </w:p>
     <w:p>
       <w:pPr>
-        <w:pStyle w:val="a3"/>
+        <w:pStyle w:val="ListParagraph"/>
         <w:ind w:left="1080"/>
       </w:pPr>
       <w:r>
@@ -657,7 +725,7 @@
     </w:p>
     <w:p>
       <w:pPr>
-        <w:pStyle w:val="a3"/>
+        <w:pStyle w:val="ListParagraph"/>
         <w:ind w:left="1080"/>
       </w:pPr>
       <w:r>
@@ -672,7 +740,7 @@
     </w:p>
     <w:p>
       <w:pPr>
-        <w:pStyle w:val="a3"/>
+        <w:pStyle w:val="ListParagraph"/>
         <w:ind w:left="1080"/>
       </w:pPr>
       <w:r>
@@ -709,7 +777,7 @@
 </file>
 
 <file path=word/numbering.xml><?xml version="1.0" encoding="utf-8"?>
-<w:numbering xmlns:ve="http://schemas.openxmlformats.org/markup-compatibility/2006" xmlns:o="urn:schemas-microsoft-com:office:office" xmlns:r="http://schemas.openxmlformats.org/officeDocument/2006/relationships" xmlns:m="http://schemas.openxmlformats.org/officeDocument/2006/math" xmlns:v="urn:schemas-microsoft-com:vml" xmlns:wp="http://schemas.openxmlformats.org/drawingml/2006/wordprocessingDrawing" xmlns:w10="urn:schemas-microsoft-com:office:word" xmlns:w="http://schemas.openxmlformats.org/wordprocessingml/2006/main" xmlns:wne="http://schemas.microsoft.com/office/word/2006/wordml">
+<w:numbering xmlns:wpc="http://schemas.microsoft.com/office/word/2010/wordprocessingCanvas" xmlns:mo="http://schemas.microsoft.com/office/mac/office/2008/main" xmlns:mc="http://schemas.openxmlformats.org/markup-compatibility/2006" xmlns:mv="urn:schemas-microsoft-com:mac:vml" xmlns:o="urn:schemas-microsoft-com:office:office" xmlns:r="http://schemas.openxmlformats.org/officeDocument/2006/relationships" xmlns:m="http://schemas.openxmlformats.org/officeDocument/2006/math" xmlns:v="urn:schemas-microsoft-com:vml" xmlns:wp14="http://schemas.microsoft.com/office/word/2010/wordprocessingDrawing" xmlns:wp="http://schemas.openxmlformats.org/drawingml/2006/wordprocessingDrawing" xmlns:w10="urn:schemas-microsoft-com:office:word" xmlns:w="http://schemas.openxmlformats.org/wordprocessingml/2006/main" xmlns:w14="http://schemas.microsoft.com/office/word/2010/wordml" xmlns:wpg="http://schemas.microsoft.com/office/word/2010/wordprocessingGroup" xmlns:wpi="http://schemas.microsoft.com/office/word/2010/wordprocessingInk" xmlns:wne="http://schemas.microsoft.com/office/word/2006/wordml" xmlns:wps="http://schemas.microsoft.com/office/word/2010/wordprocessingShape" mc:Ignorable="w14 wp14">
   <w:abstractNum w:abstractNumId="0">
     <w:nsid w:val="2B7843B1"/>
     <w:multiLevelType w:val="hybridMultilevel"/>
@@ -898,7 +966,7 @@
 </file>
 
 <file path=word/styles.xml><?xml version="1.0" encoding="utf-8"?>
-<w:styles xmlns:r="http://schemas.openxmlformats.org/officeDocument/2006/relationships" xmlns:w="http://schemas.openxmlformats.org/wordprocessingml/2006/main">
+<w:styles xmlns:mc="http://schemas.openxmlformats.org/markup-compatibility/2006" xmlns:r="http://schemas.openxmlformats.org/officeDocument/2006/relationships" xmlns:w="http://schemas.openxmlformats.org/wordprocessingml/2006/main" xmlns:w14="http://schemas.microsoft.com/office/word/2010/wordml" mc:Ignorable="w14">
   <w:docDefaults>
     <w:rPrDefault>
       <w:rPr>
@@ -910,7 +978,7 @@
     </w:rPrDefault>
     <w:pPrDefault/>
   </w:docDefaults>
-  <w:latentStyles w:defLockedState="0" w:defUIPriority="99" w:defSemiHidden="1" w:defUnhideWhenUsed="1" w:defQFormat="0" w:count="267">
+  <w:latentStyles w:defLockedState="0" w:defUIPriority="99" w:defSemiHidden="1" w:defUnhideWhenUsed="1" w:defQFormat="0" w:count="276">
     <w:lsdException w:name="Normal" w:semiHidden="0" w:uiPriority="0" w:unhideWhenUsed="0" w:qFormat="1"/>
     <w:lsdException w:name="heading 1" w:semiHidden="0" w:uiPriority="9" w:unhideWhenUsed="0" w:qFormat="1"/>
     <w:lsdException w:name="heading 2" w:uiPriority="9" w:qFormat="1"/>
@@ -1049,23 +1117,22 @@
     <w:lsdException w:name="Bibliography" w:uiPriority="37"/>
     <w:lsdException w:name="TOC Heading" w:uiPriority="39" w:qFormat="1"/>
   </w:latentStyles>
-  <w:style w:type="paragraph" w:default="1" w:styleId="a">
+  <w:style w:type="paragraph" w:default="1" w:styleId="Normal">
     <w:name w:val="Normal"/>
     <w:qFormat/>
     <w:rsid w:val="003B1A11"/>
   </w:style>
-  <w:style w:type="character" w:default="1" w:styleId="a0">
+  <w:style w:type="character" w:default="1" w:styleId="DefaultParagraphFont">
     <w:name w:val="Default Paragraph Font"/>
     <w:uiPriority w:val="1"/>
     <w:semiHidden/>
     <w:unhideWhenUsed/>
   </w:style>
-  <w:style w:type="table" w:default="1" w:styleId="a1">
+  <w:style w:type="table" w:default="1" w:styleId="TableNormal">
     <w:name w:val="Normal Table"/>
     <w:uiPriority w:val="99"/>
     <w:semiHidden/>
     <w:unhideWhenUsed/>
-    <w:qFormat/>
     <w:tblPr>
       <w:tblInd w:w="0" w:type="dxa"/>
       <w:tblCellMar>
@@ -1076,15 +1143,15 @@
       </w:tblCellMar>
     </w:tblPr>
   </w:style>
-  <w:style w:type="numbering" w:default="1" w:styleId="a2">
+  <w:style w:type="numbering" w:default="1" w:styleId="NoList">
     <w:name w:val="No List"/>
     <w:uiPriority w:val="99"/>
     <w:semiHidden/>
     <w:unhideWhenUsed/>
   </w:style>
-  <w:style w:type="paragraph" w:styleId="a3">
+  <w:style w:type="paragraph" w:styleId="ListParagraph">
     <w:name w:val="List Paragraph"/>
-    <w:basedOn w:val="a"/>
+    <w:basedOn w:val="Normal"/>
     <w:uiPriority w:val="34"/>
     <w:qFormat/>
     <w:rsid w:val="00AD4B28"/>

</xml_diff>

<commit_message>
1. add makefile 2. modify the pollinfo to workerinforeport
</commit_message>
<xml_diff>
--- a/interface.docx
+++ b/interface.docx
@@ -389,8 +389,6 @@
         </w:rPr>
         <w:t>procId</w:t>
       </w:r>
-      <w:bookmarkStart w:id="0" w:name="_GoBack"/>
-      <w:bookmarkEnd w:id="0"/>
     </w:p>
     <w:p/>
     <w:p>
@@ -708,11 +706,16 @@
         </w:numPr>
       </w:pPr>
       <w:r>
-        <w:t>pu</w:t>
-      </w:r>
-      <w:r>
-        <w:t>llinfo</w:t>
-      </w:r>
+        <w:t>worker</w:t>
+      </w:r>
+      <w:r>
+        <w:t>info</w:t>
+      </w:r>
+      <w:r>
+        <w:t>Report</w:t>
+      </w:r>
+      <w:bookmarkStart w:id="0" w:name="_GoBack"/>
+      <w:bookmarkEnd w:id="0"/>
     </w:p>
     <w:p>
       <w:pPr>

</xml_diff>